<commit_message>
revisions and finished c2
</commit_message>
<xml_diff>
--- a/report.docx
+++ b/report.docx
@@ -7,10 +7,10 @@
         <w:pStyle w:val="Title"/>
       </w:pPr>
       <w:r>
-        <w:t xml:space="preserve">Public support for welfare and redistributive policies in Ireland</w:t>
-      </w:r>
-    </w:p>
-    <w:bookmarkStart w:id="26" w:name="sec-introduction"/>
+        <w:t xml:space="preserve">Cothrom na Féinne: Public support for welfare and redistributive policies in Ireland</w:t>
+      </w:r>
+    </w:p>
+    <w:bookmarkStart w:id="23" w:name="sec-introduction"/>
     <w:p>
       <w:pPr>
         <w:pStyle w:val="Heading1"/>
@@ -24,7 +24,7 @@
         <w:pStyle w:val="FirstParagraph"/>
       </w:pPr>
       <w:r>
-        <w:t xml:space="preserve">Many vulnerable individuals and families in Ireland, each with different profiles, circumstances, and needs, are struggling to make ends meet and are falling into poverty. A significant number of these people rely heavily on welfare benefits, but the current level of support is often insufficient to protect them from poverty.</w:t>
+        <w:t xml:space="preserve">Many vulnerable individuals and families in Ireland, each with different profiles, circumstances, and needs, are struggling to make ends meet and are falling into poverty. A significant number of these people rely heavily on welfare benefits, but the current level of support is often insufficient to protect them from poverty. In a context of increasing challanges to social welfare in Ireland, it is crucial to have a better understanding of the public support to State actions designed to address these challenges.</w:t>
       </w:r>
     </w:p>
     <w:p>
@@ -32,15 +32,7 @@
         <w:pStyle w:val="BodyText"/>
       </w:pPr>
       <w:r>
-        <w:t xml:space="preserve">In a context of increasing challanges to social welfare in Ireland, it is crucial to have a better understanding of the public support to State actions designed to address these challenges.</w:t>
-      </w:r>
-    </w:p>
-    <w:p>
-      <w:pPr>
-        <w:pStyle w:val="BodyText"/>
-      </w:pPr>
-      <w:r>
-        <w:t xml:space="preserve">With this objective, the current report presents the findings of a research project that explored attitudes towards welfare and redistributive policies among Irish residents. Ireland offers a particularly relevant context for this research. Over the past few decades, the Irish society experienced different levels of economic growth, income inequality, and poverty</w:t>
+        <w:t xml:space="preserve">With this objective, the current report presents findings of a research project that explored attitudes towards welfare and redistributive policies among Irish residents. Ireland offers a particularly relevant context for this research. Over the past few decades, the Irish society experienced different levels of economic growth, income inequality, and poverty</w:t>
       </w:r>
       <w:r>
         <w:t xml:space="preserve"> </w:t>
@@ -105,13 +97,13 @@
           <w:b/>
           <w:bCs/>
         </w:rPr>
-        <w:t xml:space="preserve">What</w:t>
-      </w:r>
-      <w:r>
-        <w:t xml:space="preserve"> </w:t>
-      </w:r>
-      <w:r>
-        <w:t xml:space="preserve">are the main attitudes in relation to welfare policies in Ireland?</w:t>
+        <w:t xml:space="preserve">Which</w:t>
+      </w:r>
+      <w:r>
+        <w:t xml:space="preserve"> </w:t>
+      </w:r>
+      <w:r>
+        <w:t xml:space="preserve">policies and social groups receive higher support?</w:t>
       </w:r>
     </w:p>
     <w:p>
@@ -145,59 +137,53 @@
       <w:pPr>
         <w:pStyle w:val="FirstParagraph"/>
       </w:pPr>
-      <w:r>
-        <w:t xml:space="preserve">The</w:t>
-      </w:r>
-      <w:r>
-        <w:t xml:space="preserve"> </w:t>
-      </w:r>
-      <w:hyperlink r:id="rId20">
+      <w:hyperlink w:anchor="sec-who">
         <w:r>
           <w:rPr>
             <w:rStyle w:val="Hyperlink"/>
           </w:rPr>
-          <w:t xml:space="preserve">first chapter</w:t>
+          <w:t xml:space="preserve">Chapter 2</w:t>
         </w:r>
       </w:hyperlink>
       <w:r>
         <w:t xml:space="preserve"> </w:t>
       </w:r>
       <w:r>
-        <w:t xml:space="preserve">in this report addresses the first question of a diffuse and generalised support for income and wealth redistribution in the Irish society. The</w:t>
-      </w:r>
-      <w:r>
-        <w:t xml:space="preserve"> </w:t>
-      </w:r>
-      <w:hyperlink r:id="rId21">
+        <w:t xml:space="preserve">in this report addresses the first question of a diffuse and generalised support for income and wealth redistribution in the Irish society.</w:t>
+      </w:r>
+      <w:r>
+        <w:t xml:space="preserve"> </w:t>
+      </w:r>
+      <w:hyperlink w:anchor="sec-what">
         <w:r>
           <w:rPr>
             <w:rStyle w:val="Hyperlink"/>
           </w:rPr>
-          <w:t xml:space="preserve">second chapter</w:t>
+          <w:t xml:space="preserve">Chapter 3</w:t>
         </w:r>
       </w:hyperlink>
       <w:r>
-        <w:t xml:space="preserve">, addressing the second question, examines more specific support to welfare policies, beliefs about social benefits and their benifitiaries. The</w:t>
-      </w:r>
-      <w:r>
-        <w:t xml:space="preserve"> </w:t>
-      </w:r>
-      <w:hyperlink r:id="rId22">
+        <w:t xml:space="preserve">, addressing the second question, examines more specific support to welfare policies, beliefs about social benefits and their benifitiaries. Finally,</w:t>
+      </w:r>
+      <w:r>
+        <w:t xml:space="preserve"> </w:t>
+      </w:r>
+      <w:hyperlink w:anchor="sec-change">
         <w:r>
           <w:rPr>
             <w:rStyle w:val="Hyperlink"/>
           </w:rPr>
-          <w:t xml:space="preserve">final chapter</w:t>
+          <w:t xml:space="preserve">Chapter 4</w:t>
         </w:r>
       </w:hyperlink>
       <w:r>
         <w:t xml:space="preserve"> </w:t>
       </w:r>
       <w:r>
-        <w:t xml:space="preserve">looks at change over time in relation to these topics and explores the possible impact of the economic recession and the pandemic.</w:t>
-      </w:r>
-    </w:p>
-    <w:bookmarkStart w:id="23" w:name="key-points"/>
+        <w:t xml:space="preserve">looks at change over time in relation to these topics and explores the possible impact of the 2008 economic recession and the 2020 pandemic.</w:t>
+      </w:r>
+    </w:p>
+    <w:bookmarkStart w:id="20" w:name="key-points"/>
     <w:p>
       <w:pPr>
         <w:pStyle w:val="Heading2"/>
@@ -221,7 +207,7 @@
           <w:rPr>
             <w:rStyle w:val="Hyperlink"/>
           </w:rPr>
-          <w:t xml:space="preserve">Figure 6</w:t>
+          <w:t xml:space="preserve">Figure 8</w:t>
         </w:r>
       </w:hyperlink>
       <w:r>
@@ -232,7 +218,7 @@
           <w:rPr>
             <w:rStyle w:val="Hyperlink"/>
           </w:rPr>
-          <w:t xml:space="preserve">Figure 7</w:t>
+          <w:t xml:space="preserve">Figure 9</w:t>
         </w:r>
       </w:hyperlink>
       <w:r>
@@ -276,7 +262,7 @@
           <w:rPr>
             <w:rStyle w:val="Hyperlink"/>
           </w:rPr>
-          <w:t xml:space="preserve">Figure 5</w:t>
+          <w:t xml:space="preserve">Figure 6</w:t>
         </w:r>
       </w:hyperlink>
       <w:r>
@@ -326,8 +312,8 @@
         <w:t xml:space="preserve">)</w:t>
       </w:r>
     </w:p>
-    <w:bookmarkEnd w:id="23"/>
-    <w:bookmarkStart w:id="25" w:name="methods-and-data"/>
+    <w:bookmarkEnd w:id="20"/>
+    <w:bookmarkStart w:id="22" w:name="methods-and-data"/>
     <w:p>
       <w:pPr>
         <w:pStyle w:val="Heading2"/>
@@ -409,7 +395,7 @@
         <w:rPr>
           <w:rStyle w:val="FootnoteReference"/>
         </w:rPr>
-        <w:footnoteReference w:id="24"/>
+        <w:footnoteReference w:id="21"/>
       </w:r>
       <w:r>
         <w:t xml:space="preserve">. More than 20 European countries participate in this survey that is conducted roughly every two years. Ireland is one of the few countries that participated in all 11 rounds since 2002. On average, 2,200 people who were 18 or older and resident in Ireland were interviewed in each of these rounds.</w:t>
@@ -486,9 +472,9 @@
         <w:t xml:space="preserve">Finally, this research also relied on public opinion data from Voter Surveys (VS) conducted immediately after the European elections (2014, 2019, 2024). These surveys are part of the European Elections Studies (EES), which also features political elite surveys, media studies, and the Euromanifestos project that codes Party Manifestos. Despite being part of the Eurobarometer project before 1994, thee EES surveys have been conducted independently since 1999. The survey offers additional information particularly on electoral behavious and political attitudes.</w:t>
       </w:r>
     </w:p>
-    <w:bookmarkEnd w:id="25"/>
-    <w:bookmarkEnd w:id="26"/>
-    <w:bookmarkStart w:id="49" w:name="sec-who"/>
+    <w:bookmarkEnd w:id="22"/>
+    <w:bookmarkEnd w:id="23"/>
+    <w:bookmarkStart w:id="51" w:name="sec-who"/>
     <w:p>
       <w:pPr>
         <w:pStyle w:val="Heading1"/>
@@ -547,18 +533,18 @@
                 <wp:inline>
                   <wp:extent cx="152400" cy="152400"/>
                   <wp:effectExtent b="0" l="0" r="0" t="0"/>
-                  <wp:docPr descr="" title="" id="28" name="Picture"/>
+                  <wp:docPr descr="" title="" id="25" name="Picture"/>
                   <a:graphic>
                     <a:graphicData uri="http://schemas.openxmlformats.org/drawingml/2006/picture">
                       <pic:pic>
                         <pic:nvPicPr>
-                          <pic:cNvPr descr="C:\Users\daniel.capistrano\AppData\Local\Programs\Quarto\share\formats\docx\note.png" id="29" name="Picture"/>
+                          <pic:cNvPr descr="C:\Users\daniel.capistrano\AppData\Local\Programs\Quarto\share\formats\docx\note.png" id="26" name="Picture"/>
                           <pic:cNvPicPr>
                             <a:picLocks noChangeArrowheads="1" noChangeAspect="1"/>
                           </pic:cNvPicPr>
                         </pic:nvPicPr>
                         <pic:blipFill>
-                          <a:blip r:embed="rId27"/>
+                          <a:blip r:embed="rId24"/>
                           <a:stretch>
                             <a:fillRect/>
                           </a:stretch>
@@ -779,13 +765,13 @@
         <w:t xml:space="preserve">). The original scale of this variable was inverted for this analysis. So, in the results presented here, higher values indicate more in favour of redistribution.</w:t>
       </w:r>
     </w:p>
-    <w:bookmarkStart w:id="34" w:name="europe"/>
+    <w:bookmarkStart w:id="31" w:name="Xddb084efc4daca8cd5bc37222eeb1ff8107da53"/>
     <w:p>
       <w:pPr>
         <w:pStyle w:val="Heading2"/>
       </w:pPr>
       <w:r>
-        <w:t xml:space="preserve">2.1 Europe</w:t>
+        <w:t xml:space="preserve">2.1 Higher support in Ireland compared to other northern European countries</w:t>
       </w:r>
     </w:p>
     <w:p>
@@ -793,7 +779,7 @@
         <w:pStyle w:val="FirstParagraph"/>
       </w:pPr>
       <w:r>
-        <w:t xml:space="preserve">The mean levels of support for income redistribution shown in</w:t>
+        <w:t xml:space="preserve">The mean levels of support for income redistribution in 2022 shown in</w:t>
       </w:r>
       <w:r>
         <w:t xml:space="preserve"> </w:t>
@@ -810,7 +796,7 @@
         <w:t xml:space="preserve"> </w:t>
       </w:r>
       <w:r>
-        <w:t xml:space="preserve">is in line with the geographical divide identified before</w:t>
+        <w:t xml:space="preserve">is in line with the south/north geographical divide identified before</w:t>
       </w:r>
       <w:r>
         <w:t xml:space="preserve"> </w:t>
@@ -853,7 +839,7 @@
         <w:t xml:space="preserve"> </w:t>
       </w:r>
       <w:r>
-        <w:t xml:space="preserve">arguing that countries with higher income inequality tend to be more supportive of income redistribution. The mean value for Ireland (3.95) is slightly higher compared to other countries in the north of Europe such as the United Kingdom (3.82) and the Netherlands (3.63).</w:t>
+        <w:t xml:space="preserve">arguing that countries with higher income inequality tend to be more supportive of income redistribution. The mean value for Ireland (3.95) is similar to the one observed in France (3.90) and slightly higher compared to other countries in the north of Europe such as the United Kingdom (3.82) and the Netherlands (3.63).</w:t>
       </w:r>
     </w:p>
     <w:tbl>
@@ -869,7 +855,7 @@
       <w:tr>
         <w:tc>
           <w:tcPr/>
-          <w:bookmarkStart w:id="33" w:name="fig-eumap"/>
+          <w:bookmarkStart w:id="30" w:name="fig-eumap"/>
           <w:p>
             <w:pPr>
               <w:jc w:val="center"/>
@@ -902,18 +888,18 @@
                 <wp:inline>
                   <wp:extent cx="4160520" cy="3328415"/>
                   <wp:effectExtent b="0" l="0" r="0" t="0"/>
-                  <wp:docPr descr="" title="" id="31" name="Picture"/>
+                  <wp:docPr descr="" title="" id="28" name="Picture"/>
                   <a:graphic>
                     <a:graphicData uri="http://schemas.openxmlformats.org/drawingml/2006/picture">
                       <pic:pic>
                         <pic:nvPicPr>
-                          <pic:cNvPr descr="_assets/img/fig_eumap.png" id="32" name="Picture"/>
+                          <pic:cNvPr descr="_assets/img/fig_eumap.png" id="29" name="Picture"/>
                           <pic:cNvPicPr>
                             <a:picLocks noChangeArrowheads="1" noChangeAspect="1"/>
                           </pic:cNvPicPr>
                         </pic:nvPicPr>
                         <pic:blipFill>
-                          <a:blip r:embed="rId30"/>
+                          <a:blip r:embed="rId27"/>
                           <a:stretch>
                             <a:fillRect/>
                           </a:stretch>
@@ -940,26 +926,18 @@
               </w:drawing>
             </w:r>
           </w:p>
-          <w:bookmarkEnd w:id="33"/>
+          <w:bookmarkEnd w:id="30"/>
         </w:tc>
       </w:tr>
     </w:tbl>
-    <w:p>
-      <w:pPr>
-        <w:pStyle w:val="BodyText"/>
-      </w:pPr>
-      <w:r>
-        <w:t xml:space="preserve">Source: European Social Survey</w:t>
-      </w:r>
-    </w:p>
-    <w:bookmarkEnd w:id="34"/>
-    <w:bookmarkStart w:id="43" w:name="gender-age-and-social-class"/>
+    <w:bookmarkEnd w:id="31"/>
+    <w:bookmarkStart w:id="44" w:name="X4ea61a6bbdb4593eb3ce7b271efe9c0a9e049d0"/>
     <w:p>
       <w:pPr>
         <w:pStyle w:val="Heading2"/>
       </w:pPr>
       <w:r>
-        <w:t xml:space="preserve">2.2 Gender, age and social class</w:t>
+        <w:t xml:space="preserve">2.2 Female and lower social class respondents are more supportive of redistribution</w:t>
       </w:r>
     </w:p>
     <w:p>
@@ -1015,7 +993,7 @@
         <w:pStyle w:val="BodyText"/>
       </w:pPr>
       <w:r>
-        <w:t xml:space="preserve">However, on average, it is not possible to identify statistically significant differences for male and female individuals in Ireland. The ESS question on the government role has a similar mean values for male (3.96) and female (3.94) respondents. Similarly, the voter study identified similar mean values for wealth redistribution across male (6.3) and female (6.15) participants.</w:t>
+        <w:t xml:space="preserve">On average, it is not possible to identify statistically significant differences for male and female individuals in the latest rounds of both surveys. The ESS question on the government role has a similar mean values for male (3.9) and female (3.9) respondents. Similarly, the voter study identified similar mean values for wealth redistribution across male (5.4) and female (5.2) participants.</w:t>
       </w:r>
     </w:p>
     <w:p>
@@ -1023,12 +1001,12 @@
         <w:pStyle w:val="BodyText"/>
       </w:pPr>
       <w:r>
-        <w:t xml:space="preserve">On the other hand, there seems to be an age pattern where younger respondents tend to be more supportive of income redistribution in Ireland. As shown in</w:t>
-      </w:r>
-      <w:r>
-        <w:t xml:space="preserve"> </w:t>
-      </w:r>
-      <w:hyperlink w:anchor="fig-age-eu">
+        <w:t xml:space="preserve">However, as shown in</w:t>
+      </w:r>
+      <w:r>
+        <w:t xml:space="preserve"> </w:t>
+      </w:r>
+      <w:hyperlink w:anchor="fig-sex">
         <w:r>
           <w:rPr>
             <w:rStyle w:val="Hyperlink"/>
@@ -1037,24 +1015,7 @@
         </w:r>
       </w:hyperlink>
       <w:r>
-        <w:t xml:space="preserve">, the opposite patter is observed in Germany, Finland, France, and Portugal. Although the UK also has a similar negative relationshop between age and support, it seems to be less pronounced compared to Ireland. This association is further explored in</w:t>
-      </w:r>
-      <w:r>
-        <w:t xml:space="preserve"> </w:t>
-      </w:r>
-      <w:hyperlink r:id="rId22">
-        <w:r>
-          <w:rPr>
-            <w:rStyle w:val="Hyperlink"/>
-          </w:rPr>
-          <w:t xml:space="preserve">Chapter 3</w:t>
-        </w:r>
-      </w:hyperlink>
-      <w:r>
-        <w:t xml:space="preserve"> </w:t>
-      </w:r>
-      <w:r>
-        <w:t xml:space="preserve">investigating potential generational changes.</w:t>
+        <w:t xml:space="preserve">, there is some variation across time in relation to this gap. Considering all 11 rounds of the ESS together, there is a significantly higher support for redistribution among female respondents compared to male respondents.</w:t>
       </w:r>
     </w:p>
     <w:tbl>
@@ -1070,7 +1031,7 @@
       <w:tr>
         <w:tc>
           <w:tcPr/>
-          <w:bookmarkStart w:id="38" w:name="fig-age-eu"/>
+          <w:bookmarkStart w:id="35" w:name="fig-sex"/>
           <w:p>
             <w:pPr>
               <w:jc w:val="center"/>
@@ -1081,7 +1042,141 @@
               <w:pStyle w:val="ImageCaption"/>
             </w:pPr>
             <w:r>
-              <w:t xml:space="preserve">Figure 2: Scatter plot for</w:t>
+              <w:t xml:space="preserve">Figure 2: Mean value for</w:t>
+            </w:r>
+            <w:r>
+              <w:t xml:space="preserve"> </w:t>
+            </w:r>
+            <w:r>
+              <w:t xml:space="preserve">‘Governement should reduce income differences’</w:t>
+            </w:r>
+            <w:r>
+              <w:t xml:space="preserve"> </w:t>
+            </w:r>
+            <w:r>
+              <w:t xml:space="preserve">in Ireland by sex, 2002-2023</w:t>
+            </w:r>
+          </w:p>
+          <w:p>
+            <w:pPr>
+              <w:pStyle w:val="Compact"/>
+              <w:jc w:val="center"/>
+            </w:pPr>
+            <w:r>
+              <w:drawing>
+                <wp:inline>
+                  <wp:extent cx="4160520" cy="2773680"/>
+                  <wp:effectExtent b="0" l="0" r="0" t="0"/>
+                  <wp:docPr descr="" title="" id="33" name="Picture"/>
+                  <a:graphic>
+                    <a:graphicData uri="http://schemas.openxmlformats.org/drawingml/2006/picture">
+                      <pic:pic>
+                        <pic:nvPicPr>
+                          <pic:cNvPr descr="_assets/img/fig_sex.png" id="34" name="Picture"/>
+                          <pic:cNvPicPr>
+                            <a:picLocks noChangeArrowheads="1" noChangeAspect="1"/>
+                          </pic:cNvPicPr>
+                        </pic:nvPicPr>
+                        <pic:blipFill>
+                          <a:blip r:embed="rId32"/>
+                          <a:stretch>
+                            <a:fillRect/>
+                          </a:stretch>
+                        </pic:blipFill>
+                        <pic:spPr bwMode="auto">
+                          <a:xfrm>
+                            <a:off x="0" y="0"/>
+                            <a:ext cx="4160520" cy="2773680"/>
+                          </a:xfrm>
+                          <a:prstGeom prst="rect">
+                            <a:avLst/>
+                          </a:prstGeom>
+                          <a:noFill/>
+                          <a:ln w="9525">
+                            <a:noFill/>
+                            <a:headEnd/>
+                            <a:tailEnd/>
+                          </a:ln>
+                        </pic:spPr>
+                      </pic:pic>
+                    </a:graphicData>
+                  </a:graphic>
+                </wp:inline>
+              </w:drawing>
+            </w:r>
+          </w:p>
+          <w:bookmarkEnd w:id="35"/>
+        </w:tc>
+      </w:tr>
+    </w:tbl>
+    <w:p>
+      <w:pPr>
+        <w:pStyle w:val="BodyText"/>
+      </w:pPr>
+      <w:r>
+        <w:t xml:space="preserve">In addition, data suggest an age pattern where younger respondents tend to be more supportive of income redistribution in Ireland. As shown in</w:t>
+      </w:r>
+      <w:r>
+        <w:t xml:space="preserve"> </w:t>
+      </w:r>
+      <w:r>
+        <w:rPr>
+          <w:b/>
+          <w:bCs/>
+        </w:rPr>
+        <w:t xml:space="preserve">?@fig-age-eu</w:t>
+      </w:r>
+      <w:r>
+        <w:t xml:space="preserve">, the opposite pattern is observed in Germany, Finland, France, and Portugal. Although the UK also has a similar negative relationshop between age and support, it seems to be less pronounced compared to Ireland.</w:t>
+      </w:r>
+    </w:p>
+    <w:p>
+      <w:pPr>
+        <w:pStyle w:val="BodyText"/>
+      </w:pPr>
+      <w:r>
+        <w:t xml:space="preserve">However, zooming out for a longer time period, we observe different relationships depending on the time of the data collection. During the third and fourth rounds, there is a positive association between age and support for redistribution. This different associations over time might suggest a different level of support across generations instead of age groups. This topic is further explored in</w:t>
+      </w:r>
+      <w:r>
+        <w:t xml:space="preserve"> </w:t>
+      </w:r>
+      <w:hyperlink w:anchor="sec-change">
+        <w:r>
+          <w:rPr>
+            <w:rStyle w:val="Hyperlink"/>
+          </w:rPr>
+          <w:t xml:space="preserve">Chapter 4</w:t>
+        </w:r>
+      </w:hyperlink>
+      <w:r>
+        <w:t xml:space="preserve">.</w:t>
+      </w:r>
+    </w:p>
+    <w:tbl>
+      <w:tblPr>
+        <w:tblStyle w:val="Table"/>
+        <w:tblW w:type="pct" w:w="5000"/>
+        <w:tblLayout w:type="fixed"/>
+        <w:tblLook w:firstRow="0" w:lastRow="0" w:firstColumn="0" w:lastColumn="0" w:noHBand="0" w:noVBand="0" w:val="0000"/>
+      </w:tblPr>
+      <w:tblGrid>
+        <w:gridCol w:w="7920"/>
+      </w:tblGrid>
+      <w:tr>
+        <w:tc>
+          <w:tcPr/>
+          <w:bookmarkStart w:id="39" w:name="fig-age-round"/>
+          <w:p>
+            <w:pPr>
+              <w:jc w:val="center"/>
+            </w:pPr>
+            <w:pPr>
+              <w:jc w:val="start"/>
+              <w:spacing w:before="200"/>
+              <w:pStyle w:val="ImageCaption"/>
+            </w:pPr>
+            <w:r>
+              <w:t xml:space="preserve">Figure 3: Scatter plot for</w:t>
             </w:r>
             <w:r>
               <w:t xml:space="preserve"> </w:t>
@@ -1093,7 +1188,666 @@
               <w:t xml:space="preserve"> </w:t>
             </w:r>
             <w:r>
-              <w:t xml:space="preserve">by age and country, 2023</w:t>
+              <w:t xml:space="preserve">by age and ESS round, Ireland</w:t>
+            </w:r>
+          </w:p>
+          <w:p>
+            <w:pPr>
+              <w:pStyle w:val="Compact"/>
+              <w:jc w:val="center"/>
+            </w:pPr>
+            <w:r>
+              <w:drawing>
+                <wp:inline>
+                  <wp:extent cx="4160520" cy="2600325"/>
+                  <wp:effectExtent b="0" l="0" r="0" t="0"/>
+                  <wp:docPr descr="" title="" id="37" name="Picture"/>
+                  <a:graphic>
+                    <a:graphicData uri="http://schemas.openxmlformats.org/drawingml/2006/picture">
+                      <pic:pic>
+                        <pic:nvPicPr>
+                          <pic:cNvPr descr="_assets/img/fig_age_round.png" id="38" name="Picture"/>
+                          <pic:cNvPicPr>
+                            <a:picLocks noChangeArrowheads="1" noChangeAspect="1"/>
+                          </pic:cNvPicPr>
+                        </pic:nvPicPr>
+                        <pic:blipFill>
+                          <a:blip r:embed="rId36"/>
+                          <a:stretch>
+                            <a:fillRect/>
+                          </a:stretch>
+                        </pic:blipFill>
+                        <pic:spPr bwMode="auto">
+                          <a:xfrm>
+                            <a:off x="0" y="0"/>
+                            <a:ext cx="4160520" cy="2600325"/>
+                          </a:xfrm>
+                          <a:prstGeom prst="rect">
+                            <a:avLst/>
+                          </a:prstGeom>
+                          <a:noFill/>
+                          <a:ln w="9525">
+                            <a:noFill/>
+                            <a:headEnd/>
+                            <a:tailEnd/>
+                          </a:ln>
+                        </pic:spPr>
+                      </pic:pic>
+                    </a:graphicData>
+                  </a:graphic>
+                </wp:inline>
+              </w:drawing>
+            </w:r>
+          </w:p>
+          <w:bookmarkEnd w:id="39"/>
+        </w:tc>
+      </w:tr>
+    </w:tbl>
+    <w:p>
+      <w:pPr>
+        <w:pStyle w:val="BodyText"/>
+      </w:pPr>
+      <w:r>
+        <w:t xml:space="preserve">There is robust evidence for the association between social class and overall welfare attitudes in Europe</w:t>
+      </w:r>
+      <w:r>
+        <w:t xml:space="preserve"> </w:t>
+      </w:r>
+      <w:r>
+        <w:t xml:space="preserve">(</w:t>
+      </w:r>
+      <w:hyperlink w:anchor="ref-svallfors_contested_2012">
+        <w:r>
+          <w:rPr>
+            <w:rStyle w:val="Hyperlink"/>
+          </w:rPr>
+          <w:t xml:space="preserve">Svallfors 2012</w:t>
+        </w:r>
+      </w:hyperlink>
+      <w:r>
+        <w:t xml:space="preserve">;</w:t>
+      </w:r>
+      <w:r>
+        <w:t xml:space="preserve"> </w:t>
+      </w:r>
+      <w:hyperlink w:anchor="ref-langsaether_more_2020">
+        <w:r>
+          <w:rPr>
+            <w:rStyle w:val="Hyperlink"/>
+          </w:rPr>
+          <w:t xml:space="preserve">Langsæther and Evans 2020</w:t>
+        </w:r>
+      </w:hyperlink>
+      <w:r>
+        <w:t xml:space="preserve">)</w:t>
+      </w:r>
+      <w:r>
+        <w:t xml:space="preserve">.The analysis by social class in Ireland suggests a negative relationship between class and the main ESS response variable. The mean values shown in</w:t>
+      </w:r>
+      <w:r>
+        <w:t xml:space="preserve"> </w:t>
+      </w:r>
+      <w:hyperlink w:anchor="fig-class5">
+        <w:r>
+          <w:rPr>
+            <w:rStyle w:val="Hyperlink"/>
+          </w:rPr>
+          <w:t xml:space="preserve">Figure 4</w:t>
+        </w:r>
+      </w:hyperlink>
+      <w:r>
+        <w:t xml:space="preserve"> </w:t>
+      </w:r>
+      <w:r>
+        <w:t xml:space="preserve">indicate that</w:t>
+      </w:r>
+      <w:r>
+        <w:t xml:space="preserve"> </w:t>
+      </w:r>
+      <w:r>
+        <w:t xml:space="preserve">‘unskilled workers’</w:t>
+      </w:r>
+      <w:r>
+        <w:t xml:space="preserve"> </w:t>
+      </w:r>
+      <w:r>
+        <w:t xml:space="preserve">show higher levels of agreement with the government reducing income differences whereas</w:t>
+      </w:r>
+      <w:r>
+        <w:t xml:space="preserve"> </w:t>
+      </w:r>
+      <w:r>
+        <w:t xml:space="preserve">‘small business owners’</w:t>
+      </w:r>
+      <w:r>
+        <w:t xml:space="preserve"> </w:t>
+      </w:r>
+      <w:r>
+        <w:t xml:space="preserve">and the</w:t>
+      </w:r>
+      <w:r>
+        <w:t xml:space="preserve"> </w:t>
+      </w:r>
+      <w:r>
+        <w:t xml:space="preserve">‘service class’</w:t>
+      </w:r>
+      <w:r>
+        <w:t xml:space="preserve"> </w:t>
+      </w:r>
+      <w:r>
+        <w:t xml:space="preserve">show lower levels of agreement.</w:t>
+      </w:r>
+    </w:p>
+    <w:tbl>
+      <w:tblPr>
+        <w:tblStyle w:val="Table"/>
+        <w:tblW w:type="pct" w:w="5000"/>
+        <w:tblLayout w:type="fixed"/>
+        <w:tblLook w:firstRow="0" w:lastRow="0" w:firstColumn="0" w:lastColumn="0" w:noHBand="0" w:noVBand="0" w:val="0000"/>
+      </w:tblPr>
+      <w:tblGrid>
+        <w:gridCol w:w="7920"/>
+      </w:tblGrid>
+      <w:tr>
+        <w:tc>
+          <w:tcPr/>
+          <w:bookmarkStart w:id="43" w:name="fig-class5"/>
+          <w:p>
+            <w:pPr>
+              <w:jc w:val="center"/>
+            </w:pPr>
+            <w:pPr>
+              <w:jc w:val="start"/>
+              <w:spacing w:before="200"/>
+              <w:pStyle w:val="ImageCaption"/>
+            </w:pPr>
+            <w:r>
+              <w:t xml:space="preserve">Figure 4: Scatter plot for</w:t>
+            </w:r>
+            <w:r>
+              <w:t xml:space="preserve"> </w:t>
+            </w:r>
+            <w:r>
+              <w:t xml:space="preserve">‘income differences’</w:t>
+            </w:r>
+            <w:r>
+              <w:t xml:space="preserve"> </w:t>
+            </w:r>
+            <w:r>
+              <w:t xml:space="preserve">by social class (5 groups)</w:t>
+            </w:r>
+          </w:p>
+          <w:p>
+            <w:pPr>
+              <w:pStyle w:val="Compact"/>
+              <w:jc w:val="center"/>
+            </w:pPr>
+            <w:r>
+              <w:drawing>
+                <wp:inline>
+                  <wp:extent cx="4160520" cy="2080260"/>
+                  <wp:effectExtent b="0" l="0" r="0" t="0"/>
+                  <wp:docPr descr="" title="" id="41" name="Picture"/>
+                  <a:graphic>
+                    <a:graphicData uri="http://schemas.openxmlformats.org/drawingml/2006/picture">
+                      <pic:pic>
+                        <pic:nvPicPr>
+                          <pic:cNvPr descr="_assets/img/fig_class5.png" id="42" name="Picture"/>
+                          <pic:cNvPicPr>
+                            <a:picLocks noChangeArrowheads="1" noChangeAspect="1"/>
+                          </pic:cNvPicPr>
+                        </pic:nvPicPr>
+                        <pic:blipFill>
+                          <a:blip r:embed="rId40"/>
+                          <a:stretch>
+                            <a:fillRect/>
+                          </a:stretch>
+                        </pic:blipFill>
+                        <pic:spPr bwMode="auto">
+                          <a:xfrm>
+                            <a:off x="0" y="0"/>
+                            <a:ext cx="4160520" cy="2080260"/>
+                          </a:xfrm>
+                          <a:prstGeom prst="rect">
+                            <a:avLst/>
+                          </a:prstGeom>
+                          <a:noFill/>
+                          <a:ln w="9525">
+                            <a:noFill/>
+                            <a:headEnd/>
+                            <a:tailEnd/>
+                          </a:ln>
+                        </pic:spPr>
+                      </pic:pic>
+                    </a:graphicData>
+                  </a:graphic>
+                </wp:inline>
+              </w:drawing>
+            </w:r>
+          </w:p>
+          <w:bookmarkEnd w:id="43"/>
+        </w:tc>
+      </w:tr>
+    </w:tbl>
+    <w:bookmarkEnd w:id="44"/>
+    <w:bookmarkStart w:id="45" w:name="X33c9afebe6aaae6fc22bed255c56d37bc85f7a4"/>
+    <w:p>
+      <w:pPr>
+        <w:pStyle w:val="Heading2"/>
+      </w:pPr>
+      <w:r>
+        <w:t xml:space="preserve">2.3 Left-wing voters are more supportive of redistribution</w:t>
+      </w:r>
+    </w:p>
+    <w:p>
+      <w:pPr>
+        <w:pStyle w:val="FirstParagraph"/>
+      </w:pPr>
+      <w:r>
+        <w:t xml:space="preserve">The ESS survey also finds a consistent pattern of association between the respondents’ ideological positioning and support for redistribution. Those participants who position themselves more to the left of the left-right political scale tend to be more supportive of redistribution across all rounds of the survey since 2002.</w:t>
+      </w:r>
+    </w:p>
+    <w:p>
+      <w:pPr>
+        <w:pStyle w:val="BodyText"/>
+      </w:pPr>
+      <w:r>
+        <w:t xml:space="preserve">With the data from the Voter Survey it is also possible to examine differences in redistribution preferences across voting choice in the European Parliament elections. People Before Profit (7.5) and Sinn Féin (6.4) voters indicate the highest support, whereas Green Party (4.7) and Fine Gael (4.7) voters reported the lowest support among voters from the most voted parties. Even when controlling for positioning in the left-right scale, differences between the former two and latter two parties are statistically significant. However, these estimates should be interpreted with caution due to the small sample size of respondents who voted in the last European elections.</w:t>
+      </w:r>
+    </w:p>
+    <w:bookmarkEnd w:id="45"/>
+    <w:bookmarkStart w:id="50" w:name="Xc9fb953dcdc6d826685bf05a31d2f4db21b40ff"/>
+    <w:p>
+      <w:pPr>
+        <w:pStyle w:val="Heading2"/>
+      </w:pPr>
+      <w:r>
+        <w:t xml:space="preserve">2.4 Age, gender and social class are relevant even controlling for occupation and financial situation</w:t>
+      </w:r>
+    </w:p>
+    <w:p>
+      <w:pPr>
+        <w:pStyle w:val="FirstParagraph"/>
+      </w:pPr>
+      <w:r>
+        <w:t xml:space="preserve">We created a fixed-effects multivariate regression model to assess the extent to which these individual factors are associated to support for income redistribution, considering all ESS rounds. We also included other variables in the model to control for subjective income (</w:t>
+      </w:r>
+      <w:r>
+        <w:t xml:space="preserve">‘Sastisfaction with the household income’</w:t>
+      </w:r>
+      <w:r>
+        <w:t xml:space="preserve">), economic activity (</w:t>
+      </w:r>
+      <w:r>
+        <w:t xml:space="preserve">‘Main activity in the last seven days’</w:t>
+      </w:r>
+      <w:r>
+        <w:t xml:space="preserve">), and political ideology (</w:t>
+      </w:r>
+      <w:r>
+        <w:t xml:space="preserve">‘Placement in the left-right scale’</w:t>
+      </w:r>
+      <w:r>
+        <w:t xml:space="preserve">).</w:t>
+      </w:r>
+    </w:p>
+    <w:p>
+      <w:pPr>
+        <w:pStyle w:val="BodyText"/>
+      </w:pPr>
+      <w:hyperlink w:anchor="tbl-multiv-gincdif">
+        <w:r>
+          <w:rPr>
+            <w:rStyle w:val="Hyperlink"/>
+          </w:rPr>
+          <w:t xml:space="preserve">Table 1</w:t>
+        </w:r>
+      </w:hyperlink>
+      <w:r>
+        <w:t xml:space="preserve"> </w:t>
+      </w:r>
+      <w:r>
+        <w:t xml:space="preserve">below shows the coefficients of the OLS regression model. Despite the overall explanatory power of the model being low (R² = 0.05), the model identifies significant differences across groups.</w:t>
+      </w:r>
+    </w:p>
+    <w:p>
+      <w:pPr>
+        <w:pStyle w:val="BodyText"/>
+      </w:pPr>
+      <w:r>
+        <w:t xml:space="preserve">In terms of age, taking the group of 18 to 24 as reference, all other age groups are expected to have higher support for redistribution, which is the opposite relationship found for the latest round in 2023. In addition, both the social class and subjective income suggest that respondents in more precarious economic situation tend to be more favourable of the government reducing income differences.</w:t>
+      </w:r>
+    </w:p>
+    <w:p>
+      <w:pPr>
+        <w:pStyle w:val="BodyText"/>
+      </w:pPr>
+      <w:r>
+        <w:t xml:space="preserve">Finally, as discussed earlier in this chapter, both female respondents and those who place themselves on the left of the left-right scale are more likely to support income redistribution, even when controlling for other factors such as age and social class.</w:t>
+      </w:r>
+    </w:p>
+    <w:tbl>
+      <w:tblPr>
+        <w:tblStyle w:val="Table"/>
+        <w:tblW w:type="pct" w:w="5000"/>
+        <w:tblLayout w:type="fixed"/>
+        <w:tblLook w:firstRow="0" w:lastRow="0" w:firstColumn="0" w:lastColumn="0" w:noHBand="0" w:noVBand="0" w:val="0000"/>
+      </w:tblPr>
+      <w:tblGrid>
+        <w:gridCol w:w="7920"/>
+      </w:tblGrid>
+      <w:tr>
+        <w:tc>
+          <w:tcPr/>
+          <w:bookmarkStart w:id="49" w:name="tbl-multiv-gincdif"/>
+          <w:p>
+            <w:pPr>
+              <w:jc w:val="center"/>
+            </w:pPr>
+            <w:pPr>
+              <w:jc w:val="start"/>
+              <w:spacing w:before="200"/>
+              <w:pStyle w:val="ImageCaption"/>
+            </w:pPr>
+            <w:r>
+              <w:t xml:space="preserve">Table 1: OLS regression coefficients for</w:t>
+            </w:r>
+            <w:r>
+              <w:t xml:space="preserve"> </w:t>
+            </w:r>
+            <w:r>
+              <w:t xml:space="preserve">‘income differences’</w:t>
+            </w:r>
+          </w:p>
+          <w:p>
+            <w:pPr>
+              <w:jc w:val="center"/>
+            </w:pPr>
+            <w:r>
+              <w:drawing>
+                <wp:inline>
+                  <wp:extent cx="4160520" cy="4509045"/>
+                  <wp:effectExtent b="0" l="0" r="0" t="0"/>
+                  <wp:docPr descr="" title="" id="47" name="Picture"/>
+                  <a:graphic>
+                    <a:graphicData uri="http://schemas.openxmlformats.org/drawingml/2006/picture">
+                      <pic:pic>
+                        <pic:nvPicPr>
+                          <pic:cNvPr descr="_assets/img/tbl_multiv_gincdif.png" id="48" name="Picture"/>
+                          <pic:cNvPicPr>
+                            <a:picLocks noChangeArrowheads="1" noChangeAspect="1"/>
+                          </pic:cNvPicPr>
+                        </pic:nvPicPr>
+                        <pic:blipFill>
+                          <a:blip r:embed="rId46"/>
+                          <a:stretch>
+                            <a:fillRect/>
+                          </a:stretch>
+                        </pic:blipFill>
+                        <pic:spPr bwMode="auto">
+                          <a:xfrm>
+                            <a:off x="0" y="0"/>
+                            <a:ext cx="4160520" cy="4509045"/>
+                          </a:xfrm>
+                          <a:prstGeom prst="rect">
+                            <a:avLst/>
+                          </a:prstGeom>
+                          <a:noFill/>
+                          <a:ln w="9525">
+                            <a:noFill/>
+                            <a:headEnd/>
+                            <a:tailEnd/>
+                          </a:ln>
+                        </pic:spPr>
+                      </pic:pic>
+                    </a:graphicData>
+                  </a:graphic>
+                </wp:inline>
+              </w:drawing>
+            </w:r>
+          </w:p>
+          <w:bookmarkEnd w:id="49"/>
+        </w:tc>
+      </w:tr>
+    </w:tbl>
+    <w:bookmarkEnd w:id="50"/>
+    <w:bookmarkEnd w:id="51"/>
+    <w:bookmarkStart w:id="71" w:name="sec-what"/>
+    <w:p>
+      <w:pPr>
+        <w:pStyle w:val="Heading1"/>
+      </w:pPr>
+      <w:r>
+        <w:t xml:space="preserve">3. What are the main attituddes towards welfare policies?</w:t>
+      </w:r>
+    </w:p>
+    <w:p>
+      <w:pPr>
+        <w:pStyle w:val="FirstParagraph"/>
+      </w:pPr>
+      <w:r>
+        <w:t xml:space="preserve">The data analysed in this chapter refers to a special module from the European Social Survey on welfare attitudes that was fielded in 2009 (Round 4) and repeated in 2016 (Round 8) (see</w:t>
+      </w:r>
+      <w:r>
+        <w:t xml:space="preserve"> </w:t>
+      </w:r>
+      <w:r>
+        <w:t xml:space="preserve">Meuleman et al. (</w:t>
+      </w:r>
+      <w:hyperlink w:anchor="ref-meuleman_past_2018">
+        <w:r>
+          <w:rPr>
+            <w:rStyle w:val="Hyperlink"/>
+          </w:rPr>
+          <w:t xml:space="preserve">2018</w:t>
+        </w:r>
+      </w:hyperlink>
+      <w:r>
+        <w:t xml:space="preserve">)</w:t>
+      </w:r>
+      <w:r>
+        <w:t xml:space="preserve"> </w:t>
+      </w:r>
+      <w:r>
+        <w:t xml:space="preserve">for more on this module). These ronds of data collection contain additional questions on beliefs about welfare, social benefits and their beneficiaries.</w:t>
+      </w:r>
+    </w:p>
+    <w:bookmarkStart w:id="52" w:name="X2bed07455a0f9c2bf8a95c136e5f0add8a4cf38"/>
+    <w:p>
+      <w:pPr>
+        <w:pStyle w:val="Heading2"/>
+      </w:pPr>
+      <w:r>
+        <w:t xml:space="preserve">3.1 Meritocratic differences are acceptable for younger and right-wing respondents</w:t>
+      </w:r>
+    </w:p>
+    <w:p>
+      <w:pPr>
+        <w:pStyle w:val="FirstParagraph"/>
+      </w:pPr>
+      <w:r>
+        <w:t xml:space="preserve">As discussed in the previous chapter, a few socio-demographic characteristics such as age and social class may influence people’s views on redistribution. In addition to that, other factors related to their view on fairness and meritocracy are also relevant to understand overall support to welfare policies.</w:t>
+      </w:r>
+    </w:p>
+    <w:p>
+      <w:pPr>
+        <w:pStyle w:val="BodyText"/>
+      </w:pPr>
+      <w:r>
+        <w:t xml:space="preserve">In the 2016 ESS, respondents were asked to what extent they agree with the statement that</w:t>
+      </w:r>
+      <w:r>
+        <w:t xml:space="preserve"> </w:t>
+      </w:r>
+      <w:r>
+        <w:rPr>
+          <w:i/>
+          <w:iCs/>
+        </w:rPr>
+        <w:t xml:space="preserve">‘Large differences in people’s incomes are acceptable to properly reward differences in talents and efforts’</w:t>
+      </w:r>
+      <w:r>
+        <w:t xml:space="preserve">. The majority of participants (58%) either</w:t>
+      </w:r>
+      <w:r>
+        <w:t xml:space="preserve"> </w:t>
+      </w:r>
+      <w:r>
+        <w:t xml:space="preserve">“agree”</w:t>
+      </w:r>
+      <w:r>
+        <w:t xml:space="preserve"> </w:t>
+      </w:r>
+      <w:r>
+        <w:t xml:space="preserve">or</w:t>
+      </w:r>
+      <w:r>
+        <w:t xml:space="preserve"> </w:t>
+      </w:r>
+      <w:r>
+        <w:t xml:space="preserve">“agree strongly”</w:t>
+      </w:r>
+      <w:r>
+        <w:t xml:space="preserve"> </w:t>
+      </w:r>
+      <w:r>
+        <w:t xml:space="preserve">with the statement.</w:t>
+      </w:r>
+    </w:p>
+    <w:p>
+      <w:pPr>
+        <w:pStyle w:val="BodyText"/>
+      </w:pPr>
+      <w:r>
+        <w:t xml:space="preserve">A multivariate analysis with the same explanatory variables from the model of the</w:t>
+      </w:r>
+      <w:r>
+        <w:t xml:space="preserve"> </w:t>
+      </w:r>
+      <w:hyperlink w:anchor="tbl-multiv-gincdif">
+        <w:r>
+          <w:rPr>
+            <w:rStyle w:val="Hyperlink"/>
+          </w:rPr>
+          <w:t xml:space="preserve">Table 1</w:t>
+        </w:r>
+      </w:hyperlink>
+      <w:r>
+        <w:t xml:space="preserve"> </w:t>
+      </w:r>
+      <w:r>
+        <w:t xml:space="preserve">suggests that gender and class are not statistically significant predictors of agreement. However, older respondents and those who identify more with the political right tend to agree more with this statement.</w:t>
+      </w:r>
+    </w:p>
+    <w:bookmarkEnd w:id="52"/>
+    <w:bookmarkStart w:id="57" w:name="X7b090a28f26d09314d137e654e195d9a995601f"/>
+    <w:p>
+      <w:pPr>
+        <w:pStyle w:val="Heading2"/>
+      </w:pPr>
+      <w:r>
+        <w:t xml:space="preserve">3.2 Working parents and elders are more responsibility of the government than the unemployed</w:t>
+      </w:r>
+    </w:p>
+    <w:p>
+      <w:pPr>
+        <w:pStyle w:val="FirstParagraph"/>
+      </w:pPr>
+      <w:r>
+        <w:t xml:space="preserve">A crucial aspect of the sustainability of modern welfare states is the public support given to its policies. A vast literature in social sciences has addressed the social legitimacy of welfare policies that are targeted at specific groups</w:t>
+      </w:r>
+      <w:r>
+        <w:t xml:space="preserve"> </w:t>
+      </w:r>
+      <w:r>
+        <w:t xml:space="preserve">(</w:t>
+      </w:r>
+      <w:hyperlink w:anchor="ref-van_oorschot_social_2017">
+        <w:r>
+          <w:rPr>
+            <w:rStyle w:val="Hyperlink"/>
+          </w:rPr>
+          <w:t xml:space="preserve">Oorschot and Roosma 2017</w:t>
+        </w:r>
+      </w:hyperlink>
+      <w:r>
+        <w:t xml:space="preserve">)</w:t>
+      </w:r>
+      <w:r>
+        <w:t xml:space="preserve">, as they create contentious views on which social groups are more or less deserving of the State attention. In the ESS, respondents were asked to indicate how much responsibility governments should have to the following:</w:t>
+      </w:r>
+    </w:p>
+    <w:p>
+      <w:pPr>
+        <w:pStyle w:val="BodyText"/>
+      </w:pPr>
+      <w:r>
+        <w:t xml:space="preserve">“… ensure sufficient childcare services for working parents”</w:t>
+      </w:r>
+    </w:p>
+    <w:p>
+      <w:pPr>
+        <w:pStyle w:val="BodyText"/>
+      </w:pPr>
+      <w:r>
+        <w:t xml:space="preserve">“… ensure a reasonable standard of living for the old”</w:t>
+      </w:r>
+    </w:p>
+    <w:p>
+      <w:pPr>
+        <w:pStyle w:val="BodyText"/>
+      </w:pPr>
+      <w:r>
+        <w:t xml:space="preserve">“…ensure a reasonable standard of living for the unemployed”</w:t>
+      </w:r>
+    </w:p>
+    <w:p>
+      <w:pPr>
+        <w:pStyle w:val="BodyText"/>
+      </w:pPr>
+      <w:r>
+        <w:t xml:space="preserve">In the</w:t>
+      </w:r>
+      <w:r>
+        <w:t xml:space="preserve"> </w:t>
+      </w:r>
+      <w:hyperlink w:anchor="fig-deservingness">
+        <w:r>
+          <w:rPr>
+            <w:rStyle w:val="Hyperlink"/>
+          </w:rPr>
+          <w:t xml:space="preserve">Figure 5</w:t>
+        </w:r>
+      </w:hyperlink>
+      <w:r>
+        <w:t xml:space="preserve">, higher values denote higher government responsibility. On average, respondents from all countries (except The Netherlands) believe that the government should be least responsible for the unemployed compared to working parents and older citizens.</w:t>
+      </w:r>
+    </w:p>
+    <w:tbl>
+      <w:tblPr>
+        <w:tblStyle w:val="Table"/>
+        <w:tblW w:type="pct" w:w="5000"/>
+        <w:tblLayout w:type="fixed"/>
+        <w:tblLook w:firstRow="0" w:lastRow="0" w:firstColumn="0" w:lastColumn="0" w:noHBand="0" w:noVBand="0" w:val="0000"/>
+      </w:tblPr>
+      <w:tblGrid>
+        <w:gridCol w:w="7920"/>
+      </w:tblGrid>
+      <w:tr>
+        <w:tc>
+          <w:tcPr/>
+          <w:bookmarkStart w:id="56" w:name="fig-deservingness"/>
+          <w:p>
+            <w:pPr>
+              <w:jc w:val="center"/>
+            </w:pPr>
+            <w:pPr>
+              <w:jc w:val="start"/>
+              <w:spacing w:before="200"/>
+              <w:pStyle w:val="ImageCaption"/>
+            </w:pPr>
+            <w:r>
+              <w:t xml:space="preserve">Figure 5: Mean values for deservingness of government support by group and country, 2016</w:t>
             </w:r>
           </w:p>
           <w:p>
@@ -1106,18 +1860,18 @@
                 <wp:inline>
                   <wp:extent cx="4160520" cy="3328415"/>
                   <wp:effectExtent b="0" l="0" r="0" t="0"/>
-                  <wp:docPr descr="" title="" id="36" name="Picture"/>
+                  <wp:docPr descr="" title="" id="54" name="Picture"/>
                   <a:graphic>
                     <a:graphicData uri="http://schemas.openxmlformats.org/drawingml/2006/picture">
                       <pic:pic>
                         <pic:nvPicPr>
-                          <pic:cNvPr descr="_assets/img/fig_age_eu.png" id="37" name="Picture"/>
+                          <pic:cNvPr descr="_assets/img/fig_deservingness.png" id="55" name="Picture"/>
                           <pic:cNvPicPr>
                             <a:picLocks noChangeArrowheads="1" noChangeAspect="1"/>
                           </pic:cNvPicPr>
                         </pic:nvPicPr>
                         <pic:blipFill>
-                          <a:blip r:embed="rId35"/>
+                          <a:blip r:embed="rId53"/>
                           <a:stretch>
                             <a:fillRect/>
                           </a:stretch>
@@ -1144,7 +1898,7 @@
               </w:drawing>
             </w:r>
           </w:p>
-          <w:bookmarkEnd w:id="38"/>
+          <w:bookmarkEnd w:id="56"/>
         </w:tc>
       </w:tr>
     </w:tbl>
@@ -1153,32 +1907,7 @@
         <w:pStyle w:val="BodyText"/>
       </w:pPr>
       <w:r>
-        <w:t xml:space="preserve">Source: European Social Survey</w:t>
-      </w:r>
-    </w:p>
-    <w:p>
-      <w:pPr>
-        <w:pStyle w:val="BodyText"/>
-      </w:pPr>
-      <w:r>
-        <w:t xml:space="preserve">The analysis by social class suggests a negative relationship between class and the main ESS response variable. The mean values shown in</w:t>
-      </w:r>
-      <w:r>
-        <w:t xml:space="preserve"> </w:t>
-      </w:r>
-      <w:hyperlink w:anchor="fig-class5">
-        <w:r>
-          <w:rPr>
-            <w:rStyle w:val="Hyperlink"/>
-          </w:rPr>
-          <w:t xml:space="preserve">Figure 3</w:t>
-        </w:r>
-      </w:hyperlink>
-      <w:r>
-        <w:t xml:space="preserve"> </w:t>
-      </w:r>
-      <w:r>
-        <w:t xml:space="preserve">indicate that</w:t>
+        <w:t xml:space="preserve">In Ireland, a prioritisation of unemployed over old is found mainly among respondents who are younger, female, either unemployed or permanently sick, as well as</w:t>
       </w:r>
       <w:r>
         <w:t xml:space="preserve"> </w:t>
@@ -1187,576 +1916,17 @@
         <w:t xml:space="preserve">‘unskilled workers’</w:t>
       </w:r>
       <w:r>
-        <w:t xml:space="preserve"> </w:t>
-      </w:r>
-      <w:r>
-        <w:t xml:space="preserve">show higher levels of agreement with the government reducing income differences whereas</w:t>
-      </w:r>
-      <w:r>
-        <w:t xml:space="preserve"> </w:t>
-      </w:r>
-      <w:r>
-        <w:t xml:space="preserve">‘small business owners’</w:t>
-      </w:r>
-      <w:r>
-        <w:t xml:space="preserve"> </w:t>
-      </w:r>
-      <w:r>
-        <w:t xml:space="preserve">and the</w:t>
-      </w:r>
-      <w:r>
-        <w:t xml:space="preserve"> </w:t>
-      </w:r>
-      <w:r>
-        <w:t xml:space="preserve">‘service class’</w:t>
-      </w:r>
-      <w:r>
-        <w:t xml:space="preserve"> </w:t>
-      </w:r>
-      <w:r>
-        <w:t xml:space="preserve">show lower levels of agreement.</w:t>
-      </w:r>
-    </w:p>
-    <w:tbl>
-      <w:tblPr>
-        <w:tblStyle w:val="Table"/>
-        <w:tblW w:type="pct" w:w="5000"/>
-        <w:tblLayout w:type="fixed"/>
-        <w:tblLook w:firstRow="0" w:lastRow="0" w:firstColumn="0" w:lastColumn="0" w:noHBand="0" w:noVBand="0" w:val="0000"/>
-      </w:tblPr>
-      <w:tblGrid>
-        <w:gridCol w:w="7920"/>
-      </w:tblGrid>
-      <w:tr>
-        <w:tc>
-          <w:tcPr/>
-          <w:bookmarkStart w:id="42" w:name="fig-class5"/>
-          <w:p>
-            <w:pPr>
-              <w:jc w:val="center"/>
-            </w:pPr>
-            <w:pPr>
-              <w:jc w:val="start"/>
-              <w:spacing w:before="200"/>
-              <w:pStyle w:val="ImageCaption"/>
-            </w:pPr>
-            <w:r>
-              <w:t xml:space="preserve">Figure 3: Scatter plot for</w:t>
-            </w:r>
-            <w:r>
-              <w:t xml:space="preserve"> </w:t>
-            </w:r>
-            <w:r>
-              <w:t xml:space="preserve">‘income differences’</w:t>
-            </w:r>
-            <w:r>
-              <w:t xml:space="preserve"> </w:t>
-            </w:r>
-            <w:r>
-              <w:t xml:space="preserve">by social class (5 groups)</w:t>
-            </w:r>
-          </w:p>
-          <w:p>
-            <w:pPr>
-              <w:pStyle w:val="Compact"/>
-              <w:jc w:val="center"/>
-            </w:pPr>
-            <w:r>
-              <w:drawing>
-                <wp:inline>
-                  <wp:extent cx="4160520" cy="2080260"/>
-                  <wp:effectExtent b="0" l="0" r="0" t="0"/>
-                  <wp:docPr descr="" title="" id="40" name="Picture"/>
-                  <a:graphic>
-                    <a:graphicData uri="http://schemas.openxmlformats.org/drawingml/2006/picture">
-                      <pic:pic>
-                        <pic:nvPicPr>
-                          <pic:cNvPr descr="_assets/img/fig_class5.png" id="41" name="Picture"/>
-                          <pic:cNvPicPr>
-                            <a:picLocks noChangeArrowheads="1" noChangeAspect="1"/>
-                          </pic:cNvPicPr>
-                        </pic:nvPicPr>
-                        <pic:blipFill>
-                          <a:blip r:embed="rId39"/>
-                          <a:stretch>
-                            <a:fillRect/>
-                          </a:stretch>
-                        </pic:blipFill>
-                        <pic:spPr bwMode="auto">
-                          <a:xfrm>
-                            <a:off x="0" y="0"/>
-                            <a:ext cx="4160520" cy="2080260"/>
-                          </a:xfrm>
-                          <a:prstGeom prst="rect">
-                            <a:avLst/>
-                          </a:prstGeom>
-                          <a:noFill/>
-                          <a:ln w="9525">
-                            <a:noFill/>
-                            <a:headEnd/>
-                            <a:tailEnd/>
-                          </a:ln>
-                        </pic:spPr>
-                      </pic:pic>
-                    </a:graphicData>
-                  </a:graphic>
-                </wp:inline>
-              </w:drawing>
-            </w:r>
-          </w:p>
-          <w:bookmarkEnd w:id="42"/>
-        </w:tc>
-      </w:tr>
-    </w:tbl>
-    <w:p>
-      <w:pPr>
-        <w:pStyle w:val="BodyText"/>
-      </w:pPr>
-      <w:r>
-        <w:t xml:space="preserve">Source: European Social Survey</w:t>
-      </w:r>
-    </w:p>
-    <w:bookmarkEnd w:id="43"/>
-    <w:bookmarkStart w:id="48" w:name="multivariate-analysis"/>
+        <w:t xml:space="preserve">.</w:t>
+      </w:r>
+    </w:p>
+    <w:bookmarkEnd w:id="57"/>
+    <w:bookmarkStart w:id="70" w:name="social-benefits-make-people-lazy"/>
     <w:p>
       <w:pPr>
         <w:pStyle w:val="Heading2"/>
       </w:pPr>
       <w:r>
-        <w:t xml:space="preserve">2.3 Multivariate analysis</w:t>
-      </w:r>
-    </w:p>
-    <w:p>
-      <w:pPr>
-        <w:pStyle w:val="FirstParagraph"/>
-      </w:pPr>
-      <w:r>
-        <w:t xml:space="preserve">We created a multivariate regression model to assess the extent to which these individual factors are associated to support for income redistribution. We also included other variables in the model to control for subjective income (</w:t>
-      </w:r>
-      <w:r>
-        <w:t xml:space="preserve">‘Sastisfaction with the household income’</w:t>
-      </w:r>
-      <w:r>
-        <w:t xml:space="preserve">), economic activity (</w:t>
-      </w:r>
-      <w:r>
-        <w:t xml:space="preserve">‘Main activity in the last seven days’</w:t>
-      </w:r>
-      <w:r>
-        <w:t xml:space="preserve">), and political ideology (’Placement in the left-right scale).</w:t>
-      </w:r>
-    </w:p>
-    <w:p>
-      <w:pPr>
-        <w:pStyle w:val="BodyText"/>
-      </w:pPr>
-      <w:hyperlink w:anchor="tbl-multiv-gincdif">
-        <w:r>
-          <w:rPr>
-            <w:rStyle w:val="Hyperlink"/>
-          </w:rPr>
-          <w:t xml:space="preserve">Table 1</w:t>
-        </w:r>
-      </w:hyperlink>
-      <w:r>
-        <w:t xml:space="preserve"> </w:t>
-      </w:r>
-      <w:r>
-        <w:t xml:space="preserve">below shows the coefficients of the OLS regression model. The overall explanatory power of the model is low (R² = 0.087), indicating that the small set of variables selected do not provide enough information to predict support accurately. However, the model identifies significant differences across groups.</w:t>
-      </w:r>
-    </w:p>
-    <w:p>
-      <w:pPr>
-        <w:pStyle w:val="BodyText"/>
-      </w:pPr>
-      <w:r>
-        <w:t xml:space="preserve">In terms of age, if we take the group of 25 to 34 as reference, all other age groups are expected to have lower support for redistribution. In addition, both the social class and subjective income suggest that respondents in more precarious economic situation tend to be more favourable of the government reducing income differences.</w:t>
-      </w:r>
-    </w:p>
-    <w:tbl>
-      <w:tblPr>
-        <w:tblStyle w:val="Table"/>
-        <w:tblW w:type="pct" w:w="5000"/>
-        <w:tblLayout w:type="fixed"/>
-        <w:tblLook w:firstRow="0" w:lastRow="0" w:firstColumn="0" w:lastColumn="0" w:noHBand="0" w:noVBand="0" w:val="0000"/>
-      </w:tblPr>
-      <w:tblGrid>
-        <w:gridCol w:w="7920"/>
-      </w:tblGrid>
-      <w:tr>
-        <w:tc>
-          <w:tcPr/>
-          <w:bookmarkStart w:id="47" w:name="tbl-multiv-gincdif"/>
-          <w:p>
-            <w:pPr>
-              <w:jc w:val="center"/>
-            </w:pPr>
-            <w:pPr>
-              <w:jc w:val="start"/>
-              <w:spacing w:before="200"/>
-              <w:pStyle w:val="ImageCaption"/>
-            </w:pPr>
-            <w:r>
-              <w:t xml:space="preserve">Table 1: OLS regression coefficients for</w:t>
-            </w:r>
-            <w:r>
-              <w:t xml:space="preserve"> </w:t>
-            </w:r>
-            <w:r>
-              <w:t xml:space="preserve">‘income differences’</w:t>
-            </w:r>
-          </w:p>
-          <w:p>
-            <w:pPr>
-              <w:jc w:val="center"/>
-            </w:pPr>
-            <w:r>
-              <w:drawing>
-                <wp:inline>
-                  <wp:extent cx="4160520" cy="4370647"/>
-                  <wp:effectExtent b="0" l="0" r="0" t="0"/>
-                  <wp:docPr descr="" title="" id="45" name="Picture"/>
-                  <a:graphic>
-                    <a:graphicData uri="http://schemas.openxmlformats.org/drawingml/2006/picture">
-                      <pic:pic>
-                        <pic:nvPicPr>
-                          <pic:cNvPr descr="_assets/img/tbl_multiv_gincdif.png" id="46" name="Picture"/>
-                          <pic:cNvPicPr>
-                            <a:picLocks noChangeArrowheads="1" noChangeAspect="1"/>
-                          </pic:cNvPicPr>
-                        </pic:nvPicPr>
-                        <pic:blipFill>
-                          <a:blip r:embed="rId44"/>
-                          <a:stretch>
-                            <a:fillRect/>
-                          </a:stretch>
-                        </pic:blipFill>
-                        <pic:spPr bwMode="auto">
-                          <a:xfrm>
-                            <a:off x="0" y="0"/>
-                            <a:ext cx="4160520" cy="4370647"/>
-                          </a:xfrm>
-                          <a:prstGeom prst="rect">
-                            <a:avLst/>
-                          </a:prstGeom>
-                          <a:noFill/>
-                          <a:ln w="9525">
-                            <a:noFill/>
-                            <a:headEnd/>
-                            <a:tailEnd/>
-                          </a:ln>
-                        </pic:spPr>
-                      </pic:pic>
-                    </a:graphicData>
-                  </a:graphic>
-                </wp:inline>
-              </w:drawing>
-            </w:r>
-          </w:p>
-          <w:bookmarkEnd w:id="47"/>
-        </w:tc>
-      </w:tr>
-    </w:tbl>
-    <w:bookmarkEnd w:id="48"/>
-    <w:bookmarkEnd w:id="49"/>
-    <w:bookmarkStart w:id="65" w:name="sec-what"/>
-    <w:p>
-      <w:pPr>
-        <w:pStyle w:val="Heading1"/>
-      </w:pPr>
-      <w:r>
-        <w:t xml:space="preserve">3. What are the main attituddes towards welfare policies?</w:t>
-      </w:r>
-    </w:p>
-    <w:p>
-      <w:pPr>
-        <w:pStyle w:val="FirstParagraph"/>
-      </w:pPr>
-      <w:r>
-        <w:t xml:space="preserve">The data analysed in this chapter refers to a special module from the European Social Survey on welfare attitudes that was fielded in 2009 (Round 4) and repeated in 2016 (Round 8) (see</w:t>
-      </w:r>
-      <w:r>
-        <w:t xml:space="preserve"> </w:t>
-      </w:r>
-      <w:r>
-        <w:t xml:space="preserve">Meuleman et al. (</w:t>
-      </w:r>
-      <w:hyperlink w:anchor="ref-meuleman_past_2018">
-        <w:r>
-          <w:rPr>
-            <w:rStyle w:val="Hyperlink"/>
-          </w:rPr>
-          <w:t xml:space="preserve">2018</w:t>
-        </w:r>
-      </w:hyperlink>
-      <w:r>
-        <w:t xml:space="preserve">)</w:t>
-      </w:r>
-      <w:r>
-        <w:t xml:space="preserve"> </w:t>
-      </w:r>
-      <w:r>
-        <w:t xml:space="preserve">for more on this module). This module contains additional questions on beliefs about welfare, social benefits and their beneficiaries.</w:t>
-      </w:r>
-    </w:p>
-    <w:bookmarkStart w:id="50" w:name="are-large-differences-acceptable"/>
-    <w:p>
-      <w:pPr>
-        <w:pStyle w:val="Heading2"/>
-      </w:pPr>
-      <w:r>
-        <w:t xml:space="preserve">3.1 Are large differences acceptable?</w:t>
-      </w:r>
-    </w:p>
-    <w:p>
-      <w:pPr>
-        <w:pStyle w:val="FirstParagraph"/>
-      </w:pPr>
-      <w:r>
-        <w:t xml:space="preserve">As discussed in the previous chapter, a few socio-demographic characteristics such as age and social class may influence people’s views on redistribution. In addition to that, other factors related to their view on fairness and meritocracy are also relevant to understand overall support to welfare policies.</w:t>
-      </w:r>
-    </w:p>
-    <w:p>
-      <w:pPr>
-        <w:pStyle w:val="BodyText"/>
-      </w:pPr>
-      <w:r>
-        <w:t xml:space="preserve">In the 2016 ESS, respondents were asked to what extent they agree with the statement that</w:t>
-      </w:r>
-      <w:r>
-        <w:t xml:space="preserve"> </w:t>
-      </w:r>
-      <w:r>
-        <w:rPr>
-          <w:i/>
-          <w:iCs/>
-        </w:rPr>
-        <w:t xml:space="preserve">‘Large differences in people’s incomes are acceptable to properly reward differences in talents and efforts’</w:t>
-      </w:r>
-      <w:r>
-        <w:t xml:space="preserve">. The majority of participants (58%) either</w:t>
-      </w:r>
-      <w:r>
-        <w:t xml:space="preserve"> </w:t>
-      </w:r>
-      <w:r>
-        <w:t xml:space="preserve">“agree”</w:t>
-      </w:r>
-      <w:r>
-        <w:t xml:space="preserve"> </w:t>
-      </w:r>
-      <w:r>
-        <w:t xml:space="preserve">or</w:t>
-      </w:r>
-      <w:r>
-        <w:t xml:space="preserve"> </w:t>
-      </w:r>
-      <w:r>
-        <w:t xml:space="preserve">“agree strongly”</w:t>
-      </w:r>
-      <w:r>
-        <w:t xml:space="preserve"> </w:t>
-      </w:r>
-      <w:r>
-        <w:t xml:space="preserve">with the statement.</w:t>
-      </w:r>
-    </w:p>
-    <w:p>
-      <w:pPr>
-        <w:pStyle w:val="BodyText"/>
-      </w:pPr>
-      <w:r>
-        <w:t xml:space="preserve">A multivariate analysis with the same explanatory variables from the model of the</w:t>
-      </w:r>
-      <w:r>
-        <w:t xml:space="preserve"> </w:t>
-      </w:r>
-      <w:hyperlink w:anchor="tbl-multiv-gincdif">
-        <w:r>
-          <w:rPr>
-            <w:rStyle w:val="Hyperlink"/>
-          </w:rPr>
-          <w:t xml:space="preserve">Table 1</w:t>
-        </w:r>
-      </w:hyperlink>
-      <w:r>
-        <w:t xml:space="preserve"> </w:t>
-      </w:r>
-      <w:r>
-        <w:t xml:space="preserve">suggests that gender and class are not statistically significant predictors of agreement. However, older respondents and those who identify more with the political right tend to agree more with this statement.</w:t>
-      </w:r>
-    </w:p>
-    <w:bookmarkEnd w:id="50"/>
-    <w:bookmarkStart w:id="55" w:name="who-deserves-welfare-policies"/>
-    <w:p>
-      <w:pPr>
-        <w:pStyle w:val="Heading2"/>
-      </w:pPr>
-      <w:r>
-        <w:t xml:space="preserve">3.2 Who deserves welfare policies?</w:t>
-      </w:r>
-    </w:p>
-    <w:p>
-      <w:pPr>
-        <w:pStyle w:val="FirstParagraph"/>
-      </w:pPr>
-      <w:r>
-        <w:t xml:space="preserve">A crucial aspect of the sustainability of modern welfare states is the public support given to its policies. A vast literature in social sciences has addressed the social legitimacy of welfare policies that are targeted at specific groups</w:t>
-      </w:r>
-      <w:r>
-        <w:t xml:space="preserve"> </w:t>
-      </w:r>
-      <w:r>
-        <w:t xml:space="preserve">Oorschot and Roosma (</w:t>
-      </w:r>
-      <w:hyperlink w:anchor="ref-van_oorschot_social_2017">
-        <w:r>
-          <w:rPr>
-            <w:rStyle w:val="Hyperlink"/>
-          </w:rPr>
-          <w:t xml:space="preserve">2017</w:t>
-        </w:r>
-      </w:hyperlink>
-      <w:r>
-        <w:t xml:space="preserve">)</w:t>
-      </w:r>
-      <w:r>
-        <w:t xml:space="preserve">, as they create contentious views on which social groups are more or less deserving of the State attention. In the ESS, respondents were asked to indicate how much responsibility governments should have to the following:</w:t>
-      </w:r>
-    </w:p>
-    <w:p>
-      <w:pPr>
-        <w:pStyle w:val="BodyText"/>
-      </w:pPr>
-      <w:r>
-        <w:t xml:space="preserve">“… ensure sufficient child care services for working parents”</w:t>
-      </w:r>
-    </w:p>
-    <w:p>
-      <w:pPr>
-        <w:pStyle w:val="BodyText"/>
-      </w:pPr>
-      <w:r>
-        <w:t xml:space="preserve">“… ensure a reasonable standard of living for the old”</w:t>
-      </w:r>
-    </w:p>
-    <w:p>
-      <w:pPr>
-        <w:pStyle w:val="BodyText"/>
-      </w:pPr>
-      <w:r>
-        <w:t xml:space="preserve">“…ensure a reasonable standard of living for the unemployed”</w:t>
-      </w:r>
-    </w:p>
-    <w:p>
-      <w:pPr>
-        <w:pStyle w:val="BodyText"/>
-      </w:pPr>
-      <w:r>
-        <w:t xml:space="preserve">In the</w:t>
-      </w:r>
-      <w:r>
-        <w:t xml:space="preserve"> </w:t>
-      </w:r>
-      <w:hyperlink w:anchor="fig-deservingness">
-        <w:r>
-          <w:rPr>
-            <w:rStyle w:val="Hyperlink"/>
-          </w:rPr>
-          <w:t xml:space="preserve">Figure 4</w:t>
-        </w:r>
-      </w:hyperlink>
-      <w:r>
-        <w:t xml:space="preserve">, higher values denote higher government responsibility. On average respondents believe that the government should be more responsible for the old compared to working parents and unemployed. However, there was a reduction in this prioritisation for governments’ responsibility in relation to older citizens and unemployed and increase in the average prioritisation for working parents.</w:t>
-      </w:r>
-    </w:p>
-    <w:tbl>
-      <w:tblPr>
-        <w:tblStyle w:val="Table"/>
-        <w:tblW w:type="pct" w:w="5000"/>
-        <w:tblLayout w:type="fixed"/>
-        <w:tblLook w:firstRow="0" w:lastRow="0" w:firstColumn="0" w:lastColumn="0" w:noHBand="0" w:noVBand="0" w:val="0000"/>
-      </w:tblPr>
-      <w:tblGrid>
-        <w:gridCol w:w="7920"/>
-      </w:tblGrid>
-      <w:tr>
-        <w:tc>
-          <w:tcPr/>
-          <w:bookmarkStart w:id="54" w:name="fig-deservingness"/>
-          <w:p>
-            <w:pPr>
-              <w:jc w:val="center"/>
-            </w:pPr>
-            <w:pPr>
-              <w:jc w:val="start"/>
-              <w:spacing w:before="200"/>
-              <w:pStyle w:val="ImageCaption"/>
-            </w:pPr>
-            <w:r>
-              <w:t xml:space="preserve">Figure 4: Mean values for deservingness of government support by group and round</w:t>
-            </w:r>
-          </w:p>
-          <w:p>
-            <w:pPr>
-              <w:pStyle w:val="Compact"/>
-              <w:jc w:val="center"/>
-            </w:pPr>
-            <w:r>
-              <w:drawing>
-                <wp:inline>
-                  <wp:extent cx="4160520" cy="3328415"/>
-                  <wp:effectExtent b="0" l="0" r="0" t="0"/>
-                  <wp:docPr descr="" title="" id="52" name="Picture"/>
-                  <a:graphic>
-                    <a:graphicData uri="http://schemas.openxmlformats.org/drawingml/2006/picture">
-                      <pic:pic>
-                        <pic:nvPicPr>
-                          <pic:cNvPr descr="_assets/img/fig_deservingness.png" id="53" name="Picture"/>
-                          <pic:cNvPicPr>
-                            <a:picLocks noChangeArrowheads="1" noChangeAspect="1"/>
-                          </pic:cNvPicPr>
-                        </pic:nvPicPr>
-                        <pic:blipFill>
-                          <a:blip r:embed="rId51"/>
-                          <a:stretch>
-                            <a:fillRect/>
-                          </a:stretch>
-                        </pic:blipFill>
-                        <pic:spPr bwMode="auto">
-                          <a:xfrm>
-                            <a:off x="0" y="0"/>
-                            <a:ext cx="4160520" cy="3328415"/>
-                          </a:xfrm>
-                          <a:prstGeom prst="rect">
-                            <a:avLst/>
-                          </a:prstGeom>
-                          <a:noFill/>
-                          <a:ln w="9525">
-                            <a:noFill/>
-                            <a:headEnd/>
-                            <a:tailEnd/>
-                          </a:ln>
-                        </pic:spPr>
-                      </pic:pic>
-                    </a:graphicData>
-                  </a:graphic>
-                </wp:inline>
-              </w:drawing>
-            </w:r>
-          </w:p>
-          <w:bookmarkEnd w:id="54"/>
-        </w:tc>
-      </w:tr>
-    </w:tbl>
-    <w:bookmarkEnd w:id="55"/>
-    <w:bookmarkStart w:id="64" w:name="X2f995f4dd056c3e1199bd677d5f32d4a4024c85"/>
-    <w:p>
-      <w:pPr>
-        <w:pStyle w:val="Heading2"/>
-      </w:pPr>
-      <w:r>
-        <w:t xml:space="preserve">3.3 What are the consequences of social benefit?</w:t>
+        <w:t xml:space="preserve">3.3 Social benefits make people lazy</w:t>
       </w:r>
     </w:p>
     <w:p>
@@ -1809,18 +1979,18 @@
                 <wp:inline>
                   <wp:extent cx="152400" cy="152400"/>
                   <wp:effectExtent b="0" l="0" r="0" t="0"/>
-                  <wp:docPr descr="" title="" id="56" name="Picture"/>
+                  <wp:docPr descr="" title="" id="58" name="Picture"/>
                   <a:graphic>
                     <a:graphicData uri="http://schemas.openxmlformats.org/drawingml/2006/picture">
                       <pic:pic>
                         <pic:nvPicPr>
-                          <pic:cNvPr descr="C:\Users\daniel.capistrano\AppData\Local\Programs\Quarto\share\formats\docx\note.png" id="57" name="Picture"/>
+                          <pic:cNvPr descr="C:\Users\daniel.capistrano\AppData\Local\Programs\Quarto\share\formats\docx\note.png" id="59" name="Picture"/>
                           <pic:cNvPicPr>
                             <a:picLocks noChangeArrowheads="1" noChangeAspect="1"/>
                           </pic:cNvPicPr>
                         </pic:nvPicPr>
                         <pic:blipFill>
-                          <a:blip r:embed="rId27"/>
+                          <a:blip r:embed="rId24"/>
                           <a:stretch>
                             <a:fillRect/>
                           </a:stretch>
@@ -1950,7 +2120,7 @@
           <w:rPr>
             <w:rStyle w:val="Hyperlink"/>
           </w:rPr>
-          <w:t xml:space="preserve">Figure 5</w:t>
+          <w:t xml:space="preserve">Figure 6</w:t>
         </w:r>
       </w:hyperlink>
       <w:r>
@@ -1970,7 +2140,7 @@
       <w:tr>
         <w:tc>
           <w:tcPr/>
-          <w:bookmarkStart w:id="61" w:name="fig-benefits"/>
+          <w:bookmarkStart w:id="63" w:name="fig-benefits"/>
           <w:p>
             <w:pPr>
               <w:jc w:val="center"/>
@@ -1981,7 +2151,7 @@
               <w:pStyle w:val="ImageCaption"/>
             </w:pPr>
             <w:r>
-              <w:t xml:space="preserve">Figure 5: Mean values for beliefs in relation to social benefits by round</w:t>
+              <w:t xml:space="preserve">Figure 6: Mean values for beliefs in relation to social benefits by round</w:t>
             </w:r>
           </w:p>
           <w:p>
@@ -1992,20 +2162,20 @@
             <w:r>
               <w:drawing>
                 <wp:inline>
-                  <wp:extent cx="4160520" cy="3328416"/>
+                  <wp:extent cx="4160520" cy="2080260"/>
                   <wp:effectExtent b="0" l="0" r="0" t="0"/>
-                  <wp:docPr descr="" title="" id="59" name="Picture"/>
+                  <wp:docPr descr="" title="" id="61" name="Picture"/>
                   <a:graphic>
                     <a:graphicData uri="http://schemas.openxmlformats.org/drawingml/2006/picture">
                       <pic:pic>
                         <pic:nvPicPr>
-                          <pic:cNvPr descr="report_files/figure-docx/fig-benefits-1.png" id="60" name="Picture"/>
+                          <pic:cNvPr descr="_assets/img/fig_benefits.png" id="62" name="Picture"/>
                           <pic:cNvPicPr>
                             <a:picLocks noChangeArrowheads="1" noChangeAspect="1"/>
                           </pic:cNvPicPr>
                         </pic:nvPicPr>
                         <pic:blipFill>
-                          <a:blip r:embed="rId58"/>
+                          <a:blip r:embed="rId60"/>
                           <a:stretch>
                             <a:fillRect/>
                           </a:stretch>
@@ -2013,7 +2183,7 @@
                         <pic:spPr bwMode="auto">
                           <a:xfrm>
                             <a:off x="0" y="0"/>
-                            <a:ext cx="4160520" cy="3328416"/>
+                            <a:ext cx="4160520" cy="2080260"/>
                           </a:xfrm>
                           <a:prstGeom prst="rect">
                             <a:avLst/>
@@ -2032,194 +2202,40 @@
               </w:drawing>
             </w:r>
           </w:p>
-          <w:bookmarkEnd w:id="61"/>
+          <w:bookmarkEnd w:id="63"/>
         </w:tc>
       </w:tr>
     </w:tbl>
-    <w:bookmarkStart w:id="63" w:name="pca"/>
-    <w:p>
-      <w:pPr>
-        <w:pStyle w:val="Heading3"/>
-      </w:pPr>
-      <w:r>
-        <w:t xml:space="preserve">3.3.1 PCA</w:t>
-      </w:r>
-    </w:p>
-    <w:p>
-      <w:pPr>
-        <w:pStyle w:val="FirstParagraph"/>
-      </w:pPr>
-      <w:r>
-        <w:t xml:space="preserve">A Principal Components Analysis indicate that these five variables can be reduced to the following two latent dimensions named arbitrarily:</w:t>
-      </w:r>
-    </w:p>
-    <w:p>
-      <w:pPr>
-        <w:pStyle w:val="Compact"/>
-        <w:numPr>
-          <w:ilvl w:val="0"/>
-          <w:numId w:val="1003"/>
-        </w:numPr>
-      </w:pPr>
-      <w:r>
-        <w:rPr>
-          <w:b/>
-          <w:bCs/>
-        </w:rPr>
-        <w:t xml:space="preserve">Protective</w:t>
-      </w:r>
-      <w:r>
-        <w:t xml:space="preserve"> </w:t>
-      </w:r>
-      <w:r>
-        <w:t xml:space="preserve">(PC1):</w:t>
-      </w:r>
-      <w:r>
-        <w:t xml:space="preserve"> </w:t>
-      </w:r>
-      <w:r>
-        <w:t xml:space="preserve">“Lead to equal society”</w:t>
-      </w:r>
-      <w:r>
-        <w:t xml:space="preserve"> </w:t>
-      </w:r>
-      <w:r>
-        <w:t xml:space="preserve">and</w:t>
-      </w:r>
-      <w:r>
-        <w:t xml:space="preserve"> </w:t>
-      </w:r>
-      <w:r>
-        <w:t xml:space="preserve">“Prevent poverty”</w:t>
-      </w:r>
-      <w:r>
-        <w:t xml:space="preserve">;</w:t>
-      </w:r>
-      <w:r>
-        <w:br/>
-      </w:r>
-    </w:p>
-    <w:p>
-      <w:pPr>
-        <w:pStyle w:val="Compact"/>
-        <w:numPr>
-          <w:ilvl w:val="0"/>
-          <w:numId w:val="1003"/>
-        </w:numPr>
-      </w:pPr>
-      <w:r>
-        <w:rPr>
-          <w:b/>
-          <w:bCs/>
-        </w:rPr>
-        <w:t xml:space="preserve">Disincentive</w:t>
-      </w:r>
-      <w:r>
-        <w:t xml:space="preserve"> </w:t>
-      </w:r>
-      <w:r>
-        <w:t xml:space="preserve">(PC2):</w:t>
-      </w:r>
-      <w:r>
-        <w:t xml:space="preserve"> </w:t>
-      </w:r>
-      <w:r>
-        <w:t xml:space="preserve">“Make people lazy”</w:t>
-      </w:r>
-      <w:r>
-        <w:t xml:space="preserve"> </w:t>
-      </w:r>
-      <w:r>
-        <w:t xml:space="preserve">and</w:t>
-      </w:r>
-      <w:r>
-        <w:t xml:space="preserve"> </w:t>
-      </w:r>
-      <w:r>
-        <w:t xml:space="preserve">“Make people less willing to care”</w:t>
-      </w:r>
-      <w:r>
-        <w:t xml:space="preserve">, and</w:t>
-      </w:r>
-      <w:r>
-        <w:t xml:space="preserve"> </w:t>
-      </w:r>
-      <w:r>
-        <w:t xml:space="preserve">“Put strain on economy”</w:t>
-      </w:r>
-      <w:r>
-        <w:t xml:space="preserve">.</w:t>
-      </w:r>
-    </w:p>
-    <w:p>
-      <w:pPr>
-        <w:pStyle w:val="FirstParagraph"/>
-      </w:pPr>
-      <w:r>
-        <w:t xml:space="preserve">The variables were aggregated within each dimension using the mean value of the non-missing answers. The</w:t>
-      </w:r>
-      <w:r>
-        <w:t xml:space="preserve"> </w:t>
-      </w:r>
-      <w:hyperlink w:anchor="tbl-multiv-beliefs">
+    <w:p>
+      <w:pPr>
+        <w:pStyle w:val="BodyText"/>
+      </w:pPr>
+      <w:r>
+        <w:t xml:space="preserve">Despite the reduction from 2009 to 2016, as shown in</w:t>
+      </w:r>
+      <w:r>
+        <w:t xml:space="preserve"> </w:t>
+      </w:r>
+      <w:hyperlink w:anchor="fig-lazy">
         <w:r>
           <w:rPr>
             <w:rStyle w:val="Hyperlink"/>
           </w:rPr>
-          <w:t xml:space="preserve">Table 2</w:t>
+          <w:t xml:space="preserve">Figure 7</w:t>
         </w:r>
       </w:hyperlink>
       <w:r>
-        <w:t xml:space="preserve"> </w:t>
-      </w:r>
-      <w:r>
-        <w:t xml:space="preserve">below shows the coefficients of two OLS explanatory models for these two dimensions.</w:t>
-      </w:r>
-    </w:p>
-    <w:p>
-      <w:pPr>
-        <w:pStyle w:val="BodyText"/>
-      </w:pPr>
-      <w:r>
-        <w:t xml:space="preserve">The first model indicates that female respondents tend to provide a slightly lower score on the protective dimension of beliefs about social benefits. None of the other predictors included in the model are statistically significant.</w:t>
-      </w:r>
-    </w:p>
-    <w:p>
-      <w:pPr>
-        <w:pStyle w:val="BodyText"/>
-      </w:pPr>
-      <w:r>
-        <w:t xml:space="preserve">The second model suggests that the group of</w:t>
-      </w:r>
-      <w:r>
-        <w:t xml:space="preserve"> </w:t>
-      </w:r>
-      <w:r>
-        <w:t xml:space="preserve">“small business owners”</w:t>
-      </w:r>
-      <w:r>
-        <w:t xml:space="preserve"> </w:t>
-      </w:r>
-      <w:r>
-        <w:t xml:space="preserve">and</w:t>
-      </w:r>
-      <w:r>
-        <w:t xml:space="preserve"> </w:t>
-      </w:r>
-      <w:r>
-        <w:t xml:space="preserve">“skilled workers”</w:t>
-      </w:r>
-      <w:r>
-        <w:t xml:space="preserve"> </w:t>
-      </w:r>
-      <w:r>
-        <w:t xml:space="preserve">have higher scores compared to respondents of other social classes. In addition, respondents with worse self-reported financial situation tend to disagree more with beliefs related to disincentive dimension of social beliefs.</w:t>
-      </w:r>
-    </w:p>
-    <w:p>
-      <w:pPr>
-        <w:sectPr/>
-      </w:pPr>
+        <w:t xml:space="preserve">, Ireland (3.49) had the third highest average agreement in Europe with the idea that</w:t>
+      </w:r>
+      <w:r>
+        <w:t xml:space="preserve"> </w:t>
+      </w:r>
+      <w:r>
+        <w:t xml:space="preserve">“social benefits make people lazy”</w:t>
+      </w:r>
+      <w:r>
+        <w:t xml:space="preserve">, behind Portugal and Poland.</w:t>
+      </w:r>
     </w:p>
     <w:tbl>
       <w:tblPr>
@@ -2234,7 +2250,271 @@
       <w:tr>
         <w:tc>
           <w:tcPr/>
-          <w:bookmarkStart w:id="62" w:name="tbl-multiv-beliefs"/>
+          <w:bookmarkStart w:id="67" w:name="fig-lazy"/>
+          <w:p>
+            <w:pPr>
+              <w:jc w:val="center"/>
+            </w:pPr>
+            <w:pPr>
+              <w:jc w:val="start"/>
+              <w:spacing w:before="200"/>
+              <w:pStyle w:val="ImageCaption"/>
+            </w:pPr>
+            <w:r>
+              <w:t xml:space="preserve">Figure 7: Mean values for agreement that social benefits make people lazy, Europe, 2016</w:t>
+            </w:r>
+          </w:p>
+          <w:p>
+            <w:pPr>
+              <w:pStyle w:val="Compact"/>
+              <w:jc w:val="center"/>
+            </w:pPr>
+            <w:r>
+              <w:drawing>
+                <wp:inline>
+                  <wp:extent cx="4160520" cy="3328415"/>
+                  <wp:effectExtent b="0" l="0" r="0" t="0"/>
+                  <wp:docPr descr="" title="" id="65" name="Picture"/>
+                  <a:graphic>
+                    <a:graphicData uri="http://schemas.openxmlformats.org/drawingml/2006/picture">
+                      <pic:pic>
+                        <pic:nvPicPr>
+                          <pic:cNvPr descr="_assets/img/fig_lazy.png" id="66" name="Picture"/>
+                          <pic:cNvPicPr>
+                            <a:picLocks noChangeArrowheads="1" noChangeAspect="1"/>
+                          </pic:cNvPicPr>
+                        </pic:nvPicPr>
+                        <pic:blipFill>
+                          <a:blip r:embed="rId64"/>
+                          <a:stretch>
+                            <a:fillRect/>
+                          </a:stretch>
+                        </pic:blipFill>
+                        <pic:spPr bwMode="auto">
+                          <a:xfrm>
+                            <a:off x="0" y="0"/>
+                            <a:ext cx="4160520" cy="3328415"/>
+                          </a:xfrm>
+                          <a:prstGeom prst="rect">
+                            <a:avLst/>
+                          </a:prstGeom>
+                          <a:noFill/>
+                          <a:ln w="9525">
+                            <a:noFill/>
+                            <a:headEnd/>
+                            <a:tailEnd/>
+                          </a:ln>
+                        </pic:spPr>
+                      </pic:pic>
+                    </a:graphicData>
+                  </a:graphic>
+                </wp:inline>
+              </w:drawing>
+            </w:r>
+          </w:p>
+          <w:bookmarkEnd w:id="67"/>
+        </w:tc>
+      </w:tr>
+    </w:tbl>
+    <w:bookmarkStart w:id="69" w:name="pca"/>
+    <w:p>
+      <w:pPr>
+        <w:pStyle w:val="Heading3"/>
+      </w:pPr>
+      <w:r>
+        <w:t xml:space="preserve">3.3.1 PCA</w:t>
+      </w:r>
+    </w:p>
+    <w:p>
+      <w:pPr>
+        <w:pStyle w:val="FirstParagraph"/>
+      </w:pPr>
+      <w:r>
+        <w:t xml:space="preserve">A Principal Components Analysis indicate that these five variables can be reduced to the following two latent dimensions named arbitrarily:</w:t>
+      </w:r>
+    </w:p>
+    <w:p>
+      <w:pPr>
+        <w:pStyle w:val="Compact"/>
+        <w:numPr>
+          <w:ilvl w:val="0"/>
+          <w:numId w:val="1003"/>
+        </w:numPr>
+      </w:pPr>
+      <w:r>
+        <w:rPr>
+          <w:b/>
+          <w:bCs/>
+        </w:rPr>
+        <w:t xml:space="preserve">Protective</w:t>
+      </w:r>
+      <w:r>
+        <w:t xml:space="preserve"> </w:t>
+      </w:r>
+      <w:r>
+        <w:t xml:space="preserve">(PC1):</w:t>
+      </w:r>
+      <w:r>
+        <w:t xml:space="preserve"> </w:t>
+      </w:r>
+      <w:r>
+        <w:t xml:space="preserve">“Lead to equal society”</w:t>
+      </w:r>
+      <w:r>
+        <w:t xml:space="preserve"> </w:t>
+      </w:r>
+      <w:r>
+        <w:t xml:space="preserve">and</w:t>
+      </w:r>
+      <w:r>
+        <w:t xml:space="preserve"> </w:t>
+      </w:r>
+      <w:r>
+        <w:t xml:space="preserve">“Prevent poverty”</w:t>
+      </w:r>
+      <w:r>
+        <w:t xml:space="preserve">;</w:t>
+      </w:r>
+      <w:r>
+        <w:br/>
+      </w:r>
+    </w:p>
+    <w:p>
+      <w:pPr>
+        <w:pStyle w:val="Compact"/>
+        <w:numPr>
+          <w:ilvl w:val="0"/>
+          <w:numId w:val="1003"/>
+        </w:numPr>
+      </w:pPr>
+      <w:r>
+        <w:rPr>
+          <w:b/>
+          <w:bCs/>
+        </w:rPr>
+        <w:t xml:space="preserve">Disincentive</w:t>
+      </w:r>
+      <w:r>
+        <w:t xml:space="preserve"> </w:t>
+      </w:r>
+      <w:r>
+        <w:t xml:space="preserve">(PC2):</w:t>
+      </w:r>
+      <w:r>
+        <w:t xml:space="preserve"> </w:t>
+      </w:r>
+      <w:r>
+        <w:t xml:space="preserve">“Make people lazy”</w:t>
+      </w:r>
+      <w:r>
+        <w:t xml:space="preserve"> </w:t>
+      </w:r>
+      <w:r>
+        <w:t xml:space="preserve">and</w:t>
+      </w:r>
+      <w:r>
+        <w:t xml:space="preserve"> </w:t>
+      </w:r>
+      <w:r>
+        <w:t xml:space="preserve">“Make people less willing to care”</w:t>
+      </w:r>
+      <w:r>
+        <w:t xml:space="preserve">, and</w:t>
+      </w:r>
+      <w:r>
+        <w:t xml:space="preserve"> </w:t>
+      </w:r>
+      <w:r>
+        <w:t xml:space="preserve">“Put strain on economy”</w:t>
+      </w:r>
+      <w:r>
+        <w:t xml:space="preserve">.</w:t>
+      </w:r>
+    </w:p>
+    <w:p>
+      <w:pPr>
+        <w:pStyle w:val="FirstParagraph"/>
+      </w:pPr>
+      <w:r>
+        <w:t xml:space="preserve">The variables were aggregated within each dimension using the mean value of the non-missing answers. The</w:t>
+      </w:r>
+      <w:r>
+        <w:t xml:space="preserve"> </w:t>
+      </w:r>
+      <w:hyperlink w:anchor="tbl-multiv-beliefs">
+        <w:r>
+          <w:rPr>
+            <w:rStyle w:val="Hyperlink"/>
+          </w:rPr>
+          <w:t xml:space="preserve">Table 2</w:t>
+        </w:r>
+      </w:hyperlink>
+      <w:r>
+        <w:t xml:space="preserve"> </w:t>
+      </w:r>
+      <w:r>
+        <w:t xml:space="preserve">below shows the coefficients of two OLS explanatory models for these two dimensions.</w:t>
+      </w:r>
+    </w:p>
+    <w:p>
+      <w:pPr>
+        <w:pStyle w:val="BodyText"/>
+      </w:pPr>
+      <w:r>
+        <w:t xml:space="preserve">The first model indicates that female respondents tend to provide a slightly lower score on the protective dimension of beliefs about social benefits. None of the other predictors included in the model are statistically significant.</w:t>
+      </w:r>
+    </w:p>
+    <w:p>
+      <w:pPr>
+        <w:pStyle w:val="BodyText"/>
+      </w:pPr>
+      <w:r>
+        <w:t xml:space="preserve">The second model suggests that the group of</w:t>
+      </w:r>
+      <w:r>
+        <w:t xml:space="preserve"> </w:t>
+      </w:r>
+      <w:r>
+        <w:t xml:space="preserve">“small business owners”</w:t>
+      </w:r>
+      <w:r>
+        <w:t xml:space="preserve"> </w:t>
+      </w:r>
+      <w:r>
+        <w:t xml:space="preserve">and</w:t>
+      </w:r>
+      <w:r>
+        <w:t xml:space="preserve"> </w:t>
+      </w:r>
+      <w:r>
+        <w:t xml:space="preserve">“skilled workers”</w:t>
+      </w:r>
+      <w:r>
+        <w:t xml:space="preserve"> </w:t>
+      </w:r>
+      <w:r>
+        <w:t xml:space="preserve">have higher scores compared to respondents of other social classes. In addition, respondents with worse self-reported financial situation tend to disagree more with beliefs related to disincentive dimension of social beliefs.</w:t>
+      </w:r>
+    </w:p>
+    <w:p>
+      <w:pPr>
+        <w:sectPr/>
+      </w:pPr>
+    </w:p>
+    <w:tbl>
+      <w:tblPr>
+        <w:tblStyle w:val="Table"/>
+        <w:tblW w:type="pct" w:w="5000"/>
+        <w:tblLayout w:type="fixed"/>
+        <w:tblLook w:firstRow="0" w:lastRow="0" w:firstColumn="0" w:lastColumn="0" w:noHBand="0" w:noVBand="0" w:val="0000"/>
+      </w:tblPr>
+      <w:tblGrid>
+        <w:gridCol w:w="7920"/>
+      </w:tblGrid>
+      <w:tr>
+        <w:tc>
+          <w:tcPr/>
+          <w:bookmarkStart w:id="68" w:name="tbl-multiv-beliefs"/>
           <w:p>
             <w:pPr>
               <w:jc w:val="center"/>
@@ -5500,7 +5780,7 @@
               </w:tc>
             </w:tr>
           </w:tbl>
-          <w:bookmarkEnd w:id="62"/>
+          <w:bookmarkEnd w:id="68"/>
         </w:tc>
       </w:tr>
     </w:tbl>
@@ -5511,10 +5791,10 @@
         </w:sectPr>
       </w:pPr>
     </w:p>
-    <w:bookmarkEnd w:id="63"/>
-    <w:bookmarkEnd w:id="64"/>
-    <w:bookmarkEnd w:id="65"/>
-    <w:bookmarkStart w:id="85" w:name="sec-change"/>
+    <w:bookmarkEnd w:id="69"/>
+    <w:bookmarkEnd w:id="70"/>
+    <w:bookmarkEnd w:id="71"/>
+    <w:bookmarkStart w:id="91" w:name="sec-change"/>
     <w:p>
       <w:pPr>
         <w:pStyle w:val="Heading1"/>
@@ -5538,7 +5818,7 @@
           <w:rPr>
             <w:rStyle w:val="Hyperlink"/>
           </w:rPr>
-          <w:t xml:space="preserve">Figure 6</w:t>
+          <w:t xml:space="preserve">Figure 8</w:t>
         </w:r>
       </w:hyperlink>
       <w:r>
@@ -5573,7 +5853,7 @@
       <w:tr>
         <w:tc>
           <w:tcPr/>
-          <w:bookmarkStart w:id="69" w:name="fig-ess-time"/>
+          <w:bookmarkStart w:id="75" w:name="fig-ess-time"/>
           <w:p>
             <w:pPr>
               <w:jc w:val="center"/>
@@ -5584,7 +5864,7 @@
               <w:pStyle w:val="ImageCaption"/>
             </w:pPr>
             <w:r>
-              <w:t xml:space="preserve">Figure 6: Mean values for</w:t>
+              <w:t xml:space="preserve">Figure 8: Mean values for</w:t>
             </w:r>
             <w:r>
               <w:t xml:space="preserve"> </w:t>
@@ -5609,18 +5889,18 @@
                 <wp:inline>
                   <wp:extent cx="4160520" cy="3328416"/>
                   <wp:effectExtent b="0" l="0" r="0" t="0"/>
-                  <wp:docPr descr="" title="" id="67" name="Picture"/>
+                  <wp:docPr descr="" title="" id="73" name="Picture"/>
                   <a:graphic>
                     <a:graphicData uri="http://schemas.openxmlformats.org/drawingml/2006/picture">
                       <pic:pic>
                         <pic:nvPicPr>
-                          <pic:cNvPr descr="report_files/figure-docx/fig-ess-time-1.png" id="68" name="Picture"/>
+                          <pic:cNvPr descr="report_files/figure-docx/fig-ess-time-1.png" id="74" name="Picture"/>
                           <pic:cNvPicPr>
                             <a:picLocks noChangeArrowheads="1" noChangeAspect="1"/>
                           </pic:cNvPicPr>
                         </pic:nvPicPr>
                         <pic:blipFill>
-                          <a:blip r:embed="rId66"/>
+                          <a:blip r:embed="rId72"/>
                           <a:stretch>
                             <a:fillRect/>
                           </a:stretch>
@@ -5647,7 +5927,7 @@
               </w:drawing>
             </w:r>
           </w:p>
-          <w:bookmarkEnd w:id="69"/>
+          <w:bookmarkEnd w:id="75"/>
         </w:tc>
       </w:tr>
     </w:tbl>
@@ -5660,7 +5940,7 @@
           <w:rPr>
             <w:rStyle w:val="Hyperlink"/>
           </w:rPr>
-          <w:t xml:space="preserve">Figure 7</w:t>
+          <w:t xml:space="preserve">Figure 9</w:t>
         </w:r>
       </w:hyperlink>
       <w:r>
@@ -5683,7 +5963,7 @@
       <w:tr>
         <w:tc>
           <w:tcPr/>
-          <w:bookmarkStart w:id="73" w:name="fig-vs-time"/>
+          <w:bookmarkStart w:id="79" w:name="fig-vs-time"/>
           <w:p>
             <w:pPr>
               <w:jc w:val="center"/>
@@ -5694,7 +5974,7 @@
               <w:pStyle w:val="ImageCaption"/>
             </w:pPr>
             <w:r>
-              <w:t xml:space="preserve">Figure 7: Density plot for</w:t>
+              <w:t xml:space="preserve">Figure 9: Density plot for</w:t>
             </w:r>
             <w:r>
               <w:t xml:space="preserve"> </w:t>
@@ -5719,18 +5999,18 @@
                 <wp:inline>
                   <wp:extent cx="4160520" cy="3328416"/>
                   <wp:effectExtent b="0" l="0" r="0" t="0"/>
-                  <wp:docPr descr="" title="" id="71" name="Picture"/>
+                  <wp:docPr descr="" title="" id="77" name="Picture"/>
                   <a:graphic>
                     <a:graphicData uri="http://schemas.openxmlformats.org/drawingml/2006/picture">
                       <pic:pic>
                         <pic:nvPicPr>
-                          <pic:cNvPr descr="report_files/figure-docx/fig-vs-time-1.png" id="72" name="Picture"/>
+                          <pic:cNvPr descr="report_files/figure-docx/fig-vs-time-1.png" id="78" name="Picture"/>
                           <pic:cNvPicPr>
                             <a:picLocks noChangeArrowheads="1" noChangeAspect="1"/>
                           </pic:cNvPicPr>
                         </pic:nvPicPr>
                         <pic:blipFill>
-                          <a:blip r:embed="rId70"/>
+                          <a:blip r:embed="rId76"/>
                           <a:stretch>
                             <a:fillRect/>
                           </a:stretch>
@@ -5757,11 +6037,11 @@
               </w:drawing>
             </w:r>
           </w:p>
-          <w:bookmarkEnd w:id="73"/>
+          <w:bookmarkEnd w:id="79"/>
         </w:tc>
       </w:tr>
     </w:tbl>
-    <w:bookmarkStart w:id="84" w:name="age"/>
+    <w:bookmarkStart w:id="90" w:name="age"/>
     <w:p>
       <w:pPr>
         <w:pStyle w:val="Heading2"/>
@@ -5785,14 +6065,14 @@
           <w:rPr>
             <w:rStyle w:val="Hyperlink"/>
           </w:rPr>
-          <w:t xml:space="preserve">Figure 8</w:t>
+          <w:t xml:space="preserve">Figure 10</w:t>
         </w:r>
       </w:hyperlink>
       <w:r>
         <w:t xml:space="preserve">, early rounds suggest that older respondents support more the government reducing income differences, whereas the latest round (11) and round 8 seem to indicate the opposite.</w:t>
       </w:r>
     </w:p>
-    <w:bookmarkStart w:id="78" w:name="ess"/>
+    <w:bookmarkStart w:id="84" w:name="ess"/>
     <w:p>
       <w:pPr>
         <w:pStyle w:val="Heading3"/>
@@ -5814,7 +6094,7 @@
       <w:tr>
         <w:tc>
           <w:tcPr/>
-          <w:bookmarkStart w:id="77" w:name="fig-time-age"/>
+          <w:bookmarkStart w:id="83" w:name="fig-time-age"/>
           <w:p>
             <w:pPr>
               <w:jc w:val="center"/>
@@ -5825,7 +6105,7 @@
               <w:pStyle w:val="ImageCaption"/>
             </w:pPr>
             <w:r>
-              <w:t xml:space="preserve">Figure 8: Scatter plot for</w:t>
+              <w:t xml:space="preserve">Figure 10: Scatter plot for</w:t>
             </w:r>
             <w:r>
               <w:t xml:space="preserve"> </w:t>
@@ -5850,18 +6130,18 @@
                 <wp:inline>
                   <wp:extent cx="4160520" cy="3566160"/>
                   <wp:effectExtent b="0" l="0" r="0" t="0"/>
-                  <wp:docPr descr="" title="" id="75" name="Picture"/>
+                  <wp:docPr descr="" title="" id="81" name="Picture"/>
                   <a:graphic>
                     <a:graphicData uri="http://schemas.openxmlformats.org/drawingml/2006/picture">
                       <pic:pic>
                         <pic:nvPicPr>
-                          <pic:cNvPr descr="_assets/img/fig_ess_age.png" id="76" name="Picture"/>
+                          <pic:cNvPr descr="_assets/img/fig_ess_age.png" id="82" name="Picture"/>
                           <pic:cNvPicPr>
                             <a:picLocks noChangeArrowheads="1" noChangeAspect="1"/>
                           </pic:cNvPicPr>
                         </pic:nvPicPr>
                         <pic:blipFill>
-                          <a:blip r:embed="rId74"/>
+                          <a:blip r:embed="rId80"/>
                           <a:stretch>
                             <a:fillRect/>
                           </a:stretch>
@@ -5888,12 +6168,12 @@
               </w:drawing>
             </w:r>
           </w:p>
-          <w:bookmarkEnd w:id="77"/>
+          <w:bookmarkEnd w:id="83"/>
         </w:tc>
       </w:tr>
     </w:tbl>
-    <w:bookmarkEnd w:id="78"/>
-    <w:bookmarkStart w:id="83" w:name="ess-1"/>
+    <w:bookmarkEnd w:id="84"/>
+    <w:bookmarkStart w:id="89" w:name="ess-1"/>
     <w:p>
       <w:pPr>
         <w:pStyle w:val="Heading3"/>
@@ -5915,7 +6195,7 @@
       <w:tr>
         <w:tc>
           <w:tcPr/>
-          <w:bookmarkStart w:id="82" w:name="fig-ess-cohort"/>
+          <w:bookmarkStart w:id="88" w:name="fig-ess-cohort"/>
           <w:p>
             <w:pPr>
               <w:jc w:val="center"/>
@@ -5926,7 +6206,7 @@
               <w:pStyle w:val="ImageCaption"/>
             </w:pPr>
             <w:r>
-              <w:t xml:space="preserve">Figure 9: Mean values for</w:t>
+              <w:t xml:space="preserve">Figure 11: Mean values for</w:t>
             </w:r>
             <w:r>
               <w:t xml:space="preserve"> </w:t>
@@ -5951,18 +6231,18 @@
                 <wp:inline>
                   <wp:extent cx="4160520" cy="3328416"/>
                   <wp:effectExtent b="0" l="0" r="0" t="0"/>
-                  <wp:docPr descr="" title="" id="80" name="Picture"/>
+                  <wp:docPr descr="" title="" id="86" name="Picture"/>
                   <a:graphic>
                     <a:graphicData uri="http://schemas.openxmlformats.org/drawingml/2006/picture">
                       <pic:pic>
                         <pic:nvPicPr>
-                          <pic:cNvPr descr="report_files/figure-docx/fig-ess-cohort-1.png" id="81" name="Picture"/>
+                          <pic:cNvPr descr="report_files/figure-docx/fig-ess-cohort-1.png" id="87" name="Picture"/>
                           <pic:cNvPicPr>
                             <a:picLocks noChangeArrowheads="1" noChangeAspect="1"/>
                           </pic:cNvPicPr>
                         </pic:nvPicPr>
                         <pic:blipFill>
-                          <a:blip r:embed="rId79"/>
+                          <a:blip r:embed="rId85"/>
                           <a:stretch>
                             <a:fillRect/>
                           </a:stretch>
@@ -5989,14 +6269,14 @@
               </w:drawing>
             </w:r>
           </w:p>
-          <w:bookmarkEnd w:id="82"/>
+          <w:bookmarkEnd w:id="88"/>
         </w:tc>
       </w:tr>
     </w:tbl>
-    <w:bookmarkEnd w:id="83"/>
-    <w:bookmarkEnd w:id="84"/>
-    <w:bookmarkEnd w:id="85"/>
-    <w:bookmarkStart w:id="101" w:name="economic-crisis-and-covid19"/>
+    <w:bookmarkEnd w:id="89"/>
+    <w:bookmarkEnd w:id="90"/>
+    <w:bookmarkEnd w:id="91"/>
+    <w:bookmarkStart w:id="107" w:name="economic-crisis-and-covid19"/>
     <w:p>
       <w:pPr>
         <w:pStyle w:val="Heading1"/>
@@ -6077,7 +6357,7 @@
         <w:t xml:space="preserve">In this section we explore further the potential impact of the pandemic on support for redistribution.</w:t>
       </w:r>
     </w:p>
-    <w:bookmarkStart w:id="94" w:name="time-series"/>
+    <w:bookmarkStart w:id="100" w:name="time-series"/>
     <w:p>
       <w:pPr>
         <w:pStyle w:val="Heading2"/>
@@ -6112,7 +6392,7 @@
           <w:rPr>
             <w:rStyle w:val="Hyperlink"/>
           </w:rPr>
-          <w:t xml:space="preserve">Figure 10</w:t>
+          <w:t xml:space="preserve">Figure 12</w:t>
         </w:r>
       </w:hyperlink>
       <w:r>
@@ -6135,7 +6415,7 @@
       <w:tr>
         <w:tc>
           <w:tcPr/>
-          <w:bookmarkStart w:id="89" w:name="fig-time-hincfel"/>
+          <w:bookmarkStart w:id="95" w:name="fig-time-hincfel"/>
           <w:p>
             <w:pPr>
               <w:jc w:val="center"/>
@@ -6146,7 +6426,7 @@
               <w:pStyle w:val="ImageCaption"/>
             </w:pPr>
             <w:r>
-              <w:t xml:space="preserve">Figure 10: Average support for redistribution by financial situation (2002-2022)</w:t>
+              <w:t xml:space="preserve">Figure 12: Average support for redistribution by financial situation (2002-2022)</w:t>
             </w:r>
           </w:p>
           <w:p>
@@ -6159,18 +6439,18 @@
                 <wp:inline>
                   <wp:extent cx="4160520" cy="3328416"/>
                   <wp:effectExtent b="0" l="0" r="0" t="0"/>
-                  <wp:docPr descr="" title="" id="87" name="Picture"/>
+                  <wp:docPr descr="" title="" id="93" name="Picture"/>
                   <a:graphic>
                     <a:graphicData uri="http://schemas.openxmlformats.org/drawingml/2006/picture">
                       <pic:pic>
                         <pic:nvPicPr>
-                          <pic:cNvPr descr="report_files/figure-docx/fig-time-hincfel-1.png" id="88" name="Picture"/>
+                          <pic:cNvPr descr="report_files/figure-docx/fig-time-hincfel-1.png" id="94" name="Picture"/>
                           <pic:cNvPicPr>
                             <a:picLocks noChangeArrowheads="1" noChangeAspect="1"/>
                           </pic:cNvPicPr>
                         </pic:nvPicPr>
                         <pic:blipFill>
-                          <a:blip r:embed="rId86"/>
+                          <a:blip r:embed="rId92"/>
                           <a:stretch>
                             <a:fillRect/>
                           </a:stretch>
@@ -6197,7 +6477,7 @@
               </w:drawing>
             </w:r>
           </w:p>
-          <w:bookmarkEnd w:id="89"/>
+          <w:bookmarkEnd w:id="95"/>
         </w:tc>
       </w:tr>
     </w:tbl>
@@ -6216,7 +6496,7 @@
           <w:rPr>
             <w:rStyle w:val="Hyperlink"/>
           </w:rPr>
-          <w:t xml:space="preserve">Figure 11</w:t>
+          <w:t xml:space="preserve">Figure 13</w:t>
         </w:r>
       </w:hyperlink>
       <w:r>
@@ -6239,7 +6519,7 @@
       <w:tr>
         <w:tc>
           <w:tcPr/>
-          <w:bookmarkStart w:id="93" w:name="fig-time-class5"/>
+          <w:bookmarkStart w:id="99" w:name="fig-time-class5"/>
           <w:p>
             <w:pPr>
               <w:jc w:val="center"/>
@@ -6250,7 +6530,7 @@
               <w:pStyle w:val="ImageCaption"/>
             </w:pPr>
             <w:r>
-              <w:t xml:space="preserve">Figure 11: Average support for redistribution by social class (2002-2022)</w:t>
+              <w:t xml:space="preserve">Figure 13: Average support for redistribution by social class (2002-2022)</w:t>
             </w:r>
           </w:p>
           <w:p>
@@ -6263,18 +6543,18 @@
                 <wp:inline>
                   <wp:extent cx="4160520" cy="3328416"/>
                   <wp:effectExtent b="0" l="0" r="0" t="0"/>
-                  <wp:docPr descr="" title="" id="91" name="Picture"/>
+                  <wp:docPr descr="" title="" id="97" name="Picture"/>
                   <a:graphic>
                     <a:graphicData uri="http://schemas.openxmlformats.org/drawingml/2006/picture">
                       <pic:pic>
                         <pic:nvPicPr>
-                          <pic:cNvPr descr="report_files/figure-docx/fig-time-class5-1.png" id="92" name="Picture"/>
+                          <pic:cNvPr descr="report_files/figure-docx/fig-time-class5-1.png" id="98" name="Picture"/>
                           <pic:cNvPicPr>
                             <a:picLocks noChangeArrowheads="1" noChangeAspect="1"/>
                           </pic:cNvPicPr>
                         </pic:nvPicPr>
                         <pic:blipFill>
-                          <a:blip r:embed="rId90"/>
+                          <a:blip r:embed="rId96"/>
                           <a:stretch>
                             <a:fillRect/>
                           </a:stretch>
@@ -6301,12 +6581,12 @@
               </w:drawing>
             </w:r>
           </w:p>
-          <w:bookmarkEnd w:id="93"/>
+          <w:bookmarkEnd w:id="99"/>
         </w:tc>
       </w:tr>
     </w:tbl>
-    <w:bookmarkEnd w:id="94"/>
-    <w:bookmarkStart w:id="99" w:name="job-loss"/>
+    <w:bookmarkEnd w:id="100"/>
+    <w:bookmarkStart w:id="105" w:name="job-loss"/>
     <w:p>
       <w:pPr>
         <w:pStyle w:val="Heading2"/>
@@ -6328,7 +6608,7 @@
       <w:tr>
         <w:tc>
           <w:tcPr/>
-          <w:bookmarkStart w:id="98" w:name="fig-time-jobloss"/>
+          <w:bookmarkStart w:id="104" w:name="fig-time-jobloss"/>
           <w:p>
             <w:pPr>
               <w:jc w:val="center"/>
@@ -6339,7 +6619,7 @@
               <w:pStyle w:val="ImageCaption"/>
             </w:pPr>
             <w:r>
-              <w:t xml:space="preserve">Figure 12: Average support for redistribution by social class (2002-2022)</w:t>
+              <w:t xml:space="preserve">Figure 14: Average support for redistribution by social class (2002-2022)</w:t>
             </w:r>
           </w:p>
           <w:p>
@@ -6352,18 +6632,18 @@
                 <wp:inline>
                   <wp:extent cx="4160520" cy="3328416"/>
                   <wp:effectExtent b="0" l="0" r="0" t="0"/>
-                  <wp:docPr descr="" title="" id="96" name="Picture"/>
+                  <wp:docPr descr="" title="" id="102" name="Picture"/>
                   <a:graphic>
                     <a:graphicData uri="http://schemas.openxmlformats.org/drawingml/2006/picture">
                       <pic:pic>
                         <pic:nvPicPr>
-                          <pic:cNvPr descr="report_files/figure-docx/fig-time-jobloss-1.png" id="97" name="Picture"/>
+                          <pic:cNvPr descr="report_files/figure-docx/fig-time-jobloss-1.png" id="103" name="Picture"/>
                           <pic:cNvPicPr>
                             <a:picLocks noChangeArrowheads="1" noChangeAspect="1"/>
                           </pic:cNvPicPr>
                         </pic:nvPicPr>
                         <pic:blipFill>
-                          <a:blip r:embed="rId95"/>
+                          <a:blip r:embed="rId101"/>
                           <a:stretch>
                             <a:fillRect/>
                           </a:stretch>
@@ -6390,12 +6670,12 @@
               </w:drawing>
             </w:r>
           </w:p>
-          <w:bookmarkEnd w:id="98"/>
+          <w:bookmarkEnd w:id="104"/>
         </w:tc>
       </w:tr>
     </w:tbl>
-    <w:bookmarkEnd w:id="99"/>
-    <w:bookmarkStart w:id="100" w:name="multivariate-analysis-1"/>
+    <w:bookmarkEnd w:id="105"/>
+    <w:bookmarkStart w:id="106" w:name="multivariate-analysis"/>
     <w:p>
       <w:pPr>
         <w:pStyle w:val="Heading2"/>
@@ -6429,9 +6709,9 @@
         <w:t xml:space="preserve">below shows the coefficients of the OLS regression model. The overall explanatory power of the model is low, indicating that the small set of variables selected do not provide enough information to predict support appropriately. The effect of age seems to be neglectable. Both the social class and subjective income suggest that respondents in more precarious economic situation tend to be more favourable of the government reducing income differences.</w:t>
       </w:r>
     </w:p>
-    <w:bookmarkEnd w:id="100"/>
-    <w:bookmarkEnd w:id="101"/>
-    <w:bookmarkStart w:id="133" w:name="references"/>
+    <w:bookmarkEnd w:id="106"/>
+    <w:bookmarkEnd w:id="107"/>
+    <w:bookmarkStart w:id="141" w:name="references"/>
     <w:p>
       <w:pPr>
         <w:pStyle w:val="Heading1"/>
@@ -6440,8 +6720,8 @@
         <w:t xml:space="preserve">References</w:t>
       </w:r>
     </w:p>
-    <w:bookmarkStart w:id="132" w:name="refs"/>
-    <w:bookmarkStart w:id="103" w:name="ref-breznau_moderating_2025"/>
+    <w:bookmarkStart w:id="140" w:name="refs"/>
+    <w:bookmarkStart w:id="109" w:name="ref-breznau_moderating_2025"/>
     <w:p>
       <w:pPr>
         <w:pStyle w:val="Bibliography"/>
@@ -6474,7 +6754,7 @@
       <w:r>
         <w:t xml:space="preserve"> </w:t>
       </w:r>
-      <w:hyperlink r:id="rId102">
+      <w:hyperlink r:id="rId108">
         <w:r>
           <w:rPr>
             <w:rStyle w:val="Hyperlink"/>
@@ -6486,8 +6766,8 @@
         <w:t xml:space="preserve">.</w:t>
       </w:r>
     </w:p>
-    <w:bookmarkEnd w:id="103"/>
-    <w:bookmarkStart w:id="105" w:name="ref-cappelen_solidarity_2021"/>
+    <w:bookmarkEnd w:id="109"/>
+    <w:bookmarkStart w:id="111" w:name="ref-cappelen_solidarity_2021"/>
     <w:p>
       <w:pPr>
         <w:pStyle w:val="Bibliography"/>
@@ -6520,7 +6800,7 @@
       <w:r>
         <w:t xml:space="preserve"> </w:t>
       </w:r>
-      <w:hyperlink r:id="rId104">
+      <w:hyperlink r:id="rId110">
         <w:r>
           <w:rPr>
             <w:rStyle w:val="Hyperlink"/>
@@ -6532,8 +6812,8 @@
         <w:t xml:space="preserve">.</w:t>
       </w:r>
     </w:p>
-    <w:bookmarkEnd w:id="105"/>
-    <w:bookmarkStart w:id="107" w:name="ref-dallinger_ambivalence_2022"/>
+    <w:bookmarkEnd w:id="111"/>
+    <w:bookmarkStart w:id="113" w:name="ref-dallinger_ambivalence_2022"/>
     <w:p>
       <w:pPr>
         <w:pStyle w:val="Bibliography"/>
@@ -6578,7 +6858,7 @@
       <w:r>
         <w:t xml:space="preserve"> </w:t>
       </w:r>
-      <w:hyperlink r:id="rId106">
+      <w:hyperlink r:id="rId112">
         <w:r>
           <w:rPr>
             <w:rStyle w:val="Hyperlink"/>
@@ -6590,8 +6870,8 @@
         <w:t xml:space="preserve">.</w:t>
       </w:r>
     </w:p>
-    <w:bookmarkEnd w:id="107"/>
-    <w:bookmarkStart w:id="109" w:name="ref-finseraas_income_2009"/>
+    <w:bookmarkEnd w:id="113"/>
+    <w:bookmarkStart w:id="115" w:name="ref-finseraas_income_2009"/>
     <w:p>
       <w:pPr>
         <w:pStyle w:val="Bibliography"/>
@@ -6702,7 +6982,7 @@
       <w:r>
         <w:t xml:space="preserve"> </w:t>
       </w:r>
-      <w:hyperlink r:id="rId108">
+      <w:hyperlink r:id="rId114">
         <w:r>
           <w:rPr>
             <w:rStyle w:val="Hyperlink"/>
@@ -6714,8 +6994,8 @@
         <w:t xml:space="preserve">.</w:t>
       </w:r>
     </w:p>
-    <w:bookmarkEnd w:id="109"/>
-    <w:bookmarkStart w:id="111" w:name="ref-garritzmann_gender_2021"/>
+    <w:bookmarkEnd w:id="115"/>
+    <w:bookmarkStart w:id="117" w:name="ref-garritzmann_gender_2021"/>
     <w:p>
       <w:pPr>
         <w:pStyle w:val="Bibliography"/>
@@ -6760,7 +7040,7 @@
       <w:r>
         <w:t xml:space="preserve"> </w:t>
       </w:r>
-      <w:hyperlink r:id="rId110">
+      <w:hyperlink r:id="rId116">
         <w:r>
           <w:rPr>
             <w:rStyle w:val="Hyperlink"/>
@@ -6772,8 +7052,8 @@
         <w:t xml:space="preserve">.</w:t>
       </w:r>
     </w:p>
-    <w:bookmarkEnd w:id="111"/>
-    <w:bookmarkStart w:id="113" w:name="ref-goerres_can_2012"/>
+    <w:bookmarkEnd w:id="117"/>
+    <w:bookmarkStart w:id="119" w:name="ref-goerres_can_2012"/>
     <w:p>
       <w:pPr>
         <w:pStyle w:val="Bibliography"/>
@@ -6938,7 +7218,7 @@
       <w:r>
         <w:t xml:space="preserve"> </w:t>
       </w:r>
-      <w:hyperlink r:id="rId112">
+      <w:hyperlink r:id="rId118">
         <w:r>
           <w:rPr>
             <w:rStyle w:val="Hyperlink"/>
@@ -6950,8 +7230,8 @@
         <w:t xml:space="preserve">.</w:t>
       </w:r>
     </w:p>
-    <w:bookmarkEnd w:id="113"/>
-    <w:bookmarkStart w:id="115" w:name="ref-hingre_gender_2024"/>
+    <w:bookmarkEnd w:id="119"/>
+    <w:bookmarkStart w:id="121" w:name="ref-hingre_gender_2024"/>
     <w:p>
       <w:pPr>
         <w:pStyle w:val="Bibliography"/>
@@ -6983,7 +7263,7 @@
       <w:r>
         <w:t xml:space="preserve"> </w:t>
       </w:r>
-      <w:hyperlink r:id="rId114">
+      <w:hyperlink r:id="rId120">
         <w:r>
           <w:rPr>
             <w:rStyle w:val="Hyperlink"/>
@@ -6995,8 +7275,66 @@
         <w:t xml:space="preserve">.</w:t>
       </w:r>
     </w:p>
-    <w:bookmarkEnd w:id="115"/>
-    <w:bookmarkStart w:id="117" w:name="ref-margalit_does_2024"/>
+    <w:bookmarkEnd w:id="121"/>
+    <w:bookmarkStart w:id="123" w:name="ref-langsaether_more_2020"/>
+    <w:p>
+      <w:pPr>
+        <w:pStyle w:val="Bibliography"/>
+      </w:pPr>
+      <w:r>
+        <w:t xml:space="preserve">Langsæther, Peter Egge, and Geoffrey Evans. 2020.</w:t>
+      </w:r>
+      <w:r>
+        <w:t xml:space="preserve"> </w:t>
+      </w:r>
+      <w:r>
+        <w:t xml:space="preserve">“More Than Self-Interest:</w:t>
+      </w:r>
+      <w:r>
+        <w:t xml:space="preserve"> </w:t>
+      </w:r>
+      <w:r>
+        <w:t xml:space="preserve">Why</w:t>
+      </w:r>
+      <w:r>
+        <w:t xml:space="preserve"> </w:t>
+      </w:r>
+      <w:r>
+        <w:t xml:space="preserve">Different Classes Have Different Attitudes to Income Inequality.”</w:t>
+      </w:r>
+      <w:r>
+        <w:t xml:space="preserve"> </w:t>
+      </w:r>
+      <w:r>
+        <w:rPr>
+          <w:i/>
+          <w:iCs/>
+        </w:rPr>
+        <w:t xml:space="preserve">The British Journal of Sociology</w:t>
+      </w:r>
+      <w:r>
+        <w:t xml:space="preserve"> </w:t>
+      </w:r>
+      <w:r>
+        <w:t xml:space="preserve">71 (4): 594–607.</w:t>
+      </w:r>
+      <w:r>
+        <w:t xml:space="preserve"> </w:t>
+      </w:r>
+      <w:hyperlink r:id="rId122">
+        <w:r>
+          <w:rPr>
+            <w:rStyle w:val="Hyperlink"/>
+          </w:rPr>
+          <w:t xml:space="preserve">https://doi.org/10.1111/1468-4446.12747</w:t>
+        </w:r>
+      </w:hyperlink>
+      <w:r>
+        <w:t xml:space="preserve">.</w:t>
+      </w:r>
+    </w:p>
+    <w:bookmarkEnd w:id="123"/>
+    <w:bookmarkStart w:id="125" w:name="ref-margalit_does_2024"/>
     <w:p>
       <w:pPr>
         <w:pStyle w:val="Bibliography"/>
@@ -7029,7 +7367,7 @@
       <w:r>
         <w:t xml:space="preserve"> </w:t>
       </w:r>
-      <w:hyperlink r:id="rId116">
+      <w:hyperlink r:id="rId124">
         <w:r>
           <w:rPr>
             <w:rStyle w:val="Hyperlink"/>
@@ -7041,8 +7379,8 @@
         <w:t xml:space="preserve">.</w:t>
       </w:r>
     </w:p>
-    <w:bookmarkEnd w:id="117"/>
-    <w:bookmarkStart w:id="118" w:name="ref-meuleman_past_2018"/>
+    <w:bookmarkEnd w:id="125"/>
+    <w:bookmarkStart w:id="126" w:name="ref-meuleman_past_2018"/>
     <w:p>
       <w:pPr>
         <w:pStyle w:val="Bibliography"/>
@@ -7115,8 +7453,8 @@
         <w:t xml:space="preserve">.</w:t>
       </w:r>
     </w:p>
-    <w:bookmarkEnd w:id="118"/>
-    <w:bookmarkStart w:id="120" w:name="ref-oesch_coming_2006"/>
+    <w:bookmarkEnd w:id="126"/>
+    <w:bookmarkStart w:id="128" w:name="ref-oesch_coming_2006"/>
     <w:p>
       <w:pPr>
         <w:pStyle w:val="Bibliography"/>
@@ -7257,7 +7595,7 @@
       <w:r>
         <w:t xml:space="preserve"> </w:t>
       </w:r>
-      <w:hyperlink r:id="rId119">
+      <w:hyperlink r:id="rId127">
         <w:r>
           <w:rPr>
             <w:rStyle w:val="Hyperlink"/>
@@ -7269,8 +7607,8 @@
         <w:t xml:space="preserve">.</w:t>
       </w:r>
     </w:p>
-    <w:bookmarkEnd w:id="120"/>
-    <w:bookmarkStart w:id="121" w:name="ref-van_oorschot_social_2017"/>
+    <w:bookmarkEnd w:id="128"/>
+    <w:bookmarkStart w:id="129" w:name="ref-van_oorschot_social_2017"/>
     <w:p>
       <w:pPr>
         <w:pStyle w:val="Bibliography"/>
@@ -7285,8 +7623,8 @@
         <w:t xml:space="preserve">“The Social Legitimacy of Differently Targeted Benefits.”</w:t>
       </w:r>
     </w:p>
-    <w:bookmarkEnd w:id="121"/>
-    <w:bookmarkStart w:id="123" w:name="ref-roantree_poverty_2024"/>
+    <w:bookmarkEnd w:id="129"/>
+    <w:bookmarkStart w:id="131" w:name="ref-roantree_poverty_2024"/>
     <w:p>
       <w:pPr>
         <w:pStyle w:val="Bibliography"/>
@@ -7330,7 +7668,7 @@
       <w:r>
         <w:t xml:space="preserve"> </w:t>
       </w:r>
-      <w:hyperlink r:id="rId122">
+      <w:hyperlink r:id="rId130">
         <w:r>
           <w:rPr>
             <w:rStyle w:val="Hyperlink"/>
@@ -7342,8 +7680,8 @@
         <w:t xml:space="preserve">.</w:t>
       </w:r>
     </w:p>
-    <w:bookmarkEnd w:id="123"/>
-    <w:bookmarkStart w:id="125" w:name="ref-steele_attitudes_2019"/>
+    <w:bookmarkEnd w:id="131"/>
+    <w:bookmarkStart w:id="133" w:name="ref-steele_attitudes_2019"/>
     <w:p>
       <w:pPr>
         <w:pStyle w:val="Bibliography"/>
@@ -7406,7 +7744,7 @@
       <w:r>
         <w:t xml:space="preserve"> </w:t>
       </w:r>
-      <w:hyperlink r:id="rId124">
+      <w:hyperlink r:id="rId132">
         <w:r>
           <w:rPr>
             <w:rStyle w:val="Hyperlink"/>
@@ -7418,8 +7756,8 @@
         <w:t xml:space="preserve">.</w:t>
       </w:r>
     </w:p>
-    <w:bookmarkEnd w:id="125"/>
-    <w:bookmarkStart w:id="127" w:name="ref-svallfors_contested_2012"/>
+    <w:bookmarkEnd w:id="133"/>
+    <w:bookmarkStart w:id="135" w:name="ref-svallfors_contested_2012"/>
     <w:p>
       <w:pPr>
         <w:pStyle w:val="Bibliography"/>
@@ -7562,7 +7900,7 @@
       <w:r>
         <w:t xml:space="preserve"> </w:t>
       </w:r>
-      <w:hyperlink r:id="rId126">
+      <w:hyperlink r:id="rId134">
         <w:r>
           <w:rPr>
             <w:rStyle w:val="Hyperlink"/>
@@ -7574,8 +7912,8 @@
         <w:t xml:space="preserve">.</w:t>
       </w:r>
     </w:p>
-    <w:bookmarkEnd w:id="127"/>
-    <w:bookmarkStart w:id="129" w:name="ref-tawfik_script_2020"/>
+    <w:bookmarkEnd w:id="135"/>
+    <w:bookmarkStart w:id="137" w:name="ref-tawfik_script_2020"/>
     <w:p>
       <w:pPr>
         <w:pStyle w:val="Bibliography"/>
@@ -7656,7 +7994,7 @@
       <w:r>
         <w:t xml:space="preserve"> </w:t>
       </w:r>
-      <w:hyperlink r:id="rId128">
+      <w:hyperlink r:id="rId136">
         <w:r>
           <w:rPr>
             <w:rStyle w:val="Hyperlink"/>
@@ -7668,8 +8006,8 @@
         <w:t xml:space="preserve">.</w:t>
       </w:r>
     </w:p>
-    <w:bookmarkEnd w:id="129"/>
-    <w:bookmarkStart w:id="131" w:name="ref-van_hootegem_wave_2023"/>
+    <w:bookmarkEnd w:id="137"/>
+    <w:bookmarkStart w:id="139" w:name="ref-van_hootegem_wave_2023"/>
     <w:p>
       <w:pPr>
         <w:pStyle w:val="Bibliography"/>
@@ -7723,7 +8061,7 @@
       <w:r>
         <w:t xml:space="preserve"> </w:t>
       </w:r>
-      <w:hyperlink r:id="rId130">
+      <w:hyperlink r:id="rId138">
         <w:r>
           <w:rPr>
             <w:rStyle w:val="Hyperlink"/>
@@ -7735,9 +8073,9 @@
         <w:t xml:space="preserve">.</w:t>
       </w:r>
     </w:p>
-    <w:bookmarkEnd w:id="131"/>
-    <w:bookmarkEnd w:id="132"/>
-    <w:bookmarkEnd w:id="133"/>
+    <w:bookmarkEnd w:id="139"/>
+    <w:bookmarkEnd w:id="140"/>
+    <w:bookmarkEnd w:id="141"/>
     <w:sectPr>
       <w:headerReference r:id="rId9" w:type="even"/>
       <w:headerReference r:id="rId10" w:type="default"/>
@@ -7771,7 +8109,7 @@
       </w:r>
     </w:p>
   </w:footnote>
-  <w:footnote w:id="24">
+  <w:footnote w:id="21">
     <w:p>
       <w:pPr>
         <w:pStyle w:val="FootnoteText"/>

</xml_diff>

<commit_message>
major changes c2 and progress c3
</commit_message>
<xml_diff>
--- a/report.docx
+++ b/report.docx
@@ -7,7 +7,7 @@
         <w:pStyle w:val="Title"/>
       </w:pPr>
       <w:r>
-        <w:t xml:space="preserve">Cothrom na Féinne: Public support for welfare and redistributive policies in Ireland</w:t>
+        <w:t xml:space="preserve">Public support for welfare and redistributive policies in Ireland</w:t>
       </w:r>
     </w:p>
     <w:bookmarkStart w:id="23" w:name="sec-introduction"/>
@@ -32,20 +32,20 @@
         <w:pStyle w:val="BodyText"/>
       </w:pPr>
       <w:r>
-        <w:t xml:space="preserve">With this objective, the current report presents findings of a research project that explored attitudes towards welfare and redistributive policies among Irish residents. Ireland offers a particularly relevant context for this research. Over the past few decades, the Irish society experienced different levels of economic growth, income inequality, and poverty</w:t>
-      </w:r>
-      <w:r>
-        <w:t xml:space="preserve"> </w:t>
-      </w:r>
-      <w:r>
-        <w:t xml:space="preserve">Roantree, Maître, and Russell (</w:t>
+        <w:t xml:space="preserve">With this objective, the current report presents findings of a research project that explored attitudes towards welfare and redistributive policies among Irish residents. Ireland offers a particularly relevant context for this research. Over the past few decades, the Irish society experienced different levels of economic growth, market inequality, and poverty</w:t>
+      </w:r>
+      <w:r>
+        <w:t xml:space="preserve"> </w:t>
+      </w:r>
+      <w:r>
+        <w:t xml:space="preserve">(</w:t>
       </w:r>
       <w:hyperlink w:anchor="ref-roantree_poverty_2024">
         <w:r>
           <w:rPr>
             <w:rStyle w:val="Hyperlink"/>
           </w:rPr>
-          <w:t xml:space="preserve">2024</w:t>
+          <w:t xml:space="preserve">Roantree, Maître, and Russell 2024</w:t>
         </w:r>
       </w:hyperlink>
       <w:r>
@@ -167,13 +167,14 @@
       <w:r>
         <w:t xml:space="preserve"> </w:t>
       </w:r>
-      <w:r>
-        <w:rPr>
-          <w:b/>
-          <w:bCs/>
-        </w:rPr>
-        <w:t xml:space="preserve">?@sec-change</w:t>
-      </w:r>
+      <w:hyperlink w:anchor="sec-change">
+        <w:r>
+          <w:rPr>
+            <w:rStyle w:val="Hyperlink"/>
+          </w:rPr>
+          <w:t xml:space="preserve">Chapter 4</w:t>
+        </w:r>
+      </w:hyperlink>
       <w:r>
         <w:t xml:space="preserve"> </w:t>
       </w:r>
@@ -261,7 +262,7 @@
           <w:rPr>
             <w:rStyle w:val="Hyperlink"/>
           </w:rPr>
-          <w:t xml:space="preserve">Figure 8</w:t>
+          <w:t xml:space="preserve">Figure 9</w:t>
         </w:r>
       </w:hyperlink>
       <w:r>
@@ -381,20 +382,20 @@
         <w:t xml:space="preserve">)</w:t>
       </w:r>
       <w:r>
-        <w:t xml:space="preserve">. Despite their limited capacity to capture nuance and ambivalences in welfare attitudes</w:t>
-      </w:r>
-      <w:r>
-        <w:t xml:space="preserve"> </w:t>
-      </w:r>
-      <w:r>
-        <w:t xml:space="preserve">Goerres and Prinzen (</w:t>
+        <w:t xml:space="preserve">. Despite their limited capacity to capture nuance and ambivalence in welfare attitudes</w:t>
+      </w:r>
+      <w:r>
+        <w:t xml:space="preserve"> </w:t>
+      </w:r>
+      <w:r>
+        <w:t xml:space="preserve">(</w:t>
       </w:r>
       <w:hyperlink w:anchor="ref-goerres_can_2012">
         <w:r>
           <w:rPr>
             <w:rStyle w:val="Hyperlink"/>
           </w:rPr>
-          <w:t xml:space="preserve">2012</w:t>
+          <w:t xml:space="preserve">Goerres and Prinzen 2012</w:t>
         </w:r>
       </w:hyperlink>
       <w:r>
@@ -426,13 +427,13 @@
         <w:pStyle w:val="BodyText"/>
       </w:pPr>
       <w:r>
-        <w:t xml:space="preserve">This research analysed several questions from a special module on welfare attitudes that was fielded in 2009 and 2016. However, most of the analysis is based on a core question, included in all rounds, on the role of the government in reducing income inequalities. Beyond that, the ESS questionnaire contains several other questions relevant to this research related to socio-demographic characteristics. In addition, based on the class scheme developed by Oesch</w:t>
-      </w:r>
-      <w:r>
-        <w:t xml:space="preserve"> </w:t>
-      </w:r>
-      <w:r>
-        <w:t xml:space="preserve">(</w:t>
+        <w:t xml:space="preserve">This research analysed several questions from a special module on welfare attitudes that was fielded in 2009 and 2016. However, most of the analysis is based on a core question, included in all rounds, on the role of the government in reducing income inequalities. Beyond that, the ESS questionnaire contains several other questions relevant to this research related to socio-demographic characteristics. In addition, based on the class scheme developed by</w:t>
+      </w:r>
+      <w:r>
+        <w:t xml:space="preserve"> </w:t>
+      </w:r>
+      <w:r>
+        <w:t xml:space="preserve">Oesch (</w:t>
       </w:r>
       <w:hyperlink w:anchor="ref-oesch_coming_2006">
         <w:r>
@@ -489,12 +490,12 @@
         <w:pStyle w:val="BodyText"/>
       </w:pPr>
       <w:r>
-        <w:t xml:space="preserve">Finally, this research also relied on public opinion data from Voter Surveys (VS) conducted immediately after the European elections (2014, 2019, 2024). These surveys are part of the European Elections Studies (EES), which also features political elite surveys, media studies, and the Euromanifestos project that codes Party Manifestos. Despite being part of the Eurobarometer project before 1994, thee EES surveys have been conducted independently since 1999. The survey offers additional information particularly on electoral behavious and political attitudes.</w:t>
+        <w:t xml:space="preserve">Finally, this research also relied on public opinion data from Voter Surveys (VS) conducted immediately after the European elections (2014, 2019, 2024). These surveys are part of the European Elections Studies (EES), which also features political elite surveys, media studies, and the Euromanifestos project that codes Party Manifestos. Despite being part of the Eurobarometer project before 1994, thee EES surveys have been conducted independently since 1999. The survey offers additional information particularly on electoral behaviours and political attitudes.</w:t>
       </w:r>
     </w:p>
     <w:bookmarkEnd w:id="22"/>
     <w:bookmarkEnd w:id="23"/>
-    <w:bookmarkStart w:id="55" w:name="sec-who"/>
+    <w:bookmarkStart w:id="60" w:name="sec-who"/>
     <w:p>
       <w:pPr>
         <w:pStyle w:val="Heading1"/>
@@ -688,21 +689,13 @@
         <w:pStyle w:val="BodyText"/>
       </w:pPr>
       <w:r>
-        <w:t xml:space="preserve">The original scale of this variable was inverted for our analysis. So, in the results presented in this report, higher values denote stronger agreement with government reducing income differences.</w:t>
-      </w:r>
-    </w:p>
-    <w:p>
-      <w:pPr>
-        <w:pStyle w:val="BodyText"/>
-      </w:pPr>
-      <w:r>
-        <w:t xml:space="preserve">Recent studies have raised concerns in relation to the reliability of this question as a measurement of support for redistribution. Margalit and Raviv</w:t>
-      </w:r>
-      <w:r>
-        <w:t xml:space="preserve"> </w:t>
-      </w:r>
-      <w:r>
-        <w:t xml:space="preserve">(</w:t>
+        <w:t xml:space="preserve">Recent studies have raised concerns in relation to the reliability of this question as a measurement of support for redistribution.</w:t>
+      </w:r>
+      <w:r>
+        <w:t xml:space="preserve"> </w:t>
+      </w:r>
+      <w:r>
+        <w:t xml:space="preserve">Margalit and Raviv (</w:t>
       </w:r>
       <w:hyperlink w:anchor="ref-margalit_does_2024">
         <w:r>
@@ -725,14 +718,14 @@
         <w:t xml:space="preserve"> </w:t>
       </w:r>
       <w:r>
-        <w:t xml:space="preserve">Dallinger (</w:t>
+        <w:t xml:space="preserve">(</w:t>
       </w:r>
       <w:hyperlink w:anchor="ref-dallinger_ambivalence_2022">
         <w:r>
           <w:rPr>
             <w:rStyle w:val="Hyperlink"/>
           </w:rPr>
-          <w:t xml:space="preserve">2022</w:t>
+          <w:t xml:space="preserve">Dallinger 2022</w:t>
         </w:r>
       </w:hyperlink>
       <w:r>
@@ -799,7 +792,7 @@
         <w:pStyle w:val="FirstParagraph"/>
       </w:pPr>
       <w:r>
-        <w:t xml:space="preserve">The mean levels of support for income redistribution in 2022 shown in</w:t>
+        <w:t xml:space="preserve">The overall levels of support for income redistribution in 2023 shown in</w:t>
       </w:r>
       <w:r>
         <w:t xml:space="preserve"> </w:t>
@@ -859,7 +852,31 @@
         <w:t xml:space="preserve"> </w:t>
       </w:r>
       <w:r>
-        <w:t xml:space="preserve">arguing that countries with higher income inequality tend to be more supportive of income redistribution. The mean value for Ireland (3.95) is similar to the one observed in France (3.90) and slightly higher compared to other countries in the north of Europe such as the United Kingdom (3.82) and the Netherlands (3.63).</w:t>
+        <w:t xml:space="preserve">arguing that countries with higher income inequality tend to be more supportive of income redistribution. About 75% of respondents in Ireland indicated that they either</w:t>
+      </w:r>
+      <w:r>
+        <w:t xml:space="preserve"> </w:t>
+      </w:r>
+      <w:r>
+        <w:t xml:space="preserve">‘agree’</w:t>
+      </w:r>
+      <w:r>
+        <w:t xml:space="preserve"> </w:t>
+      </w:r>
+      <w:r>
+        <w:t xml:space="preserve">or</w:t>
+      </w:r>
+      <w:r>
+        <w:t xml:space="preserve"> </w:t>
+      </w:r>
+      <w:r>
+        <w:t xml:space="preserve">‘agree strongly’</w:t>
+      </w:r>
+      <w:r>
+        <w:t xml:space="preserve"> </w:t>
+      </w:r>
+      <w:r>
+        <w:t xml:space="preserve">that the government should reduce income differences. This percentage is higher than the European average (69%), and the one observed in France (70%), UK (68%), the Netherlands (62%) and Poland (56%).</w:t>
       </w:r>
     </w:p>
     <w:tbl>
@@ -886,13 +903,13 @@
               <w:pStyle w:val="ImageCaption"/>
             </w:pPr>
             <w:r>
-              <w:t xml:space="preserve">Figure 1: Mean value for</w:t>
+              <w:t xml:space="preserve">Figure 1: Percentage who agree that the</w:t>
             </w:r>
             <w:r>
               <w:t xml:space="preserve"> </w:t>
             </w:r>
             <w:r>
-              <w:t xml:space="preserve">‘Governement should reduce income differences’</w:t>
+              <w:t xml:space="preserve">‘Government should reduce income differences’</w:t>
             </w:r>
             <w:r>
               <w:t xml:space="preserve">, Europe, 2023</w:t>
@@ -951,13 +968,13 @@
       </w:tr>
     </w:tbl>
     <w:bookmarkEnd w:id="31"/>
-    <w:bookmarkStart w:id="48" w:name="X4ea61a6bbdb4593eb3ce7b271efe9c0a9e049d0"/>
+    <w:bookmarkStart w:id="36" w:name="X444954fb25763f597bb4d505e5e46bc32fb4872"/>
     <w:p>
       <w:pPr>
         <w:pStyle w:val="Heading2"/>
       </w:pPr>
       <w:r>
-        <w:t xml:space="preserve">2.2 Female and lower social class respondents are more supportive of redistribution</w:t>
+        <w:t xml:space="preserve">2.2 There is no clear relationship between support for redistribution and willingness to pay more taxes</w:t>
       </w:r>
     </w:p>
     <w:p>
@@ -965,77 +982,69 @@
         <w:pStyle w:val="FirstParagraph"/>
       </w:pPr>
       <w:r>
-        <w:t xml:space="preserve">Despite the profusion of studies on the relationship between gender and welfare policies, there is a gap in understanding the gender dimension of beliefs and perceptions in relation to these policies</w:t>
-      </w:r>
-      <w:r>
-        <w:t xml:space="preserve"> </w:t>
-      </w:r>
-      <w:r>
-        <w:t xml:space="preserve">Garritzmann and Schwander (</w:t>
-      </w:r>
-      <w:hyperlink w:anchor="ref-garritzmann_gender_2021">
-        <w:r>
-          <w:rPr>
-            <w:rStyle w:val="Hyperlink"/>
-          </w:rPr>
-          <w:t xml:space="preserve">2021</w:t>
-        </w:r>
-      </w:hyperlink>
-      <w:r>
-        <w:t xml:space="preserve">)</w:t>
-      </w:r>
-      <w:r>
-        <w:t xml:space="preserve">. Considering the marked gender differences in access to the labour market and levels of pay in Ireland</w:t>
-      </w:r>
-      <w:r>
-        <w:t xml:space="preserve"> </w:t>
-      </w:r>
-      <w:r>
-        <w:t xml:space="preserve">Hingre et al. (</w:t>
-      </w:r>
-      <w:hyperlink w:anchor="ref-hingre_gender_2024">
-        <w:r>
-          <w:rPr>
-            <w:rStyle w:val="Hyperlink"/>
-          </w:rPr>
-          <w:t xml:space="preserve">2024</w:t>
-        </w:r>
-      </w:hyperlink>
-      <w:r>
-        <w:t xml:space="preserve">)</w:t>
-      </w:r>
-      <w:r>
-        <w:t xml:space="preserve">, it is plausible to also expect differences in demands for income redistirbution.</w:t>
-      </w:r>
-    </w:p>
-    <w:p>
-      <w:pPr>
-        <w:pStyle w:val="BodyText"/>
-      </w:pPr>
-      <w:r>
-        <w:t xml:space="preserve">On average, it is not possible to identify statistically significant differences for male and female individuals in the latest rounds of both surveys. The ESS question on the government role has a similar mean values for male (3.9) and female (3.9) respondents. Similarly, the voter study identified similar mean values for wealth redistribution across male (5.4) and female (5.2) participants.</w:t>
-      </w:r>
-    </w:p>
-    <w:p>
-      <w:pPr>
-        <w:pStyle w:val="BodyText"/>
-      </w:pPr>
-      <w:r>
-        <w:t xml:space="preserve">However, as shown in</w:t>
-      </w:r>
-      <w:r>
-        <w:t xml:space="preserve"> </w:t>
-      </w:r>
-      <w:hyperlink w:anchor="fig-sex">
-        <w:r>
-          <w:rPr>
-            <w:rStyle w:val="Hyperlink"/>
-          </w:rPr>
-          <w:t xml:space="preserve">Figure 2</w:t>
-        </w:r>
-      </w:hyperlink>
-      <w:r>
-        <w:t xml:space="preserve">, there is some variation across time in relation to this gap. Considering all 11 rounds of the ESS together, there is a significantly higher support for redistribution among female respondents compared to male respondents.</w:t>
+        <w:t xml:space="preserve">In 2025, the Eurobarometer conducted a survey on citizen’s attitudes towards taxation. Participants were asked which among the following statements they agreed the most:</w:t>
+      </w:r>
+    </w:p>
+    <w:p>
+      <w:pPr>
+        <w:pStyle w:val="Compact"/>
+        <w:numPr>
+          <w:ilvl w:val="0"/>
+          <w:numId w:val="1003"/>
+        </w:numPr>
+      </w:pPr>
+      <w:r>
+        <w:rPr>
+          <w:i/>
+          <w:iCs/>
+        </w:rPr>
+        <w:t xml:space="preserve">Taxes are too high, and I would decrease them even if it means fewer or lower quality public services</w:t>
+      </w:r>
+      <w:r>
+        <w:br/>
+      </w:r>
+    </w:p>
+    <w:p>
+      <w:pPr>
+        <w:pStyle w:val="Compact"/>
+        <w:numPr>
+          <w:ilvl w:val="0"/>
+          <w:numId w:val="1003"/>
+        </w:numPr>
+      </w:pPr>
+      <w:r>
+        <w:rPr>
+          <w:i/>
+          <w:iCs/>
+        </w:rPr>
+        <w:t xml:space="preserve">I agree with higher taxes if it means more or better public services</w:t>
+      </w:r>
+      <w:r>
+        <w:br/>
+      </w:r>
+    </w:p>
+    <w:p>
+      <w:pPr>
+        <w:pStyle w:val="Compact"/>
+        <w:numPr>
+          <w:ilvl w:val="0"/>
+          <w:numId w:val="1003"/>
+        </w:numPr>
+      </w:pPr>
+      <w:r>
+        <w:rPr>
+          <w:i/>
+          <w:iCs/>
+        </w:rPr>
+        <w:t xml:space="preserve">Both taxes and public services should stay at the same level</w:t>
+      </w:r>
+    </w:p>
+    <w:p>
+      <w:pPr>
+        <w:pStyle w:val="FirstParagraph"/>
+      </w:pPr>
+      <w:r>
+        <w:t xml:space="preserve">In Ireland, 34% of respondents indicated that they would agree with higher taxes if it means more or better public services. This is the 6th highest percentage across the 27 participant countries. This proportion varies from 16% in Luxembourg and Belgium to 42% in Sweden and Spain. Comparing countries at the national level in @, there is no clear relationship between this question and the overall support for redistribution measured by the ESS in 2023.</w:t>
       </w:r>
     </w:p>
     <w:tbl>
@@ -1051,7 +1060,7 @@
       <w:tr>
         <w:tc>
           <w:tcPr/>
-          <w:bookmarkStart w:id="35" w:name="fig-sex"/>
+          <w:bookmarkStart w:id="35" w:name="fig-tax"/>
           <w:p>
             <w:pPr>
               <w:jc w:val="center"/>
@@ -1062,19 +1071,28 @@
               <w:pStyle w:val="ImageCaption"/>
             </w:pPr>
             <w:r>
-              <w:t xml:space="preserve">Figure 2: Mean value for</w:t>
+              <w:t xml:space="preserve">Figure 2: Relationship between agreement that the</w:t>
             </w:r>
             <w:r>
               <w:t xml:space="preserve"> </w:t>
             </w:r>
             <w:r>
-              <w:t xml:space="preserve">‘Governement should reduce income differences’</w:t>
+              <w:t xml:space="preserve">‘Government should reduce income differences’</w:t>
             </w:r>
             <w:r>
               <w:t xml:space="preserve"> </w:t>
             </w:r>
             <w:r>
-              <w:t xml:space="preserve">in Ireland by sex, 2002-2023</w:t>
+              <w:t xml:space="preserve">and there could be</w:t>
+            </w:r>
+            <w:r>
+              <w:t xml:space="preserve"> </w:t>
+            </w:r>
+            <w:r>
+              <w:t xml:space="preserve">‘higher taxes if it means more or better public services’</w:t>
+            </w:r>
+            <w:r>
+              <w:t xml:space="preserve">, Europe, 2023-2025</w:t>
             </w:r>
           </w:p>
           <w:p>
@@ -1085,20 +1103,199 @@
             <w:r>
               <w:drawing>
                 <wp:inline>
-                  <wp:extent cx="4160520" cy="2773680"/>
+                  <wp:extent cx="4160520" cy="3120390"/>
                   <wp:effectExtent b="0" l="0" r="0" t="0"/>
                   <wp:docPr descr="" title="" id="33" name="Picture"/>
                   <a:graphic>
                     <a:graphicData uri="http://schemas.openxmlformats.org/drawingml/2006/picture">
                       <pic:pic>
                         <pic:nvPicPr>
-                          <pic:cNvPr descr="_assets/img/fig_sex.png" id="34" name="Picture"/>
+                          <pic:cNvPr descr="_assets/img/fig_taxes.png" id="34" name="Picture"/>
                           <pic:cNvPicPr>
                             <a:picLocks noChangeArrowheads="1" noChangeAspect="1"/>
                           </pic:cNvPicPr>
                         </pic:nvPicPr>
                         <pic:blipFill>
                           <a:blip r:embed="rId32"/>
+                          <a:stretch>
+                            <a:fillRect/>
+                          </a:stretch>
+                        </pic:blipFill>
+                        <pic:spPr bwMode="auto">
+                          <a:xfrm>
+                            <a:off x="0" y="0"/>
+                            <a:ext cx="4160520" cy="3120390"/>
+                          </a:xfrm>
+                          <a:prstGeom prst="rect">
+                            <a:avLst/>
+                          </a:prstGeom>
+                          <a:noFill/>
+                          <a:ln w="9525">
+                            <a:noFill/>
+                            <a:headEnd/>
+                            <a:tailEnd/>
+                          </a:ln>
+                        </pic:spPr>
+                      </pic:pic>
+                    </a:graphicData>
+                  </a:graphic>
+                </wp:inline>
+              </w:drawing>
+            </w:r>
+          </w:p>
+          <w:bookmarkEnd w:id="35"/>
+        </w:tc>
+      </w:tr>
+    </w:tbl>
+    <w:bookmarkEnd w:id="36"/>
+    <w:bookmarkStart w:id="53" w:name="X08c4e4b2838482c03094cf33e6e7647e27919c9"/>
+    <w:p>
+      <w:pPr>
+        <w:pStyle w:val="Heading2"/>
+      </w:pPr>
+      <w:r>
+        <w:t xml:space="preserve">2.3 Female and working class respondents are more supportive of redistribution</w:t>
+      </w:r>
+    </w:p>
+    <w:p>
+      <w:pPr>
+        <w:pStyle w:val="FirstParagraph"/>
+      </w:pPr>
+      <w:r>
+        <w:t xml:space="preserve">Despite the profusion of studies on the relationship between gender and welfare policies, there is a gap in understanding the gender dimension of beliefs and perceptions in relation to these policies</w:t>
+      </w:r>
+      <w:r>
+        <w:t xml:space="preserve"> </w:t>
+      </w:r>
+      <w:r>
+        <w:t xml:space="preserve">Garritzmann and Schwander (</w:t>
+      </w:r>
+      <w:hyperlink w:anchor="ref-garritzmann_gender_2021">
+        <w:r>
+          <w:rPr>
+            <w:rStyle w:val="Hyperlink"/>
+          </w:rPr>
+          <w:t xml:space="preserve">2021</w:t>
+        </w:r>
+      </w:hyperlink>
+      <w:r>
+        <w:t xml:space="preserve">)</w:t>
+      </w:r>
+      <w:r>
+        <w:t xml:space="preserve">. Considering the marked gender differences in access to the labour market and levels of pay in Ireland</w:t>
+      </w:r>
+      <w:r>
+        <w:t xml:space="preserve"> </w:t>
+      </w:r>
+      <w:r>
+        <w:t xml:space="preserve">Hingre et al. (</w:t>
+      </w:r>
+      <w:hyperlink w:anchor="ref-hingre_gender_2024">
+        <w:r>
+          <w:rPr>
+            <w:rStyle w:val="Hyperlink"/>
+          </w:rPr>
+          <w:t xml:space="preserve">2024</w:t>
+        </w:r>
+      </w:hyperlink>
+      <w:r>
+        <w:t xml:space="preserve">)</w:t>
+      </w:r>
+      <w:r>
+        <w:t xml:space="preserve">, it is plausible to also expect differences in demands for income redistirbution.</w:t>
+      </w:r>
+    </w:p>
+    <w:p>
+      <w:pPr>
+        <w:pStyle w:val="BodyText"/>
+      </w:pPr>
+      <w:r>
+        <w:t xml:space="preserve">On average, it is not possible to identify statistically significant differences for male and female individuals in the latest rounds of both surveys. The ESS question on the government role has a similar mean values for male (3.9) and female (3.9) respondents. Similarly, the voter study identified similar mean values for wealth redistribution across male (5.4) and female (5.2) participants.</w:t>
+      </w:r>
+    </w:p>
+    <w:p>
+      <w:pPr>
+        <w:pStyle w:val="BodyText"/>
+      </w:pPr>
+      <w:r>
+        <w:t xml:space="preserve">However, as shown in</w:t>
+      </w:r>
+      <w:r>
+        <w:t xml:space="preserve"> </w:t>
+      </w:r>
+      <w:hyperlink w:anchor="fig-sex">
+        <w:r>
+          <w:rPr>
+            <w:rStyle w:val="Hyperlink"/>
+          </w:rPr>
+          <w:t xml:space="preserve">Figure 3</w:t>
+        </w:r>
+      </w:hyperlink>
+      <w:r>
+        <w:t xml:space="preserve">, there is some variation across time in relation to this gap. Considering all 11 rounds of the ESS together, there is a significantly higher support for redistribution among female respondents compared to male respondents.</w:t>
+      </w:r>
+    </w:p>
+    <w:tbl>
+      <w:tblPr>
+        <w:tblStyle w:val="Table"/>
+        <w:tblW w:type="pct" w:w="5000"/>
+        <w:tblLayout w:type="fixed"/>
+        <w:tblLook w:firstRow="0" w:lastRow="0" w:firstColumn="0" w:lastColumn="0" w:noHBand="0" w:noVBand="0" w:val="0000"/>
+      </w:tblPr>
+      <w:tblGrid>
+        <w:gridCol w:w="7920"/>
+      </w:tblGrid>
+      <w:tr>
+        <w:tc>
+          <w:tcPr/>
+          <w:bookmarkStart w:id="40" w:name="fig-sex"/>
+          <w:p>
+            <w:pPr>
+              <w:jc w:val="center"/>
+            </w:pPr>
+            <w:pPr>
+              <w:jc w:val="start"/>
+              <w:spacing w:before="200"/>
+              <w:pStyle w:val="ImageCaption"/>
+            </w:pPr>
+            <w:r>
+              <w:t xml:space="preserve">Figure 3: Proportion who agree that the</w:t>
+            </w:r>
+            <w:r>
+              <w:t xml:space="preserve"> </w:t>
+            </w:r>
+            <w:r>
+              <w:t xml:space="preserve">‘Governement should reduce income differences’</w:t>
+            </w:r>
+            <w:r>
+              <w:t xml:space="preserve"> </w:t>
+            </w:r>
+            <w:r>
+              <w:t xml:space="preserve">in Ireland by sex, 2002-2023</w:t>
+            </w:r>
+          </w:p>
+          <w:p>
+            <w:pPr>
+              <w:pStyle w:val="Compact"/>
+              <w:jc w:val="center"/>
+            </w:pPr>
+            <w:r>
+              <w:drawing>
+                <wp:inline>
+                  <wp:extent cx="4160520" cy="2773680"/>
+                  <wp:effectExtent b="0" l="0" r="0" t="0"/>
+                  <wp:docPr descr="" title="" id="38" name="Picture"/>
+                  <a:graphic>
+                    <a:graphicData uri="http://schemas.openxmlformats.org/drawingml/2006/picture">
+                      <pic:pic>
+                        <pic:nvPicPr>
+                          <pic:cNvPr descr="_assets/img/fig_sex.png" id="39" name="Picture"/>
+                          <pic:cNvPicPr>
+                            <a:picLocks noChangeArrowheads="1" noChangeAspect="1"/>
+                          </pic:cNvPicPr>
+                        </pic:nvPicPr>
+                        <pic:blipFill>
+                          <a:blip r:embed="rId37"/>
                           <a:stretch>
                             <a:fillRect/>
                           </a:stretch>
@@ -1125,7 +1322,7 @@
               </w:drawing>
             </w:r>
           </w:p>
-          <w:bookmarkEnd w:id="35"/>
+          <w:bookmarkEnd w:id="40"/>
         </w:tc>
       </w:tr>
     </w:tbl>
@@ -1144,11 +1341,11 @@
           <w:rPr>
             <w:rStyle w:val="Hyperlink"/>
           </w:rPr>
-          <w:t xml:space="preserve">Figure 3</w:t>
+          <w:t xml:space="preserve">Figure 4</w:t>
         </w:r>
       </w:hyperlink>
       <w:r>
-        <w:t xml:space="preserve">, the opposite pattern is observed in Germany, Finland, France, and Portugal. Although the UK also has a similar negative relationshop between age and support, it seems to be less pronounced compared to Ireland.</w:t>
+        <w:t xml:space="preserve">, the opposite pattern is observed in Germany, Finland, France, and Portugal. Although the UK also has a similar negative relationship between age and support, the agreement among young respondents (18-35) is higher in Ireland.</w:t>
       </w:r>
     </w:p>
     <w:tbl>
@@ -1164,7 +1361,7 @@
       <w:tr>
         <w:tc>
           <w:tcPr/>
-          <w:bookmarkStart w:id="39" w:name="fig-age-eu"/>
+          <w:bookmarkStart w:id="44" w:name="fig-age-eu"/>
           <w:p>
             <w:pPr>
               <w:jc w:val="center"/>
@@ -1175,13 +1372,13 @@
               <w:pStyle w:val="ImageCaption"/>
             </w:pPr>
             <w:r>
-              <w:t xml:space="preserve">Figure 3: Scatter plot for</w:t>
+              <w:t xml:space="preserve">Figure 4: Scatter plot for</w:t>
             </w:r>
             <w:r>
               <w:t xml:space="preserve"> </w:t>
             </w:r>
             <w:r>
-              <w:t xml:space="preserve">‘reduce income differences’</w:t>
+              <w:t xml:space="preserve">‘Government should reduce income differences’</w:t>
             </w:r>
             <w:r>
               <w:t xml:space="preserve"> </w:t>
@@ -1200,18 +1397,18 @@
                 <wp:inline>
                   <wp:extent cx="4160520" cy="2773680"/>
                   <wp:effectExtent b="0" l="0" r="0" t="0"/>
-                  <wp:docPr descr="" title="" id="37" name="Picture"/>
+                  <wp:docPr descr="" title="" id="42" name="Picture"/>
                   <a:graphic>
                     <a:graphicData uri="http://schemas.openxmlformats.org/drawingml/2006/picture">
                       <pic:pic>
                         <pic:nvPicPr>
-                          <pic:cNvPr descr="_assets/img/fig_age_eu.png" id="38" name="Picture"/>
+                          <pic:cNvPr descr="_assets/img/fig_age_eu.png" id="43" name="Picture"/>
                           <pic:cNvPicPr>
                             <a:picLocks noChangeArrowheads="1" noChangeAspect="1"/>
                           </pic:cNvPicPr>
                         </pic:nvPicPr>
                         <pic:blipFill>
-                          <a:blip r:embed="rId36"/>
+                          <a:blip r:embed="rId41"/>
                           <a:stretch>
                             <a:fillRect/>
                           </a:stretch>
@@ -1238,7 +1435,7 @@
               </w:drawing>
             </w:r>
           </w:p>
-          <w:bookmarkEnd w:id="39"/>
+          <w:bookmarkEnd w:id="44"/>
         </w:tc>
       </w:tr>
     </w:tbl>
@@ -1247,18 +1444,19 @@
         <w:pStyle w:val="BodyText"/>
       </w:pPr>
       <w:r>
-        <w:t xml:space="preserve">However, zooming out for a longer time period, we observe different relationships depending on the time of the data collection. During the third and fourth rounds, there is a positive association between age and support for redistribution. This different associations over time might suggest a different level of support across generations instead of age groups. This topic is further explored in</w:t>
-      </w:r>
-      <w:r>
-        <w:t xml:space="preserve"> </w:t>
-      </w:r>
-      <w:r>
-        <w:rPr>
-          <w:b/>
-          <w:bCs/>
-        </w:rPr>
-        <w:t xml:space="preserve">?@sec-change</w:t>
-      </w:r>
+        <w:t xml:space="preserve">Using a longer time period, however, we observe different relationships depending on the time of the data collection. During the third and fourth rounds, there is a positive association between age and support for redistribution. This different associations over time might suggest a different level of support across generations instead of age groups. This topic is further explored in</w:t>
+      </w:r>
+      <w:r>
+        <w:t xml:space="preserve"> </w:t>
+      </w:r>
+      <w:hyperlink w:anchor="sec-change">
+        <w:r>
+          <w:rPr>
+            <w:rStyle w:val="Hyperlink"/>
+          </w:rPr>
+          <w:t xml:space="preserve">Chapter 4</w:t>
+        </w:r>
+      </w:hyperlink>
       <w:r>
         <w:t xml:space="preserve">.</w:t>
       </w:r>
@@ -1276,7 +1474,7 @@
       <w:tr>
         <w:tc>
           <w:tcPr/>
-          <w:bookmarkStart w:id="43" w:name="fig-age-round"/>
+          <w:bookmarkStart w:id="48" w:name="fig-age-round"/>
           <w:p>
             <w:pPr>
               <w:jc w:val="center"/>
@@ -1287,7 +1485,7 @@
               <w:pStyle w:val="ImageCaption"/>
             </w:pPr>
             <w:r>
-              <w:t xml:space="preserve">Figure 4: Scatter plot for</w:t>
+              <w:t xml:space="preserve">Figure 5: Scatter plot for</w:t>
             </w:r>
             <w:r>
               <w:t xml:space="preserve"> </w:t>
@@ -1312,18 +1510,18 @@
                 <wp:inline>
                   <wp:extent cx="4160520" cy="2600325"/>
                   <wp:effectExtent b="0" l="0" r="0" t="0"/>
-                  <wp:docPr descr="" title="" id="41" name="Picture"/>
+                  <wp:docPr descr="" title="" id="46" name="Picture"/>
                   <a:graphic>
                     <a:graphicData uri="http://schemas.openxmlformats.org/drawingml/2006/picture">
                       <pic:pic>
                         <pic:nvPicPr>
-                          <pic:cNvPr descr="_assets/img/fig_age_round.png" id="42" name="Picture"/>
+                          <pic:cNvPr descr="_assets/img/fig_age_round.png" id="47" name="Picture"/>
                           <pic:cNvPicPr>
                             <a:picLocks noChangeArrowheads="1" noChangeAspect="1"/>
                           </pic:cNvPicPr>
                         </pic:nvPicPr>
                         <pic:blipFill>
-                          <a:blip r:embed="rId40"/>
+                          <a:blip r:embed="rId45"/>
                           <a:stretch>
                             <a:fillRect/>
                           </a:stretch>
@@ -1350,7 +1548,7 @@
               </w:drawing>
             </w:r>
           </w:p>
-          <w:bookmarkEnd w:id="43"/>
+          <w:bookmarkEnd w:id="48"/>
         </w:tc>
       </w:tr>
     </w:tbl>
@@ -1359,7 +1557,7 @@
         <w:pStyle w:val="BodyText"/>
       </w:pPr>
       <w:r>
-        <w:t xml:space="preserve">There is robust evidence for the association between social class and overall welfare attitudes in Europe</w:t>
+        <w:t xml:space="preserve">Finally, there is robust evidence for the association between social class and overall welfare attitudes in Europe</w:t>
       </w:r>
       <w:r>
         <w:t xml:space="preserve"> </w:t>
@@ -1398,31 +1596,43 @@
       <w:r>
         <w:t xml:space="preserve"> </w:t>
       </w:r>
-      <w:hyperlink w:anchor="fig-class5">
+      <w:hyperlink w:anchor="fig-class">
         <w:r>
           <w:rPr>
             <w:rStyle w:val="Hyperlink"/>
           </w:rPr>
-          <w:t xml:space="preserve">Figure 5</w:t>
+          <w:t xml:space="preserve">Figure 6</w:t>
         </w:r>
       </w:hyperlink>
       <w:r>
         <w:t xml:space="preserve"> </w:t>
       </w:r>
       <w:r>
-        <w:t xml:space="preserve">indicate that</w:t>
-      </w:r>
-      <w:r>
-        <w:t xml:space="preserve"> </w:t>
-      </w:r>
-      <w:r>
-        <w:t xml:space="preserve">‘unskilled workers’</w:t>
-      </w:r>
-      <w:r>
-        <w:t xml:space="preserve"> </w:t>
-      </w:r>
-      <w:r>
-        <w:t xml:space="preserve">show higher levels of agreement with the government reducing income differences whereas</w:t>
+        <w:t xml:space="preserve">indicate that both</w:t>
+      </w:r>
+      <w:r>
+        <w:t xml:space="preserve"> </w:t>
+      </w:r>
+      <w:r>
+        <w:t xml:space="preserve">‘skilled’</w:t>
+      </w:r>
+      <w:r>
+        <w:t xml:space="preserve"> </w:t>
+      </w:r>
+      <w:r>
+        <w:t xml:space="preserve">and</w:t>
+      </w:r>
+      <w:r>
+        <w:t xml:space="preserve"> </w:t>
+      </w:r>
+      <w:r>
+        <w:t xml:space="preserve">‘unskilled’</w:t>
+      </w:r>
+      <w:r>
+        <w:t xml:space="preserve"> </w:t>
+      </w:r>
+      <w:r>
+        <w:t xml:space="preserve">workers show higher levels of agreement with the government reducing income differences whereas</w:t>
       </w:r>
       <w:r>
         <w:t xml:space="preserve"> </w:t>
@@ -1443,10 +1653,7 @@
         <w:t xml:space="preserve">‘service class’</w:t>
       </w:r>
       <w:r>
-        <w:t xml:space="preserve"> </w:t>
-      </w:r>
-      <w:r>
-        <w:t xml:space="preserve">show lower levels of agreement.</w:t>
+        <w:t xml:space="preserve">, which includes managers and professionals, show lower levels of agreement.</w:t>
       </w:r>
     </w:p>
     <w:tbl>
@@ -1462,7 +1669,7 @@
       <w:tr>
         <w:tc>
           <w:tcPr/>
-          <w:bookmarkStart w:id="47" w:name="fig-class5"/>
+          <w:bookmarkStart w:id="52" w:name="fig-class"/>
           <w:p>
             <w:pPr>
               <w:jc w:val="center"/>
@@ -1473,7 +1680,7 @@
               <w:pStyle w:val="ImageCaption"/>
             </w:pPr>
             <w:r>
-              <w:t xml:space="preserve">Figure 5: Scatter plot for</w:t>
+              <w:t xml:space="preserve">Figure 6: Scatter plot for</w:t>
             </w:r>
             <w:r>
               <w:t xml:space="preserve"> </w:t>
@@ -1498,18 +1705,18 @@
                 <wp:inline>
                   <wp:extent cx="4160520" cy="2080260"/>
                   <wp:effectExtent b="0" l="0" r="0" t="0"/>
-                  <wp:docPr descr="" title="" id="45" name="Picture"/>
+                  <wp:docPr descr="" title="" id="50" name="Picture"/>
                   <a:graphic>
                     <a:graphicData uri="http://schemas.openxmlformats.org/drawingml/2006/picture">
                       <pic:pic>
                         <pic:nvPicPr>
-                          <pic:cNvPr descr="_assets/img/fig_class5.png" id="46" name="Picture"/>
+                          <pic:cNvPr descr="_assets/img/fig_class.png" id="51" name="Picture"/>
                           <pic:cNvPicPr>
                             <a:picLocks noChangeArrowheads="1" noChangeAspect="1"/>
                           </pic:cNvPicPr>
                         </pic:nvPicPr>
                         <pic:blipFill>
-                          <a:blip r:embed="rId44"/>
+                          <a:blip r:embed="rId49"/>
                           <a:stretch>
                             <a:fillRect/>
                           </a:stretch>
@@ -1536,18 +1743,18 @@
               </w:drawing>
             </w:r>
           </w:p>
-          <w:bookmarkEnd w:id="47"/>
+          <w:bookmarkEnd w:id="52"/>
         </w:tc>
       </w:tr>
     </w:tbl>
-    <w:bookmarkEnd w:id="48"/>
-    <w:bookmarkStart w:id="49" w:name="X33c9afebe6aaae6fc22bed255c56d37bc85f7a4"/>
+    <w:bookmarkEnd w:id="53"/>
+    <w:bookmarkStart w:id="54" w:name="X33c9afebe6aaae6fc22bed255c56d37bc85f7a4"/>
     <w:p>
       <w:pPr>
         <w:pStyle w:val="Heading2"/>
       </w:pPr>
       <w:r>
-        <w:t xml:space="preserve">2.3 Left-wing voters are more supportive of redistribution</w:t>
+        <w:t xml:space="preserve">2.4 Left-wing voters are more supportive of redistribution</w:t>
       </w:r>
     </w:p>
     <w:p>
@@ -1555,7 +1762,7 @@
         <w:pStyle w:val="FirstParagraph"/>
       </w:pPr>
       <w:r>
-        <w:t xml:space="preserve">The ESS survey also finds a consistent pattern of association between the respondents’ ideological positioning and support for redistribution. Those participants who position themselves more to the left of the left-right political scale tend to be more supportive of redistribution across all rounds of the survey since 2002.</w:t>
+        <w:t xml:space="preserve">The ESS survey also finds a consistent pattern of association between the respondents’ ideological positioning and support for redistribution. Those participants who position themselves more to the left of the left-right political scale tend to be more supportive of redistribution since 2002.</w:t>
       </w:r>
     </w:p>
     <w:p>
@@ -1563,17 +1770,52 @@
         <w:pStyle w:val="BodyText"/>
       </w:pPr>
       <w:r>
-        <w:t xml:space="preserve">With the data from the Voter Survey it is also possible to examine differences in redistribution preferences across voting choice in the European Parliament elections. People Before Profit (7.5) and Sinn Féin (6.4) voters indicate the highest support, whereas Green Party (4.7) and Fine Gael (4.7) voters reported the lowest support among voters from the most voted parties. Even when controlling for positioning in the left-right scale, differences between the former two and latter two parties are statistically significant. However, these estimates should be interpreted with caution due to the small sample size of respondents who voted in the last European elections.</w:t>
-      </w:r>
-    </w:p>
-    <w:bookmarkEnd w:id="49"/>
-    <w:bookmarkStart w:id="54" w:name="Xc9fb953dcdc6d826685bf05a31d2f4db21b40ff"/>
+        <w:t xml:space="preserve">With the data from the Voter Survey it is also possible to examine differences in redistribution preferences across voting choice in the European Parliament elections. People Before Profit (7.5) and Sinn Féin (6.4) voters indicate the highest support, whereas Green Party (4.7) and Fine Gael (4.7) voters reported the lowest support among the main parties. Even when controlling for positioning in the left-right scale, differences between the former two and latter two parties are statistically significant. These estimates should be interpreted with caution due to the small sample size of respondents who voted in the last European elections. However,</w:t>
+      </w:r>
+      <w:r>
+        <w:t xml:space="preserve"> </w:t>
+      </w:r>
+      <w:r>
+        <w:t xml:space="preserve">Attewell (</w:t>
+      </w:r>
+      <w:hyperlink w:anchor="ref-attewell_deservingness_2021">
+        <w:r>
+          <w:rPr>
+            <w:rStyle w:val="Hyperlink"/>
+          </w:rPr>
+          <w:t xml:space="preserve">2021</w:t>
+        </w:r>
+      </w:hyperlink>
+      <w:r>
+        <w:t xml:space="preserve">)</w:t>
+      </w:r>
+      <w:r>
+        <w:t xml:space="preserve"> </w:t>
+      </w:r>
+      <w:r>
+        <w:t xml:space="preserve">indicate that this pattern is consistent across most Western European countries, and welfare attitudes are relevant predictors of voting even for parties with focus on non-economic issues such as</w:t>
+      </w:r>
+      <w:r>
+        <w:t xml:space="preserve"> </w:t>
+      </w:r>
+      <w:r>
+        <w:t xml:space="preserve">‘immigration’</w:t>
+      </w:r>
+      <w:r>
+        <w:t xml:space="preserve"> </w:t>
+      </w:r>
+      <w:r>
+        <w:t xml:space="preserve">and EU integration.</w:t>
+      </w:r>
+    </w:p>
+    <w:bookmarkEnd w:id="54"/>
+    <w:bookmarkStart w:id="59" w:name="X4d4707aea2f934d0a764e025278ed3c69cec412"/>
     <w:p>
       <w:pPr>
         <w:pStyle w:val="Heading2"/>
       </w:pPr>
       <w:r>
-        <w:t xml:space="preserve">2.4 Age, gender and social class are relevant even controlling for occupation and financial situation</w:t>
+        <w:t xml:space="preserve">2.5 Age, gender and social class are relevant even controlling for economic activity and financial situation</w:t>
       </w:r>
     </w:p>
     <w:p>
@@ -1584,7 +1826,7 @@
         <w:t xml:space="preserve">We created a fixed-effects multivariate regression model to assess the extent to which these individual factors are associated to support for income redistribution, considering all ESS rounds. In addition to these main variables, the model also includes a measurement of the household financial situation. A subjective measurement was chosen (</w:t>
       </w:r>
       <w:r>
-        <w:t xml:space="preserve">‘Sastisfaction with the household income’</w:t>
+        <w:t xml:space="preserve">‘Satisfaction with the household income’</w:t>
       </w:r>
       <w:r>
         <w:t xml:space="preserve">) instead of household income due to the high proportion of missing values in the former. Finally, the model also includes the following control variables: economic activity (</w:t>
@@ -1618,15 +1860,7 @@
         <w:t xml:space="preserve"> </w:t>
       </w:r>
       <w:r>
-        <w:t xml:space="preserve">below shows the coefficients of the OLS regression model. Despite the overall explanatory power of the model being low (R² = 0.06), the model identifies significant differences across groups.</w:t>
-      </w:r>
-    </w:p>
-    <w:p>
-      <w:pPr>
-        <w:pStyle w:val="BodyText"/>
-      </w:pPr>
-      <w:r>
-        <w:t xml:space="preserve">In terms of age, taking the group of 18 to 24 as reference, all other age groups are expected to have higher support for redistribution, which is the opposite relationship found for the latest round in 2023. In addition, both the social class and subjective income suggest that respondents in more precarious economic situation tend to be more favourable of the government reducing income differences.</w:t>
+        <w:t xml:space="preserve">below shows the coefficients of the logistic regression model that identifies significant differences across groups. In terms of age, an additional year is expected to be associated with higher likelihood of agreement with redistribution, which is the opposite relationship found for the latest round in 2023. In addition, both the social class and subjective income suggest that respondents in more precarious economic situation are more likely to be favourable of the government reducing income differences.</w:t>
       </w:r>
     </w:p>
     <w:p>
@@ -1650,7 +1884,7 @@
       <w:tr>
         <w:tc>
           <w:tcPr/>
-          <w:bookmarkStart w:id="53" w:name="tbl-multiv-gincdif"/>
+          <w:bookmarkStart w:id="58" w:name="tbl-multiv-gincdif"/>
           <w:p>
             <w:pPr>
               <w:jc w:val="center"/>
@@ -1661,7 +1895,7 @@
               <w:pStyle w:val="ImageCaption"/>
             </w:pPr>
             <w:r>
-              <w:t xml:space="preserve">Table 1: OLS regression coefficients for</w:t>
+              <w:t xml:space="preserve">Table 1: Logit regression coefficients (odds-ratio) for</w:t>
             </w:r>
             <w:r>
               <w:t xml:space="preserve"> </w:t>
@@ -1677,20 +1911,20 @@
             <w:r>
               <w:drawing>
                 <wp:inline>
-                  <wp:extent cx="4160520" cy="4713855"/>
+                  <wp:extent cx="4160520" cy="4181532"/>
                   <wp:effectExtent b="0" l="0" r="0" t="0"/>
-                  <wp:docPr descr="" title="" id="51" name="Picture"/>
+                  <wp:docPr descr="" title="" id="56" name="Picture"/>
                   <a:graphic>
                     <a:graphicData uri="http://schemas.openxmlformats.org/drawingml/2006/picture">
                       <pic:pic>
                         <pic:nvPicPr>
-                          <pic:cNvPr descr="_assets/img/tbl_multiv_gincdif.png" id="52" name="Picture"/>
+                          <pic:cNvPr descr="_assets/img/tbl_multiv_gincdif.png" id="57" name="Picture"/>
                           <pic:cNvPicPr>
                             <a:picLocks noChangeArrowheads="1" noChangeAspect="1"/>
                           </pic:cNvPicPr>
                         </pic:nvPicPr>
                         <pic:blipFill>
-                          <a:blip r:embed="rId50"/>
+                          <a:blip r:embed="rId55"/>
                           <a:stretch>
                             <a:fillRect/>
                           </a:stretch>
@@ -1698,7 +1932,7 @@
                         <pic:spPr bwMode="auto">
                           <a:xfrm>
                             <a:off x="0" y="0"/>
-                            <a:ext cx="4160520" cy="4713855"/>
+                            <a:ext cx="4160520" cy="4181532"/>
                           </a:xfrm>
                           <a:prstGeom prst="rect">
                             <a:avLst/>
@@ -1717,13 +1951,41 @@
               </w:drawing>
             </w:r>
           </w:p>
-          <w:bookmarkEnd w:id="53"/>
+          <w:bookmarkEnd w:id="58"/>
         </w:tc>
       </w:tr>
     </w:tbl>
-    <w:bookmarkEnd w:id="54"/>
-    <w:bookmarkEnd w:id="55"/>
-    <w:bookmarkStart w:id="84" w:name="sec-what"/>
+    <w:p>
+      <w:pPr>
+        <w:pStyle w:val="BodyText"/>
+      </w:pPr>
+      <w:r>
+        <w:t xml:space="preserve">Overall, the examination of individual factors associated with support for income redistribution in Ireland goes in the same direction of the literature pointing out the role of material interests (financial situation) and perspectives of upward mobility (social class)</w:t>
+      </w:r>
+      <w:r>
+        <w:t xml:space="preserve"> </w:t>
+      </w:r>
+      <w:r>
+        <w:t xml:space="preserve">Bonnet et al. (</w:t>
+      </w:r>
+      <w:hyperlink w:anchor="ref-bonnet_what_2024">
+        <w:r>
+          <w:rPr>
+            <w:rStyle w:val="Hyperlink"/>
+          </w:rPr>
+          <w:t xml:space="preserve">2024</w:t>
+        </w:r>
+      </w:hyperlink>
+      <w:r>
+        <w:t xml:space="preserve">)</w:t>
+      </w:r>
+      <w:r>
+        <w:t xml:space="preserve">.</w:t>
+      </w:r>
+    </w:p>
+    <w:bookmarkEnd w:id="59"/>
+    <w:bookmarkEnd w:id="60"/>
+    <w:bookmarkStart w:id="89" w:name="sec-what"/>
     <w:p>
       <w:pPr>
         <w:pStyle w:val="Heading1"/>
@@ -1760,10 +2022,10 @@
         <w:t xml:space="preserve"> </w:t>
       </w:r>
       <w:r>
-        <w:t xml:space="preserve">for more on this module). These ronds of data collection contain additional questions on beliefs about welfare, social benefits and their beneficiaries.</w:t>
-      </w:r>
-    </w:p>
-    <w:bookmarkStart w:id="56" w:name="X2bed07455a0f9c2bf8a95c136e5f0add8a4cf38"/>
+        <w:t xml:space="preserve">for more on this module). These rounds of data collection contain additional questions on beliefs about welfare, social benefits and their beneficiaries.</w:t>
+      </w:r>
+    </w:p>
+    <w:bookmarkStart w:id="61" w:name="X2bed07455a0f9c2bf8a95c136e5f0add8a4cf38"/>
     <w:p>
       <w:pPr>
         <w:pStyle w:val="Heading2"/>
@@ -1777,7 +2039,7 @@
         <w:pStyle w:val="FirstParagraph"/>
       </w:pPr>
       <w:r>
-        <w:t xml:space="preserve">As discussed in the previous chapter, a few socio-demographic characteristics such as age and social class may influence people’s views on redistribution. In addition to that, other factors related to their view on fairness and meritocracy are also relevant to understand overall support to welfare policies.</w:t>
+        <w:t xml:space="preserve">As discussed in the previous chapter, a few socio-demographic characteristics such as age and social class may influence people’s views on redistribution. The connection between these two factors, social position and redistributive preferences, tend to be explained by self-interest, meaning that people may support redistribution if they believe that it would improve their own material conditions and lives. However, a large body of research shows that other factors related to peoples’ views on fairness and meritocracy are also relevant to understand overall support to welfare policies.</w:t>
       </w:r>
     </w:p>
     <w:p>
@@ -1798,7 +2060,7 @@
         <w:t xml:space="preserve">‘Large differences in people’s incomes are acceptable to properly reward differences in talents and efforts’</w:t>
       </w:r>
       <w:r>
-        <w:t xml:space="preserve">. The majority of participants (59%) either</w:t>
+        <w:t xml:space="preserve">. The majority of participants (58%) either</w:t>
       </w:r>
       <w:r>
         <w:t xml:space="preserve"> </w:t>
@@ -1850,14 +2112,14 @@
         <w:t xml:space="preserve">suggests that gender and class are not statistically significant predictors of agreement. However, older respondents and those who identify more with the political right tend to agree more with this statement.</w:t>
       </w:r>
     </w:p>
-    <w:bookmarkEnd w:id="56"/>
-    <w:bookmarkStart w:id="61" w:name="Xe775a7cc71b42aebcc38492c82048e71c81b42e"/>
+    <w:bookmarkEnd w:id="61"/>
+    <w:bookmarkStart w:id="66" w:name="Xd328aa382c21e628fa77d9eaf8cfa17f26a2608"/>
     <w:p>
       <w:pPr>
         <w:pStyle w:val="Heading2"/>
       </w:pPr>
       <w:r>
-        <w:t xml:space="preserve">3.2 The government should have more responsibility towards old citizens and working parents compared the unemployed</w:t>
+        <w:t xml:space="preserve">3.2 The government should have more responsibility towards old citizens and working parents compared to the unemployed</w:t>
       </w:r>
     </w:p>
     <w:p>
@@ -1927,7 +2189,7 @@
           <w:rPr>
             <w:rStyle w:val="Hyperlink"/>
           </w:rPr>
-          <w:t xml:space="preserve">Figure 6</w:t>
+          <w:t xml:space="preserve">Figure 7</w:t>
         </w:r>
       </w:hyperlink>
       <w:r>
@@ -1947,7 +2209,7 @@
       <w:tr>
         <w:tc>
           <w:tcPr/>
-          <w:bookmarkStart w:id="60" w:name="fig-deservingness"/>
+          <w:bookmarkStart w:id="65" w:name="fig-deservingness"/>
           <w:p>
             <w:pPr>
               <w:jc w:val="center"/>
@@ -1958,7 +2220,7 @@
               <w:pStyle w:val="ImageCaption"/>
             </w:pPr>
             <w:r>
-              <w:t xml:space="preserve">Figure 6: Mean values for deservingness of government support by group and country, 2016</w:t>
+              <w:t xml:space="preserve">Figure 7: Mean values for deservingness of government support by group and country, 2016</w:t>
             </w:r>
           </w:p>
           <w:p>
@@ -1971,18 +2233,18 @@
                 <wp:inline>
                   <wp:extent cx="4160520" cy="4853940"/>
                   <wp:effectExtent b="0" l="0" r="0" t="0"/>
-                  <wp:docPr descr="" title="" id="58" name="Picture"/>
+                  <wp:docPr descr="" title="" id="63" name="Picture"/>
                   <a:graphic>
                     <a:graphicData uri="http://schemas.openxmlformats.org/drawingml/2006/picture">
                       <pic:pic>
                         <pic:nvPicPr>
-                          <pic:cNvPr descr="_assets/img/fig_deservingness.png" id="59" name="Picture"/>
+                          <pic:cNvPr descr="_assets/img/fig_deservingness.png" id="64" name="Picture"/>
                           <pic:cNvPicPr>
                             <a:picLocks noChangeArrowheads="1" noChangeAspect="1"/>
                           </pic:cNvPicPr>
                         </pic:nvPicPr>
                         <pic:blipFill>
-                          <a:blip r:embed="rId57"/>
+                          <a:blip r:embed="rId62"/>
                           <a:stretch>
                             <a:fillRect/>
                           </a:stretch>
@@ -2009,7 +2271,7 @@
               </w:drawing>
             </w:r>
           </w:p>
-          <w:bookmarkEnd w:id="60"/>
+          <w:bookmarkEnd w:id="65"/>
         </w:tc>
       </w:tr>
     </w:tbl>
@@ -2018,20 +2280,11 @@
         <w:pStyle w:val="BodyText"/>
       </w:pPr>
       <w:r>
-        <w:t xml:space="preserve">In Ireland, a greater prioritisation of older over unemployed is found mainly among respondents who are older, male, in paid work, as well as those in the</w:t>
-      </w:r>
-      <w:r>
-        <w:t xml:space="preserve"> </w:t>
-      </w:r>
-      <w:r>
-        <w:t xml:space="preserve">‘Higher-grade service class’</w:t>
-      </w:r>
-      <w:r>
-        <w:t xml:space="preserve">.</w:t>
-      </w:r>
-    </w:p>
-    <w:bookmarkEnd w:id="61"/>
-    <w:bookmarkStart w:id="72" w:name="X0b2fd02be326c10970e572141db0496f02cdc85"/>
+        <w:t xml:space="preserve">In Ireland, a greater prioritisation of the older over the unemployed is found mainly among respondents who are female, in paid work, and with lower level of educational attainment.</w:t>
+      </w:r>
+    </w:p>
+    <w:bookmarkEnd w:id="66"/>
+    <w:bookmarkStart w:id="77" w:name="X0b2fd02be326c10970e572141db0496f02cdc85"/>
     <w:p>
       <w:pPr>
         <w:pStyle w:val="Heading2"/>
@@ -2102,12 +2355,12 @@
                 <wp:inline>
                   <wp:extent cx="152400" cy="152400"/>
                   <wp:effectExtent b="0" l="0" r="0" t="0"/>
-                  <wp:docPr descr="" title="" id="62" name="Picture"/>
+                  <wp:docPr descr="" title="" id="67" name="Picture"/>
                   <a:graphic>
                     <a:graphicData uri="http://schemas.openxmlformats.org/drawingml/2006/picture">
                       <pic:pic>
                         <pic:nvPicPr>
-                          <pic:cNvPr descr="/Applications/quarto/share/formats/docx/note.png" id="63" name="Picture"/>
+                          <pic:cNvPr descr="/Applications/quarto/share/formats/docx/note.png" id="68" name="Picture"/>
                           <pic:cNvPicPr>
                             <a:picLocks noChangeArrowheads="1" noChangeAspect="1"/>
                           </pic:cNvPicPr>
@@ -2241,7 +2494,7 @@
         <w:t xml:space="preserve">“social benefits place too great strain on economy”</w:t>
       </w:r>
       <w:r>
-        <w:t xml:space="preserve">, which oberved a significant reduction in the level of agreement, as shown in</w:t>
+        <w:t xml:space="preserve">, which observed a significant reduction in the level of agreement, as shown in</w:t>
       </w:r>
       <w:r>
         <w:t xml:space="preserve"> </w:t>
@@ -2251,7 +2504,7 @@
           <w:rPr>
             <w:rStyle w:val="Hyperlink"/>
           </w:rPr>
-          <w:t xml:space="preserve">Figure 7</w:t>
+          <w:t xml:space="preserve">Figure 8</w:t>
         </w:r>
       </w:hyperlink>
       <w:r>
@@ -2271,7 +2524,7 @@
       <w:tr>
         <w:tc>
           <w:tcPr/>
-          <w:bookmarkStart w:id="67" w:name="fig-benefits"/>
+          <w:bookmarkStart w:id="72" w:name="fig-benefits"/>
           <w:p>
             <w:pPr>
               <w:jc w:val="center"/>
@@ -2282,7 +2535,7 @@
               <w:pStyle w:val="ImageCaption"/>
             </w:pPr>
             <w:r>
-              <w:t xml:space="preserve">Figure 7: Proportion of respondents who agree with statements about social benefits by round</w:t>
+              <w:t xml:space="preserve">Figure 8: Proportion of respondents who agree with statements about social benefits by round</w:t>
             </w:r>
           </w:p>
           <w:p>
@@ -2295,18 +2548,18 @@
                 <wp:inline>
                   <wp:extent cx="4160520" cy="2080260"/>
                   <wp:effectExtent b="0" l="0" r="0" t="0"/>
-                  <wp:docPr descr="" title="" id="65" name="Picture"/>
+                  <wp:docPr descr="" title="" id="70" name="Picture"/>
                   <a:graphic>
                     <a:graphicData uri="http://schemas.openxmlformats.org/drawingml/2006/picture">
                       <pic:pic>
                         <pic:nvPicPr>
-                          <pic:cNvPr descr="_assets/img/fig_benefits.png" id="66" name="Picture"/>
+                          <pic:cNvPr descr="_assets/img/fig_benefits.png" id="71" name="Picture"/>
                           <pic:cNvPicPr>
                             <a:picLocks noChangeArrowheads="1" noChangeAspect="1"/>
                           </pic:cNvPicPr>
                         </pic:nvPicPr>
                         <pic:blipFill>
-                          <a:blip r:embed="rId64"/>
+                          <a:blip r:embed="rId69"/>
                           <a:stretch>
                             <a:fillRect/>
                           </a:stretch>
@@ -2333,7 +2586,7 @@
               </w:drawing>
             </w:r>
           </w:p>
-          <w:bookmarkEnd w:id="67"/>
+          <w:bookmarkEnd w:id="72"/>
         </w:tc>
       </w:tr>
     </w:tbl>
@@ -2352,7 +2605,7 @@
           <w:rPr>
             <w:rStyle w:val="Hyperlink"/>
           </w:rPr>
-          <w:t xml:space="preserve">Figure 8</w:t>
+          <w:t xml:space="preserve">Figure 9</w:t>
         </w:r>
       </w:hyperlink>
       <w:r>
@@ -2365,7 +2618,19 @@
         <w:t xml:space="preserve">“social benefits make people lazy”</w:t>
       </w:r>
       <w:r>
-        <w:t xml:space="preserve">, behind Portugal (63%) and Poland (60%). This proportion is significantly lower in countries such as Iceland (24%), Sweden (35%), and Germany (43%).</w:t>
+        <w:t xml:space="preserve">, behind Portugal (63%) and Poland (60%). This proportion is significantly lower in countries such as Iceland (24%), Sweden (35%), and Germany (43%). Finally, as expected those who believe that</w:t>
+      </w:r>
+      <w:r>
+        <w:t xml:space="preserve"> </w:t>
+      </w:r>
+      <w:r>
+        <w:t xml:space="preserve">“social benefits make people lazy”</w:t>
+      </w:r>
+      <w:r>
+        <w:t xml:space="preserve"> </w:t>
+      </w:r>
+      <w:r>
+        <w:t xml:space="preserve">are also less likely to support income redistribution.</w:t>
       </w:r>
     </w:p>
     <w:tbl>
@@ -2381,7 +2646,7 @@
       <w:tr>
         <w:tc>
           <w:tcPr/>
-          <w:bookmarkStart w:id="71" w:name="fig-lazy"/>
+          <w:bookmarkStart w:id="76" w:name="fig-lazy"/>
           <w:p>
             <w:pPr>
               <w:jc w:val="center"/>
@@ -2392,7 +2657,7 @@
               <w:pStyle w:val="ImageCaption"/>
             </w:pPr>
             <w:r>
-              <w:t xml:space="preserve">Figure 8: Proportion of agreement that social benefits make people lazy, Europe, 2016</w:t>
+              <w:t xml:space="preserve">Figure 9: Proportion of agreement that social benefits make people lazy, Europe, 2016</w:t>
             </w:r>
           </w:p>
           <w:p>
@@ -2405,18 +2670,18 @@
                 <wp:inline>
                   <wp:extent cx="4160520" cy="3328415"/>
                   <wp:effectExtent b="0" l="0" r="0" t="0"/>
-                  <wp:docPr descr="" title="" id="69" name="Picture"/>
+                  <wp:docPr descr="" title="" id="74" name="Picture"/>
                   <a:graphic>
                     <a:graphicData uri="http://schemas.openxmlformats.org/drawingml/2006/picture">
                       <pic:pic>
                         <pic:nvPicPr>
-                          <pic:cNvPr descr="_assets/img/fig_lazy.png" id="70" name="Picture"/>
+                          <pic:cNvPr descr="_assets/img/fig_lazy.png" id="75" name="Picture"/>
                           <pic:cNvPicPr>
                             <a:picLocks noChangeArrowheads="1" noChangeAspect="1"/>
                           </pic:cNvPicPr>
                         </pic:nvPicPr>
                         <pic:blipFill>
-                          <a:blip r:embed="rId68"/>
+                          <a:blip r:embed="rId73"/>
                           <a:stretch>
                             <a:fillRect/>
                           </a:stretch>
@@ -2443,12 +2708,12 @@
               </w:drawing>
             </w:r>
           </w:p>
-          <w:bookmarkEnd w:id="71"/>
+          <w:bookmarkEnd w:id="76"/>
         </w:tc>
       </w:tr>
     </w:tbl>
-    <w:bookmarkEnd w:id="72"/>
-    <w:bookmarkStart w:id="77" w:name="X6a3b058e7aed4e3cff8a8863e568193119c6650"/>
+    <w:bookmarkEnd w:id="77"/>
+    <w:bookmarkStart w:id="82" w:name="X6a3b058e7aed4e3cff8a8863e568193119c6650"/>
     <w:p>
       <w:pPr>
         <w:pStyle w:val="Heading2"/>
@@ -2513,7 +2778,7 @@
       <w:tr>
         <w:tc>
           <w:tcPr/>
-          <w:bookmarkStart w:id="76" w:name="tbl-multiv-beliefs"/>
+          <w:bookmarkStart w:id="81" w:name="tbl-multiv-beliefs"/>
           <w:p>
             <w:pPr>
               <w:jc w:val="center"/>
@@ -2543,20 +2808,20 @@
             <w:r>
               <w:drawing>
                 <wp:inline>
-                  <wp:extent cx="4160520" cy="3291512"/>
+                  <wp:extent cx="4160520" cy="5074225"/>
                   <wp:effectExtent b="0" l="0" r="0" t="0"/>
-                  <wp:docPr descr="" title="" id="74" name="Picture"/>
+                  <wp:docPr descr="" title="" id="79" name="Picture"/>
                   <a:graphic>
                     <a:graphicData uri="http://schemas.openxmlformats.org/drawingml/2006/picture">
                       <pic:pic>
                         <pic:nvPicPr>
-                          <pic:cNvPr descr="_assets/img/tbl_multiv_beliefs.png" id="75" name="Picture"/>
+                          <pic:cNvPr descr="_assets/img/tbl_multiv_beliefs.png" id="80" name="Picture"/>
                           <pic:cNvPicPr>
                             <a:picLocks noChangeArrowheads="1" noChangeAspect="1"/>
                           </pic:cNvPicPr>
                         </pic:nvPicPr>
                         <pic:blipFill>
-                          <a:blip r:embed="rId73"/>
+                          <a:blip r:embed="rId78"/>
                           <a:stretch>
                             <a:fillRect/>
                           </a:stretch>
@@ -2564,7 +2829,7 @@
                         <pic:spPr bwMode="auto">
                           <a:xfrm>
                             <a:off x="0" y="0"/>
-                            <a:ext cx="4160520" cy="3291512"/>
+                            <a:ext cx="4160520" cy="5074225"/>
                           </a:xfrm>
                           <a:prstGeom prst="rect">
                             <a:avLst/>
@@ -2583,18 +2848,18 @@
               </w:drawing>
             </w:r>
           </w:p>
-          <w:bookmarkEnd w:id="76"/>
+          <w:bookmarkEnd w:id="81"/>
         </w:tc>
       </w:tr>
     </w:tbl>
-    <w:bookmarkEnd w:id="77"/>
-    <w:bookmarkStart w:id="78" w:name="X54fa69206a4888e38825b82145b532879a3b374"/>
+    <w:bookmarkEnd w:id="82"/>
+    <w:bookmarkStart w:id="83" w:name="Xa595066d3e4198fdc61757e44206370bca52f45"/>
     <w:p>
       <w:pPr>
         <w:pStyle w:val="Heading2"/>
       </w:pPr>
       <w:r>
-        <w:t xml:space="preserve">3.5 Younger, right-wing, and those with lower educational attainment are more likely to agree that social benefits make people lazy</w:t>
+        <w:t xml:space="preserve">3.5 Older, right-wing, and those with lower educational attainment are more likely to agree that social benefits make people lazy</w:t>
       </w:r>
     </w:p>
     <w:p>
@@ -2622,8 +2887,8 @@
         <w:t xml:space="preserve">provides a different picture in relation to beliefs on social benefits resulting in lazyness. Respondents in the 18-24 age group are more inclined to agree with this statement compared to all older age groups. In addition, those who place themselves more to the right of the left-right ideological scale and those with lower educational attainment tend to agree with this statement that social benefits make people lazy.</w:t>
       </w:r>
     </w:p>
-    <w:bookmarkEnd w:id="78"/>
-    <w:bookmarkStart w:id="83" w:name="X9ab5f16fee05cf765d2c0fafde191459ec316e9"/>
+    <w:bookmarkEnd w:id="83"/>
+    <w:bookmarkStart w:id="88" w:name="X9ab5f16fee05cf765d2c0fafde191459ec316e9"/>
     <w:p>
       <w:pPr>
         <w:pStyle w:val="Heading2"/>
@@ -2671,6 +2936,37 @@
       </w:r>
       <w:r>
         <w:t xml:space="preserve">(16%).</w:t>
+      </w:r>
+    </w:p>
+    <w:p>
+      <w:pPr>
+        <w:pStyle w:val="BodyText"/>
+      </w:pPr>
+      <w:r>
+        <w:t xml:space="preserve">As shown in</w:t>
+      </w:r>
+      <w:r>
+        <w:t xml:space="preserve"> </w:t>
+      </w:r>
+      <w:hyperlink w:anchor="fig-immig">
+        <w:r>
+          <w:rPr>
+            <w:rStyle w:val="Hyperlink"/>
+          </w:rPr>
+          <w:t xml:space="preserve">Figure 10</w:t>
+        </w:r>
+      </w:hyperlink>
+      <w:r>
+        <w:t xml:space="preserve">, only 5% in 2016 indicated that</w:t>
+      </w:r>
+      <w:r>
+        <w:t xml:space="preserve"> </w:t>
+      </w:r>
+      <w:r>
+        <w:t xml:space="preserve">“They should never get the same rights”</w:t>
+      </w:r>
+      <w:r>
+        <w:t xml:space="preserve">. This proportion is significantly higher in countries such as Hungary (30%) and Czechia (24%). In Ireland, this proportion is also higher for those in worse financial situation (19%) and among those who are unemployed and not looking for job (18%).</w:t>
       </w:r>
     </w:p>
     <w:tbl>
@@ -2686,7 +2982,7 @@
       <w:tr>
         <w:tc>
           <w:tcPr/>
-          <w:bookmarkStart w:id="82" w:name="fig-immig"/>
+          <w:bookmarkStart w:id="87" w:name="fig-immig"/>
           <w:p>
             <w:pPr>
               <w:jc w:val="center"/>
@@ -2697,7 +2993,7 @@
               <w:pStyle w:val="ImageCaption"/>
             </w:pPr>
             <w:r>
-              <w:t xml:space="preserve">Figure 9: Distribution for</w:t>
+              <w:t xml:space="preserve">Figure 10: Distribution for</w:t>
             </w:r>
             <w:r>
               <w:t xml:space="preserve"> </w:t>
@@ -2719,18 +3015,18 @@
                 <wp:inline>
                   <wp:extent cx="4160520" cy="2080260"/>
                   <wp:effectExtent b="0" l="0" r="0" t="0"/>
-                  <wp:docPr descr="" title="" id="80" name="Picture"/>
+                  <wp:docPr descr="" title="" id="85" name="Picture"/>
                   <a:graphic>
                     <a:graphicData uri="http://schemas.openxmlformats.org/drawingml/2006/picture">
                       <pic:pic>
                         <pic:nvPicPr>
-                          <pic:cNvPr descr="_assets/img/fig_immig.png" id="81" name="Picture"/>
+                          <pic:cNvPr descr="_assets/img/fig_immig.png" id="86" name="Picture"/>
                           <pic:cNvPicPr>
                             <a:picLocks noChangeArrowheads="1" noChangeAspect="1"/>
                           </pic:cNvPicPr>
                         </pic:nvPicPr>
                         <pic:blipFill>
-                          <a:blip r:embed="rId79"/>
+                          <a:blip r:embed="rId84"/>
                           <a:stretch>
                             <a:fillRect/>
                           </a:stretch>
@@ -2757,44 +3053,831 @@
               </w:drawing>
             </w:r>
           </w:p>
-          <w:bookmarkEnd w:id="82"/>
+          <w:bookmarkEnd w:id="87"/>
         </w:tc>
       </w:tr>
     </w:tbl>
-    <w:p>
-      <w:pPr>
-        <w:pStyle w:val="BodyText"/>
-      </w:pPr>
-      <w:r>
-        <w:t xml:space="preserve">As shown in</w:t>
-      </w:r>
-      <w:r>
-        <w:t xml:space="preserve"> </w:t>
-      </w:r>
-      <w:hyperlink w:anchor="fig-immig">
+    <w:bookmarkEnd w:id="88"/>
+    <w:bookmarkEnd w:id="89"/>
+    <w:bookmarkStart w:id="119" w:name="sec-change"/>
+    <w:p>
+      <w:pPr>
+        <w:pStyle w:val="Heading1"/>
+      </w:pPr>
+      <w:r>
+        <w:t xml:space="preserve">4. Has the support changed over time?</w:t>
+      </w:r>
+    </w:p>
+    <w:p>
+      <w:pPr>
+        <w:pStyle w:val="FirstParagraph"/>
+      </w:pPr>
+      <w:r>
+        <w:t xml:space="preserve">The</w:t>
+      </w:r>
+      <w:r>
+        <w:t xml:space="preserve"> </w:t>
+      </w:r>
+      <w:hyperlink w:anchor="fig-eu-time">
         <w:r>
           <w:rPr>
             <w:rStyle w:val="Hyperlink"/>
           </w:rPr>
-          <w:t xml:space="preserve">Figure 9</w:t>
+          <w:t xml:space="preserve">Figure 11</w:t>
         </w:r>
       </w:hyperlink>
       <w:r>
-        <w:t xml:space="preserve">, only 5% in 2016 indicated that</w:t>
-      </w:r>
-      <w:r>
-        <w:t xml:space="preserve"> </w:t>
-      </w:r>
-      <w:r>
-        <w:t xml:space="preserve">“They should never get the same rights”</w:t>
-      </w:r>
-      <w:r>
-        <w:t xml:space="preserve">. This proportion is significantly higher in countries such as Hungary (30%) and Czechia (24%). In Ireland, this proportion is also higher for those in worse financial situation (19%) and among those who are unemployed and not looking for job (18%).</w:t>
-      </w:r>
-    </w:p>
-    <w:bookmarkEnd w:id="83"/>
-    <w:bookmarkEnd w:id="84"/>
-    <w:bookmarkStart w:id="114" w:name="references"/>
+        <w:t xml:space="preserve"> </w:t>
+      </w:r>
+      <w:r>
+        <w:t xml:space="preserve">below shows the proportion of respondents in Ireland who agree that</w:t>
+      </w:r>
+      <w:r>
+        <w:t xml:space="preserve"> </w:t>
+      </w:r>
+      <w:r>
+        <w:t xml:space="preserve">‘Government should reduce income differences’</w:t>
+      </w:r>
+      <w:r>
+        <w:t xml:space="preserve"> </w:t>
+      </w:r>
+      <w:r>
+        <w:t xml:space="preserve">by year of the start of the survey. Overall there is a stable agreement (70)%. Rounds 5-7 (2010-2014) as well as 10-11(2022-2024) show a slightly higher agreement compared to other rounds and the European average.</w:t>
+      </w:r>
+    </w:p>
+    <w:tbl>
+      <w:tblPr>
+        <w:tblStyle w:val="Table"/>
+        <w:tblW w:type="pct" w:w="5000"/>
+        <w:tblLayout w:type="fixed"/>
+        <w:tblLook w:firstRow="0" w:lastRow="0" w:firstColumn="0" w:lastColumn="0" w:noHBand="0" w:noVBand="0" w:val="0000"/>
+      </w:tblPr>
+      <w:tblGrid>
+        <w:gridCol w:w="7920"/>
+      </w:tblGrid>
+      <w:tr>
+        <w:tc>
+          <w:tcPr/>
+          <w:bookmarkStart w:id="93" w:name="fig-eu-time"/>
+          <w:p>
+            <w:pPr>
+              <w:jc w:val="center"/>
+            </w:pPr>
+            <w:pPr>
+              <w:jc w:val="start"/>
+              <w:spacing w:before="200"/>
+              <w:pStyle w:val="ImageCaption"/>
+            </w:pPr>
+            <w:r>
+              <w:t xml:space="preserve">Figure 11: Proportion agreeing that the</w:t>
+            </w:r>
+            <w:r>
+              <w:t xml:space="preserve"> </w:t>
+            </w:r>
+            <w:r>
+              <w:t xml:space="preserve">‘Government should reduce income differences’</w:t>
+            </w:r>
+            <w:r>
+              <w:t xml:space="preserve"> </w:t>
+            </w:r>
+            <w:r>
+              <w:t xml:space="preserve">by round</w:t>
+            </w:r>
+          </w:p>
+          <w:p>
+            <w:pPr>
+              <w:pStyle w:val="Compact"/>
+              <w:jc w:val="center"/>
+            </w:pPr>
+            <w:r>
+              <w:drawing>
+                <wp:inline>
+                  <wp:extent cx="4160520" cy="2971800"/>
+                  <wp:effectExtent b="0" l="0" r="0" t="0"/>
+                  <wp:docPr descr="" title="" id="91" name="Picture"/>
+                  <a:graphic>
+                    <a:graphicData uri="http://schemas.openxmlformats.org/drawingml/2006/picture">
+                      <pic:pic>
+                        <pic:nvPicPr>
+                          <pic:cNvPr descr="_assets/img/fig_eutime.png" id="92" name="Picture"/>
+                          <pic:cNvPicPr>
+                            <a:picLocks noChangeArrowheads="1" noChangeAspect="1"/>
+                          </pic:cNvPicPr>
+                        </pic:nvPicPr>
+                        <pic:blipFill>
+                          <a:blip r:embed="rId90"/>
+                          <a:stretch>
+                            <a:fillRect/>
+                          </a:stretch>
+                        </pic:blipFill>
+                        <pic:spPr bwMode="auto">
+                          <a:xfrm>
+                            <a:off x="0" y="0"/>
+                            <a:ext cx="4160520" cy="2971800"/>
+                          </a:xfrm>
+                          <a:prstGeom prst="rect">
+                            <a:avLst/>
+                          </a:prstGeom>
+                          <a:noFill/>
+                          <a:ln w="9525">
+                            <a:noFill/>
+                            <a:headEnd/>
+                            <a:tailEnd/>
+                          </a:ln>
+                        </pic:spPr>
+                      </pic:pic>
+                    </a:graphicData>
+                  </a:graphic>
+                </wp:inline>
+              </w:drawing>
+            </w:r>
+          </w:p>
+          <w:bookmarkEnd w:id="93"/>
+        </w:tc>
+      </w:tr>
+    </w:tbl>
+    <w:bookmarkStart w:id="98" w:name="age"/>
+    <w:p>
+      <w:pPr>
+        <w:pStyle w:val="Heading2"/>
+      </w:pPr>
+      <w:r>
+        <w:t xml:space="preserve">4.1 Age</w:t>
+      </w:r>
+    </w:p>
+    <w:p>
+      <w:pPr>
+        <w:pStyle w:val="FirstParagraph"/>
+      </w:pPr>
+      <w:r>
+        <w:t xml:space="preserve">The relationship between age and the response variable seems to change across rounds. As discussed in</w:t>
+      </w:r>
+      <w:r>
+        <w:t xml:space="preserve"> </w:t>
+      </w:r>
+      <w:hyperlink w:anchor="sec-who">
+        <w:r>
+          <w:rPr>
+            <w:rStyle w:val="Hyperlink"/>
+          </w:rPr>
+          <w:t xml:space="preserve">Section 2</w:t>
+        </w:r>
+      </w:hyperlink>
+      <w:r>
+        <w:t xml:space="preserve">, the multivariate regression model indicates that, considering all rounds, older respondents support more the government reducing income differences. However, the average support by age observed in the latest round (11) seem to indicate the opposite (see</w:t>
+      </w:r>
+      <w:r>
+        <w:t xml:space="preserve"> </w:t>
+      </w:r>
+      <w:hyperlink w:anchor="fig-age-round">
+        <w:r>
+          <w:rPr>
+            <w:rStyle w:val="Hyperlink"/>
+          </w:rPr>
+          <w:t xml:space="preserve">Figure 5</w:t>
+        </w:r>
+      </w:hyperlink>
+      <w:r>
+        <w:t xml:space="preserve"> </w:t>
+      </w:r>
+      <w:r>
+        <w:t xml:space="preserve">in</w:t>
+      </w:r>
+      <w:r>
+        <w:t xml:space="preserve"> </w:t>
+      </w:r>
+      <w:hyperlink w:anchor="sec-who">
+        <w:r>
+          <w:rPr>
+            <w:rStyle w:val="Hyperlink"/>
+          </w:rPr>
+          <w:t xml:space="preserve">Section 2</w:t>
+        </w:r>
+      </w:hyperlink>
+      <w:r>
+        <w:t xml:space="preserve">).</w:t>
+      </w:r>
+    </w:p>
+    <w:p>
+      <w:pPr>
+        <w:pStyle w:val="BodyText"/>
+      </w:pPr>
+      <w:r>
+        <w:t xml:space="preserve">The</w:t>
+      </w:r>
+      <w:r>
+        <w:t xml:space="preserve"> </w:t>
+      </w:r>
+      <w:hyperlink w:anchor="fig-ess-cohort">
+        <w:r>
+          <w:rPr>
+            <w:rStyle w:val="Hyperlink"/>
+          </w:rPr>
+          <w:t xml:space="preserve">Figure 12</w:t>
+        </w:r>
+      </w:hyperlink>
+      <w:r>
+        <w:t xml:space="preserve"> </w:t>
+      </w:r>
+      <w:r>
+        <w:t xml:space="preserve">below shows the support for redistribution across respondents grouped according to their birth year (pseudo-cohort). The younger cohort (respondents born after 1980) had overall lower support compared to the other cohorts until ESS Round 8, administered in 2016. From this round onwards, this younger group presented significantly higher support for redistribution compared to the older groups.</w:t>
+      </w:r>
+    </w:p>
+    <w:tbl>
+      <w:tblPr>
+        <w:tblStyle w:val="Table"/>
+        <w:tblW w:type="pct" w:w="5000"/>
+        <w:tblLayout w:type="fixed"/>
+        <w:tblLook w:firstRow="0" w:lastRow="0" w:firstColumn="0" w:lastColumn="0" w:noHBand="0" w:noVBand="0" w:val="0000"/>
+      </w:tblPr>
+      <w:tblGrid>
+        <w:gridCol w:w="7920"/>
+      </w:tblGrid>
+      <w:tr>
+        <w:tc>
+          <w:tcPr/>
+          <w:bookmarkStart w:id="97" w:name="fig-ess-cohort"/>
+          <w:p>
+            <w:pPr>
+              <w:jc w:val="center"/>
+            </w:pPr>
+            <w:pPr>
+              <w:jc w:val="start"/>
+              <w:spacing w:before="200"/>
+              <w:pStyle w:val="ImageCaption"/>
+            </w:pPr>
+            <w:r>
+              <w:t xml:space="preserve">Figure 12: Support for redistribution by pseudo-cohort and round</w:t>
+            </w:r>
+          </w:p>
+          <w:p>
+            <w:pPr>
+              <w:pStyle w:val="Compact"/>
+              <w:jc w:val="center"/>
+            </w:pPr>
+            <w:r>
+              <w:drawing>
+                <wp:inline>
+                  <wp:extent cx="4160520" cy="2971800"/>
+                  <wp:effectExtent b="0" l="0" r="0" t="0"/>
+                  <wp:docPr descr="" title="" id="95" name="Picture"/>
+                  <a:graphic>
+                    <a:graphicData uri="http://schemas.openxmlformats.org/drawingml/2006/picture">
+                      <pic:pic>
+                        <pic:nvPicPr>
+                          <pic:cNvPr descr="_assets/img/fig_cohort.png" id="96" name="Picture"/>
+                          <pic:cNvPicPr>
+                            <a:picLocks noChangeArrowheads="1" noChangeAspect="1"/>
+                          </pic:cNvPicPr>
+                        </pic:nvPicPr>
+                        <pic:blipFill>
+                          <a:blip r:embed="rId94"/>
+                          <a:stretch>
+                            <a:fillRect/>
+                          </a:stretch>
+                        </pic:blipFill>
+                        <pic:spPr bwMode="auto">
+                          <a:xfrm>
+                            <a:off x="0" y="0"/>
+                            <a:ext cx="4160520" cy="2971800"/>
+                          </a:xfrm>
+                          <a:prstGeom prst="rect">
+                            <a:avLst/>
+                          </a:prstGeom>
+                          <a:noFill/>
+                          <a:ln w="9525">
+                            <a:noFill/>
+                            <a:headEnd/>
+                            <a:tailEnd/>
+                          </a:ln>
+                        </pic:spPr>
+                      </pic:pic>
+                    </a:graphicData>
+                  </a:graphic>
+                </wp:inline>
+              </w:drawing>
+            </w:r>
+          </w:p>
+          <w:bookmarkEnd w:id="97"/>
+        </w:tc>
+      </w:tr>
+    </w:tbl>
+    <w:bookmarkEnd w:id="98"/>
+    <w:bookmarkStart w:id="99" w:name="recession-and-covid19"/>
+    <w:p>
+      <w:pPr>
+        <w:pStyle w:val="Heading2"/>
+      </w:pPr>
+      <w:r>
+        <w:t xml:space="preserve">4.2 Recession and Covid19</w:t>
+      </w:r>
+    </w:p>
+    <w:p>
+      <w:pPr>
+        <w:pStyle w:val="FirstParagraph"/>
+      </w:pPr>
+      <w:r>
+        <w:t xml:space="preserve">As shown in</w:t>
+      </w:r>
+      <w:r>
+        <w:t xml:space="preserve"> </w:t>
+      </w:r>
+      <w:r>
+        <w:rPr>
+          <w:b/>
+          <w:bCs/>
+        </w:rPr>
+        <w:t xml:space="preserve">?@fig-time-ess</w:t>
+      </w:r>
+      <w:r>
+        <w:t xml:space="preserve">, the ESS data indicates a slightly higher average support for redistribution after the 2008 economic crisis and after the 2022 Covid19 pandemic. Evidence from a survey experiment in the USA show that participants are more willing to prioritize society’s problems when exposed to issues related to the pandemic</w:t>
+      </w:r>
+      <w:r>
+        <w:t xml:space="preserve"> </w:t>
+      </w:r>
+      <w:r>
+        <w:t xml:space="preserve">(</w:t>
+      </w:r>
+      <w:hyperlink w:anchor="ref-cappelen_solidarity_2021">
+        <w:r>
+          <w:rPr>
+            <w:rStyle w:val="Hyperlink"/>
+          </w:rPr>
+          <w:t xml:space="preserve">Cappelen et al. 2021</w:t>
+        </w:r>
+      </w:hyperlink>
+      <w:r>
+        <w:t xml:space="preserve">)</w:t>
+      </w:r>
+      <w:r>
+        <w:t xml:space="preserve">. Van Hootegem and Laenen</w:t>
+      </w:r>
+      <w:r>
+        <w:t xml:space="preserve"> </w:t>
+      </w:r>
+      <w:r>
+        <w:t xml:space="preserve">(</w:t>
+      </w:r>
+      <w:hyperlink w:anchor="ref-van_hootegem_wave_2023">
+        <w:r>
+          <w:rPr>
+            <w:rStyle w:val="Hyperlink"/>
+          </w:rPr>
+          <w:t xml:space="preserve">2023</w:t>
+        </w:r>
+      </w:hyperlink>
+      <w:r>
+        <w:t xml:space="preserve">)</w:t>
+      </w:r>
+      <w:r>
+        <w:t xml:space="preserve"> </w:t>
+      </w:r>
+      <w:r>
+        <w:t xml:space="preserve">show that the increase in support for a universal basic income increased with the pandemic but it was short lived.</w:t>
+      </w:r>
+    </w:p>
+    <w:p>
+      <w:pPr>
+        <w:pStyle w:val="BodyText"/>
+      </w:pPr>
+      <w:r>
+        <w:t xml:space="preserve">In this section we explore further the potential impact of the pandemic on support for redistribution.</w:t>
+      </w:r>
+    </w:p>
+    <w:bookmarkEnd w:id="99"/>
+    <w:bookmarkStart w:id="112" w:name="time-series"/>
+    <w:p>
+      <w:pPr>
+        <w:pStyle w:val="Heading2"/>
+      </w:pPr>
+      <w:r>
+        <w:t xml:space="preserve">4.3 Time series</w:t>
+      </w:r>
+    </w:p>
+    <w:p>
+      <w:pPr>
+        <w:pStyle w:val="FirstParagraph"/>
+      </w:pPr>
+      <w:hyperlink w:anchor="tbl-multiv-gincdif">
+        <w:r>
+          <w:rPr>
+            <w:rStyle w:val="Hyperlink"/>
+          </w:rPr>
+          <w:t xml:space="preserve">Table 1</w:t>
+        </w:r>
+      </w:hyperlink>
+      <w:r>
+        <w:t xml:space="preserve"> </w:t>
+      </w:r>
+      <w:r>
+        <w:t xml:space="preserve">suggests that both social class and feeling about household income are significant predictors of support for redistribution.</w:t>
+      </w:r>
+      <w:r>
+        <w:t xml:space="preserve"> </w:t>
+      </w:r>
+      <w:r>
+        <w:rPr>
+          <w:b/>
+          <w:bCs/>
+        </w:rPr>
+        <w:t xml:space="preserve">?@fig-time-hincfel</w:t>
+      </w:r>
+      <w:r>
+        <w:t xml:space="preserve"> </w:t>
+      </w:r>
+      <w:r>
+        <w:t xml:space="preserve">shows that the difference between subjective income groups remains stable over time, with all groups responding similar to 2008 crisis and the pandemic.</w:t>
+      </w:r>
+    </w:p>
+    <w:tbl>
+      <w:tblPr>
+        <w:tblStyle w:val="Table"/>
+        <w:tblW w:type="pct" w:w="5000"/>
+        <w:tblLayout w:type="fixed"/>
+        <w:tblLook w:firstRow="0" w:lastRow="0" w:firstColumn="0" w:lastColumn="0" w:noHBand="0" w:noVBand="0" w:val="0000"/>
+      </w:tblPr>
+      <w:tblGrid>
+        <w:gridCol w:w="7920"/>
+      </w:tblGrid>
+      <w:tr>
+        <w:tc>
+          <w:tcPr/>
+          <w:bookmarkStart w:id="103" w:name="fig-time-hincfel-1"/>
+          <w:p>
+            <w:pPr>
+              <w:jc w:val="center"/>
+            </w:pPr>
+            <w:pPr>
+              <w:jc w:val="start"/>
+              <w:spacing w:before="200"/>
+              <w:pStyle w:val="ImageCaption"/>
+            </w:pPr>
+            <w:r>
+              <w:t xml:space="preserve">Figure 13: Average support for redistribution by financial situation (2002-2022)</w:t>
+            </w:r>
+          </w:p>
+          <w:p>
+            <w:pPr>
+              <w:pStyle w:val="Compact"/>
+              <w:jc w:val="center"/>
+            </w:pPr>
+            <w:r>
+              <w:drawing>
+                <wp:inline>
+                  <wp:extent cx="4160520" cy="3328416"/>
+                  <wp:effectExtent b="0" l="0" r="0" t="0"/>
+                  <wp:docPr descr="" title="" id="101" name="Picture"/>
+                  <a:graphic>
+                    <a:graphicData uri="http://schemas.openxmlformats.org/drawingml/2006/picture">
+                      <pic:pic>
+                        <pic:nvPicPr>
+                          <pic:cNvPr descr="report_files/figure-docx/fig-time-hincfel-1.png" id="102" name="Picture"/>
+                          <pic:cNvPicPr>
+                            <a:picLocks noChangeArrowheads="1" noChangeAspect="1"/>
+                          </pic:cNvPicPr>
+                        </pic:nvPicPr>
+                        <pic:blipFill>
+                          <a:blip r:embed="rId100"/>
+                          <a:stretch>
+                            <a:fillRect/>
+                          </a:stretch>
+                        </pic:blipFill>
+                        <pic:spPr bwMode="auto">
+                          <a:xfrm>
+                            <a:off x="0" y="0"/>
+                            <a:ext cx="4160520" cy="3328416"/>
+                          </a:xfrm>
+                          <a:prstGeom prst="rect">
+                            <a:avLst/>
+                          </a:prstGeom>
+                          <a:noFill/>
+                          <a:ln w="9525">
+                            <a:noFill/>
+                            <a:headEnd/>
+                            <a:tailEnd/>
+                          </a:ln>
+                        </pic:spPr>
+                      </pic:pic>
+                    </a:graphicData>
+                  </a:graphic>
+                </wp:inline>
+              </w:drawing>
+            </w:r>
+          </w:p>
+          <w:bookmarkEnd w:id="103"/>
+        </w:tc>
+      </w:tr>
+    </w:tbl>
+    <w:tbl>
+      <w:tblPr>
+        <w:tblStyle w:val="Table"/>
+        <w:tblW w:type="pct" w:w="5000"/>
+        <w:tblLayout w:type="fixed"/>
+        <w:tblLook w:firstRow="0" w:lastRow="0" w:firstColumn="0" w:lastColumn="0" w:noHBand="0" w:noVBand="0" w:val="0000"/>
+      </w:tblPr>
+      <w:tblGrid>
+        <w:gridCol w:w="7920"/>
+      </w:tblGrid>
+      <w:tr>
+        <w:tc>
+          <w:tcPr/>
+          <w:bookmarkStart w:id="107" w:name="fig-time-hincfel-2"/>
+          <w:p>
+            <w:pPr>
+              <w:jc w:val="center"/>
+            </w:pPr>
+            <w:pPr>
+              <w:jc w:val="start"/>
+              <w:spacing w:before="200"/>
+              <w:pStyle w:val="ImageCaption"/>
+            </w:pPr>
+            <w:r>
+              <w:t xml:space="preserve">Figure 14: Average support for redistribution by financial situation (2002-2022)</w:t>
+            </w:r>
+          </w:p>
+          <w:p>
+            <w:pPr>
+              <w:pStyle w:val="Compact"/>
+              <w:jc w:val="center"/>
+            </w:pPr>
+            <w:r>
+              <w:drawing>
+                <wp:inline>
+                  <wp:extent cx="4160520" cy="2971800"/>
+                  <wp:effectExtent b="0" l="0" r="0" t="0"/>
+                  <wp:docPr descr="" title="" id="105" name="Picture"/>
+                  <a:graphic>
+                    <a:graphicData uri="http://schemas.openxmlformats.org/drawingml/2006/picture">
+                      <pic:pic>
+                        <pic:nvPicPr>
+                          <pic:cNvPr descr="_assets/img/fig_timeclass.png" id="106" name="Picture"/>
+                          <pic:cNvPicPr>
+                            <a:picLocks noChangeArrowheads="1" noChangeAspect="1"/>
+                          </pic:cNvPicPr>
+                        </pic:nvPicPr>
+                        <pic:blipFill>
+                          <a:blip r:embed="rId104"/>
+                          <a:stretch>
+                            <a:fillRect/>
+                          </a:stretch>
+                        </pic:blipFill>
+                        <pic:spPr bwMode="auto">
+                          <a:xfrm>
+                            <a:off x="0" y="0"/>
+                            <a:ext cx="4160520" cy="2971800"/>
+                          </a:xfrm>
+                          <a:prstGeom prst="rect">
+                            <a:avLst/>
+                          </a:prstGeom>
+                          <a:noFill/>
+                          <a:ln w="9525">
+                            <a:noFill/>
+                            <a:headEnd/>
+                            <a:tailEnd/>
+                          </a:ln>
+                        </pic:spPr>
+                      </pic:pic>
+                    </a:graphicData>
+                  </a:graphic>
+                </wp:inline>
+              </w:drawing>
+            </w:r>
+          </w:p>
+          <w:bookmarkEnd w:id="107"/>
+        </w:tc>
+      </w:tr>
+    </w:tbl>
+    <w:p>
+      <w:pPr>
+        <w:pStyle w:val="BodyText"/>
+      </w:pPr>
+      <w:r>
+        <w:t xml:space="preserve">Conversely, the</w:t>
+      </w:r>
+      <w:r>
+        <w:t xml:space="preserve"> </w:t>
+      </w:r>
+      <w:hyperlink w:anchor="fig-time-class">
+        <w:r>
+          <w:rPr>
+            <w:rStyle w:val="Hyperlink"/>
+          </w:rPr>
+          <w:t xml:space="preserve">Figure 15</w:t>
+        </w:r>
+      </w:hyperlink>
+      <w:r>
+        <w:t xml:space="preserve"> </w:t>
+      </w:r>
+      <w:r>
+        <w:t xml:space="preserve">suggests that there is a slightly different pattern in response to the pandemic. There is a trajectory of increasing support for redistribution across skilled and unskilled workers since round 8 (2016). However, for lower-grade service class and small business owners, there seems to be a break in this trajectory captured in the latest wave.</w:t>
+      </w:r>
+    </w:p>
+    <w:tbl>
+      <w:tblPr>
+        <w:tblStyle w:val="Table"/>
+        <w:tblW w:type="pct" w:w="5000"/>
+        <w:tblLayout w:type="fixed"/>
+        <w:tblLook w:firstRow="0" w:lastRow="0" w:firstColumn="0" w:lastColumn="0" w:noHBand="0" w:noVBand="0" w:val="0000"/>
+      </w:tblPr>
+      <w:tblGrid>
+        <w:gridCol w:w="7920"/>
+      </w:tblGrid>
+      <w:tr>
+        <w:tc>
+          <w:tcPr/>
+          <w:bookmarkStart w:id="111" w:name="fig-time-class"/>
+          <w:p>
+            <w:pPr>
+              <w:jc w:val="center"/>
+            </w:pPr>
+            <w:pPr>
+              <w:jc w:val="start"/>
+              <w:spacing w:before="200"/>
+              <w:pStyle w:val="ImageCaption"/>
+            </w:pPr>
+            <w:r>
+              <w:t xml:space="preserve">Figure 15: Average support for redistribution by social class (2002-2022)</w:t>
+            </w:r>
+          </w:p>
+          <w:p>
+            <w:pPr>
+              <w:pStyle w:val="Compact"/>
+              <w:jc w:val="center"/>
+            </w:pPr>
+            <w:r>
+              <w:drawing>
+                <wp:inline>
+                  <wp:extent cx="4160520" cy="3328416"/>
+                  <wp:effectExtent b="0" l="0" r="0" t="0"/>
+                  <wp:docPr descr="" title="" id="109" name="Picture"/>
+                  <a:graphic>
+                    <a:graphicData uri="http://schemas.openxmlformats.org/drawingml/2006/picture">
+                      <pic:pic>
+                        <pic:nvPicPr>
+                          <pic:cNvPr descr="report_files/figure-docx/fig-time-class-1.png" id="110" name="Picture"/>
+                          <pic:cNvPicPr>
+                            <a:picLocks noChangeArrowheads="1" noChangeAspect="1"/>
+                          </pic:cNvPicPr>
+                        </pic:nvPicPr>
+                        <pic:blipFill>
+                          <a:blip r:embed="rId108"/>
+                          <a:stretch>
+                            <a:fillRect/>
+                          </a:stretch>
+                        </pic:blipFill>
+                        <pic:spPr bwMode="auto">
+                          <a:xfrm>
+                            <a:off x="0" y="0"/>
+                            <a:ext cx="4160520" cy="3328416"/>
+                          </a:xfrm>
+                          <a:prstGeom prst="rect">
+                            <a:avLst/>
+                          </a:prstGeom>
+                          <a:noFill/>
+                          <a:ln w="9525">
+                            <a:noFill/>
+                            <a:headEnd/>
+                            <a:tailEnd/>
+                          </a:ln>
+                        </pic:spPr>
+                      </pic:pic>
+                    </a:graphicData>
+                  </a:graphic>
+                </wp:inline>
+              </w:drawing>
+            </w:r>
+          </w:p>
+          <w:bookmarkEnd w:id="111"/>
+        </w:tc>
+      </w:tr>
+    </w:tbl>
+    <w:bookmarkEnd w:id="112"/>
+    <w:bookmarkStart w:id="117" w:name="job-loss"/>
+    <w:p>
+      <w:pPr>
+        <w:pStyle w:val="Heading2"/>
+      </w:pPr>
+      <w:r>
+        <w:t xml:space="preserve">4.4 Job loss</w:t>
+      </w:r>
+    </w:p>
+    <w:tbl>
+      <w:tblPr>
+        <w:tblStyle w:val="Table"/>
+        <w:tblW w:type="pct" w:w="5000"/>
+        <w:tblLayout w:type="fixed"/>
+        <w:tblLook w:firstRow="0" w:lastRow="0" w:firstColumn="0" w:lastColumn="0" w:noHBand="0" w:noVBand="0" w:val="0000"/>
+      </w:tblPr>
+      <w:tblGrid>
+        <w:gridCol w:w="7920"/>
+      </w:tblGrid>
+      <w:tr>
+        <w:tc>
+          <w:tcPr/>
+          <w:bookmarkStart w:id="116" w:name="fig-time-jobloss"/>
+          <w:p>
+            <w:pPr>
+              <w:jc w:val="center"/>
+            </w:pPr>
+            <w:pPr>
+              <w:jc w:val="start"/>
+              <w:spacing w:before="200"/>
+              <w:pStyle w:val="ImageCaption"/>
+            </w:pPr>
+            <w:r>
+              <w:t xml:space="preserve">Figure 16: Average support for redistribution by social class (2002-2022)</w:t>
+            </w:r>
+          </w:p>
+          <w:p>
+            <w:pPr>
+              <w:pStyle w:val="Compact"/>
+              <w:jc w:val="center"/>
+            </w:pPr>
+            <w:r>
+              <w:drawing>
+                <wp:inline>
+                  <wp:extent cx="4160520" cy="3328416"/>
+                  <wp:effectExtent b="0" l="0" r="0" t="0"/>
+                  <wp:docPr descr="" title="" id="114" name="Picture"/>
+                  <a:graphic>
+                    <a:graphicData uri="http://schemas.openxmlformats.org/drawingml/2006/picture">
+                      <pic:pic>
+                        <pic:nvPicPr>
+                          <pic:cNvPr descr="report_files/figure-docx/fig-time-jobloss-1.png" id="115" name="Picture"/>
+                          <pic:cNvPicPr>
+                            <a:picLocks noChangeArrowheads="1" noChangeAspect="1"/>
+                          </pic:cNvPicPr>
+                        </pic:nvPicPr>
+                        <pic:blipFill>
+                          <a:blip r:embed="rId113"/>
+                          <a:stretch>
+                            <a:fillRect/>
+                          </a:stretch>
+                        </pic:blipFill>
+                        <pic:spPr bwMode="auto">
+                          <a:xfrm>
+                            <a:off x="0" y="0"/>
+                            <a:ext cx="4160520" cy="3328416"/>
+                          </a:xfrm>
+                          <a:prstGeom prst="rect">
+                            <a:avLst/>
+                          </a:prstGeom>
+                          <a:noFill/>
+                          <a:ln w="9525">
+                            <a:noFill/>
+                            <a:headEnd/>
+                            <a:tailEnd/>
+                          </a:ln>
+                        </pic:spPr>
+                      </pic:pic>
+                    </a:graphicData>
+                  </a:graphic>
+                </wp:inline>
+              </w:drawing>
+            </w:r>
+          </w:p>
+          <w:bookmarkEnd w:id="116"/>
+        </w:tc>
+      </w:tr>
+    </w:tbl>
+    <w:bookmarkEnd w:id="117"/>
+    <w:bookmarkStart w:id="118" w:name="multivariate-analysis"/>
+    <w:p>
+      <w:pPr>
+        <w:pStyle w:val="Heading2"/>
+      </w:pPr>
+      <w:r>
+        <w:t xml:space="preserve">4.5 Multivariate analysis</w:t>
+      </w:r>
+    </w:p>
+    <w:p>
+      <w:pPr>
+        <w:pStyle w:val="FirstParagraph"/>
+      </w:pPr>
+      <w:r>
+        <w:t xml:space="preserve">We created a multivariate regression model to assess the extent to which these individual factors are associated support for government reducing differences in income levels in Ireland. In order to The</w:t>
+      </w:r>
+      <w:r>
+        <w:t xml:space="preserve"> </w:t>
+      </w:r>
+      <w:hyperlink w:anchor="tbl-multiv-gincdif">
+        <w:r>
+          <w:rPr>
+            <w:rStyle w:val="Hyperlink"/>
+          </w:rPr>
+          <w:t xml:space="preserve">Table 1</w:t>
+        </w:r>
+      </w:hyperlink>
+      <w:r>
+        <w:t xml:space="preserve"> </w:t>
+      </w:r>
+      <w:r>
+        <w:t xml:space="preserve">below shows the coefficients of the OLS regression model. The overall explanatory power of the model is low, indicating that the small set of variables selected do not provide enough information to predict support appropriately. The effect of age is very small compared to other variables. Both the social class and subjective income suggest that respondents in more precarious economic situation tend to be more favourable of the government reducing income differences.</w:t>
+      </w:r>
+    </w:p>
+    <w:bookmarkEnd w:id="118"/>
+    <w:bookmarkEnd w:id="119"/>
+    <w:bookmarkStart w:id="157" w:name="references"/>
     <w:p>
       <w:pPr>
         <w:pStyle w:val="Heading1"/>
@@ -2803,8 +3886,117 @@
         <w:t xml:space="preserve">References</w:t>
       </w:r>
     </w:p>
-    <w:bookmarkStart w:id="113" w:name="refs"/>
-    <w:bookmarkStart w:id="86" w:name="ref-breznau_moderating_2025"/>
+    <w:bookmarkStart w:id="156" w:name="refs"/>
+    <w:bookmarkStart w:id="121" w:name="ref-attewell_deservingness_2021"/>
+    <w:p>
+      <w:pPr>
+        <w:pStyle w:val="Bibliography"/>
+      </w:pPr>
+      <w:r>
+        <w:t xml:space="preserve">Attewell, David. 2021.</w:t>
+      </w:r>
+      <w:r>
+        <w:t xml:space="preserve"> </w:t>
+      </w:r>
+      <w:r>
+        <w:t xml:space="preserve">“Deservingness Perceptions, Welfare State Support and Vote Choice in</w:t>
+      </w:r>
+      <w:r>
+        <w:t xml:space="preserve"> </w:t>
+      </w:r>
+      <w:r>
+        <w:t xml:space="preserve">Western</w:t>
+      </w:r>
+      <w:r>
+        <w:t xml:space="preserve"> </w:t>
+      </w:r>
+      <w:r>
+        <w:t xml:space="preserve">Europe</w:t>
+      </w:r>
+      <w:r>
+        <w:t xml:space="preserve">.”</w:t>
+      </w:r>
+      <w:r>
+        <w:t xml:space="preserve"> </w:t>
+      </w:r>
+      <w:r>
+        <w:rPr>
+          <w:i/>
+          <w:iCs/>
+        </w:rPr>
+        <w:t xml:space="preserve">West European Politics</w:t>
+      </w:r>
+      <w:r>
+        <w:t xml:space="preserve"> </w:t>
+      </w:r>
+      <w:r>
+        <w:t xml:space="preserve">44 (3): 611–34.</w:t>
+      </w:r>
+      <w:r>
+        <w:t xml:space="preserve"> </w:t>
+      </w:r>
+      <w:hyperlink r:id="rId120">
+        <w:r>
+          <w:rPr>
+            <w:rStyle w:val="Hyperlink"/>
+          </w:rPr>
+          <w:t xml:space="preserve">https://doi.org/10.1080/01402382.2020.1715704</w:t>
+        </w:r>
+      </w:hyperlink>
+      <w:r>
+        <w:t xml:space="preserve">.</w:t>
+      </w:r>
+    </w:p>
+    <w:bookmarkEnd w:id="121"/>
+    <w:bookmarkStart w:id="123" w:name="ref-bonnet_what_2024"/>
+    <w:p>
+      <w:pPr>
+        <w:pStyle w:val="Bibliography"/>
+      </w:pPr>
+      <w:r>
+        <w:t xml:space="preserve">Bonnet, Julien, Emanuele Ciani, Gianluca Grimalda, Fabrice Murtin, and David Pipke. 2024.</w:t>
+      </w:r>
+      <w:r>
+        <w:t xml:space="preserve"> </w:t>
+      </w:r>
+      <w:r>
+        <w:t xml:space="preserve">“What Explains Preferences for Redistribution?:</w:t>
+      </w:r>
+      <w:r>
+        <w:t xml:space="preserve"> </w:t>
+      </w:r>
+      <w:r>
+        <w:t xml:space="preserve">Evidence</w:t>
+      </w:r>
+      <w:r>
+        <w:t xml:space="preserve"> </w:t>
+      </w:r>
+      <w:r>
+        <w:t xml:space="preserve">from an International Survey.”</w:t>
+      </w:r>
+      <w:r>
+        <w:t xml:space="preserve"> </w:t>
+      </w:r>
+      <w:r>
+        <w:t xml:space="preserve">{OECD} {Papers} on {Well}-being and {Inequalities}.</w:t>
+      </w:r>
+      <w:r>
+        <w:t xml:space="preserve"> </w:t>
+      </w:r>
+      <w:hyperlink r:id="rId122">
+        <w:r>
+          <w:rPr>
+            <w:rStyle w:val="Hyperlink"/>
+          </w:rPr>
+          <w:t xml:space="preserve">https://doi.org/10.1787/c0120dea-en</w:t>
+        </w:r>
+      </w:hyperlink>
+      <w:r>
+        <w:t xml:space="preserve">.</w:t>
+      </w:r>
+    </w:p>
+    <w:bookmarkEnd w:id="123"/>
+    <w:bookmarkStart w:id="125" w:name="ref-breznau_moderating_2025"/>
     <w:p>
       <w:pPr>
         <w:pStyle w:val="Bibliography"/>
@@ -2837,7 +4029,7 @@
       <w:r>
         <w:t xml:space="preserve"> </w:t>
       </w:r>
-      <w:hyperlink r:id="rId85">
+      <w:hyperlink r:id="rId124">
         <w:r>
           <w:rPr>
             <w:rStyle w:val="Hyperlink"/>
@@ -2849,8 +4041,54 @@
         <w:t xml:space="preserve">.</w:t>
       </w:r>
     </w:p>
-    <w:bookmarkEnd w:id="86"/>
-    <w:bookmarkStart w:id="88" w:name="ref-dallinger_ambivalence_2022"/>
+    <w:bookmarkEnd w:id="125"/>
+    <w:bookmarkStart w:id="127" w:name="ref-cappelen_solidarity_2021"/>
+    <w:p>
+      <w:pPr>
+        <w:pStyle w:val="Bibliography"/>
+      </w:pPr>
+      <w:r>
+        <w:t xml:space="preserve">Cappelen, Alexander W., Ranveig Falch, Erik Ø. Sørensen, and Bertil Tungodden. 2021.</w:t>
+      </w:r>
+      <w:r>
+        <w:t xml:space="preserve"> </w:t>
+      </w:r>
+      <w:r>
+        <w:t xml:space="preserve">“Solidarity and Fairness in Times of Crisis.”</w:t>
+      </w:r>
+      <w:r>
+        <w:t xml:space="preserve"> </w:t>
+      </w:r>
+      <w:r>
+        <w:rPr>
+          <w:i/>
+          <w:iCs/>
+        </w:rPr>
+        <w:t xml:space="preserve">Journal of Economic Behavior &amp; Organization</w:t>
+      </w:r>
+      <w:r>
+        <w:t xml:space="preserve"> </w:t>
+      </w:r>
+      <w:r>
+        <w:t xml:space="preserve">186 (June): 1–11.</w:t>
+      </w:r>
+      <w:r>
+        <w:t xml:space="preserve"> </w:t>
+      </w:r>
+      <w:hyperlink r:id="rId126">
+        <w:r>
+          <w:rPr>
+            <w:rStyle w:val="Hyperlink"/>
+          </w:rPr>
+          <w:t xml:space="preserve">https://doi.org/10.1016/j.jebo.2021.03.017</w:t>
+        </w:r>
+      </w:hyperlink>
+      <w:r>
+        <w:t xml:space="preserve">.</w:t>
+      </w:r>
+    </w:p>
+    <w:bookmarkEnd w:id="127"/>
+    <w:bookmarkStart w:id="129" w:name="ref-dallinger_ambivalence_2022"/>
     <w:p>
       <w:pPr>
         <w:pStyle w:val="Bibliography"/>
@@ -2895,7 +4133,7 @@
       <w:r>
         <w:t xml:space="preserve"> </w:t>
       </w:r>
-      <w:hyperlink r:id="rId87">
+      <w:hyperlink r:id="rId128">
         <w:r>
           <w:rPr>
             <w:rStyle w:val="Hyperlink"/>
@@ -2907,8 +4145,8 @@
         <w:t xml:space="preserve">.</w:t>
       </w:r>
     </w:p>
-    <w:bookmarkEnd w:id="88"/>
-    <w:bookmarkStart w:id="90" w:name="ref-finseraas_income_2009"/>
+    <w:bookmarkEnd w:id="129"/>
+    <w:bookmarkStart w:id="131" w:name="ref-finseraas_income_2009"/>
     <w:p>
       <w:pPr>
         <w:pStyle w:val="Bibliography"/>
@@ -3019,7 +4257,7 @@
       <w:r>
         <w:t xml:space="preserve"> </w:t>
       </w:r>
-      <w:hyperlink r:id="rId89">
+      <w:hyperlink r:id="rId130">
         <w:r>
           <w:rPr>
             <w:rStyle w:val="Hyperlink"/>
@@ -3031,8 +4269,8 @@
         <w:t xml:space="preserve">.</w:t>
       </w:r>
     </w:p>
-    <w:bookmarkEnd w:id="90"/>
-    <w:bookmarkStart w:id="92" w:name="ref-garritzmann_gender_2021"/>
+    <w:bookmarkEnd w:id="131"/>
+    <w:bookmarkStart w:id="133" w:name="ref-garritzmann_gender_2021"/>
     <w:p>
       <w:pPr>
         <w:pStyle w:val="Bibliography"/>
@@ -3077,7 +4315,7 @@
       <w:r>
         <w:t xml:space="preserve"> </w:t>
       </w:r>
-      <w:hyperlink r:id="rId91">
+      <w:hyperlink r:id="rId132">
         <w:r>
           <w:rPr>
             <w:rStyle w:val="Hyperlink"/>
@@ -3089,8 +4327,8 @@
         <w:t xml:space="preserve">.</w:t>
       </w:r>
     </w:p>
-    <w:bookmarkEnd w:id="92"/>
-    <w:bookmarkStart w:id="94" w:name="ref-goerres_can_2012"/>
+    <w:bookmarkEnd w:id="133"/>
+    <w:bookmarkStart w:id="135" w:name="ref-goerres_can_2012"/>
     <w:p>
       <w:pPr>
         <w:pStyle w:val="Bibliography"/>
@@ -3255,7 +4493,7 @@
       <w:r>
         <w:t xml:space="preserve"> </w:t>
       </w:r>
-      <w:hyperlink r:id="rId93">
+      <w:hyperlink r:id="rId134">
         <w:r>
           <w:rPr>
             <w:rStyle w:val="Hyperlink"/>
@@ -3267,8 +4505,8 @@
         <w:t xml:space="preserve">.</w:t>
       </w:r>
     </w:p>
-    <w:bookmarkEnd w:id="94"/>
-    <w:bookmarkStart w:id="96" w:name="ref-hingre_gender_2024"/>
+    <w:bookmarkEnd w:id="135"/>
+    <w:bookmarkStart w:id="137" w:name="ref-hingre_gender_2024"/>
     <w:p>
       <w:pPr>
         <w:pStyle w:val="Bibliography"/>
@@ -3300,7 +4538,7 @@
       <w:r>
         <w:t xml:space="preserve"> </w:t>
       </w:r>
-      <w:hyperlink r:id="rId95">
+      <w:hyperlink r:id="rId136">
         <w:r>
           <w:rPr>
             <w:rStyle w:val="Hyperlink"/>
@@ -3312,8 +4550,8 @@
         <w:t xml:space="preserve">.</w:t>
       </w:r>
     </w:p>
-    <w:bookmarkEnd w:id="96"/>
-    <w:bookmarkStart w:id="98" w:name="ref-langsaether_more_2020"/>
+    <w:bookmarkEnd w:id="137"/>
+    <w:bookmarkStart w:id="139" w:name="ref-langsaether_more_2020"/>
     <w:p>
       <w:pPr>
         <w:pStyle w:val="Bibliography"/>
@@ -3358,7 +4596,7 @@
       <w:r>
         <w:t xml:space="preserve"> </w:t>
       </w:r>
-      <w:hyperlink r:id="rId97">
+      <w:hyperlink r:id="rId138">
         <w:r>
           <w:rPr>
             <w:rStyle w:val="Hyperlink"/>
@@ -3370,8 +4608,8 @@
         <w:t xml:space="preserve">.</w:t>
       </w:r>
     </w:p>
-    <w:bookmarkEnd w:id="98"/>
-    <w:bookmarkStart w:id="100" w:name="ref-margalit_does_2024"/>
+    <w:bookmarkEnd w:id="139"/>
+    <w:bookmarkStart w:id="141" w:name="ref-margalit_does_2024"/>
     <w:p>
       <w:pPr>
         <w:pStyle w:val="Bibliography"/>
@@ -3404,7 +4642,7 @@
       <w:r>
         <w:t xml:space="preserve"> </w:t>
       </w:r>
-      <w:hyperlink r:id="rId99">
+      <w:hyperlink r:id="rId140">
         <w:r>
           <w:rPr>
             <w:rStyle w:val="Hyperlink"/>
@@ -3416,8 +4654,8 @@
         <w:t xml:space="preserve">.</w:t>
       </w:r>
     </w:p>
-    <w:bookmarkEnd w:id="100"/>
-    <w:bookmarkStart w:id="101" w:name="ref-meuleman_past_2018"/>
+    <w:bookmarkEnd w:id="141"/>
+    <w:bookmarkStart w:id="142" w:name="ref-meuleman_past_2018"/>
     <w:p>
       <w:pPr>
         <w:pStyle w:val="Bibliography"/>
@@ -3490,8 +4728,8 @@
         <w:t xml:space="preserve">.</w:t>
       </w:r>
     </w:p>
-    <w:bookmarkEnd w:id="101"/>
-    <w:bookmarkStart w:id="103" w:name="ref-oesch_coming_2006"/>
+    <w:bookmarkEnd w:id="142"/>
+    <w:bookmarkStart w:id="144" w:name="ref-oesch_coming_2006"/>
     <w:p>
       <w:pPr>
         <w:pStyle w:val="Bibliography"/>
@@ -3632,7 +4870,7 @@
       <w:r>
         <w:t xml:space="preserve"> </w:t>
       </w:r>
-      <w:hyperlink r:id="rId102">
+      <w:hyperlink r:id="rId143">
         <w:r>
           <w:rPr>
             <w:rStyle w:val="Hyperlink"/>
@@ -3644,8 +4882,8 @@
         <w:t xml:space="preserve">.</w:t>
       </w:r>
     </w:p>
-    <w:bookmarkEnd w:id="103"/>
-    <w:bookmarkStart w:id="104" w:name="ref-van_oorschot_social_2017"/>
+    <w:bookmarkEnd w:id="144"/>
+    <w:bookmarkStart w:id="145" w:name="ref-van_oorschot_social_2017"/>
     <w:p>
       <w:pPr>
         <w:pStyle w:val="Bibliography"/>
@@ -3660,8 +4898,8 @@
         <w:t xml:space="preserve">“The Social Legitimacy of Differently Targeted Benefits.”</w:t>
       </w:r>
     </w:p>
-    <w:bookmarkEnd w:id="104"/>
-    <w:bookmarkStart w:id="106" w:name="ref-roantree_poverty_2024"/>
+    <w:bookmarkEnd w:id="145"/>
+    <w:bookmarkStart w:id="147" w:name="ref-roantree_poverty_2024"/>
     <w:p>
       <w:pPr>
         <w:pStyle w:val="Bibliography"/>
@@ -3705,7 +4943,7 @@
       <w:r>
         <w:t xml:space="preserve"> </w:t>
       </w:r>
-      <w:hyperlink r:id="rId105">
+      <w:hyperlink r:id="rId146">
         <w:r>
           <w:rPr>
             <w:rStyle w:val="Hyperlink"/>
@@ -3717,8 +4955,8 @@
         <w:t xml:space="preserve">.</w:t>
       </w:r>
     </w:p>
-    <w:bookmarkEnd w:id="106"/>
-    <w:bookmarkStart w:id="108" w:name="ref-steele_attitudes_2019"/>
+    <w:bookmarkEnd w:id="147"/>
+    <w:bookmarkStart w:id="149" w:name="ref-steele_attitudes_2019"/>
     <w:p>
       <w:pPr>
         <w:pStyle w:val="Bibliography"/>
@@ -3781,7 +5019,7 @@
       <w:r>
         <w:t xml:space="preserve"> </w:t>
       </w:r>
-      <w:hyperlink r:id="rId107">
+      <w:hyperlink r:id="rId148">
         <w:r>
           <w:rPr>
             <w:rStyle w:val="Hyperlink"/>
@@ -3793,8 +5031,8 @@
         <w:t xml:space="preserve">.</w:t>
       </w:r>
     </w:p>
-    <w:bookmarkEnd w:id="108"/>
-    <w:bookmarkStart w:id="110" w:name="ref-svallfors_contested_2012"/>
+    <w:bookmarkEnd w:id="149"/>
+    <w:bookmarkStart w:id="151" w:name="ref-svallfors_contested_2012"/>
     <w:p>
       <w:pPr>
         <w:pStyle w:val="Bibliography"/>
@@ -3937,7 +5175,7 @@
       <w:r>
         <w:t xml:space="preserve"> </w:t>
       </w:r>
-      <w:hyperlink r:id="rId109">
+      <w:hyperlink r:id="rId150">
         <w:r>
           <w:rPr>
             <w:rStyle w:val="Hyperlink"/>
@@ -3949,8 +5187,8 @@
         <w:t xml:space="preserve">.</w:t>
       </w:r>
     </w:p>
-    <w:bookmarkEnd w:id="110"/>
-    <w:bookmarkStart w:id="112" w:name="ref-tawfik_script_2020"/>
+    <w:bookmarkEnd w:id="151"/>
+    <w:bookmarkStart w:id="153" w:name="ref-tawfik_script_2020"/>
     <w:p>
       <w:pPr>
         <w:pStyle w:val="Bibliography"/>
@@ -4031,7 +5269,7 @@
       <w:r>
         <w:t xml:space="preserve"> </w:t>
       </w:r>
-      <w:hyperlink r:id="rId111">
+      <w:hyperlink r:id="rId152">
         <w:r>
           <w:rPr>
             <w:rStyle w:val="Hyperlink"/>
@@ -4043,9 +5281,76 @@
         <w:t xml:space="preserve">.</w:t>
       </w:r>
     </w:p>
-    <w:bookmarkEnd w:id="112"/>
-    <w:bookmarkEnd w:id="113"/>
-    <w:bookmarkEnd w:id="114"/>
+    <w:bookmarkEnd w:id="153"/>
+    <w:bookmarkStart w:id="155" w:name="ref-van_hootegem_wave_2023"/>
+    <w:p>
+      <w:pPr>
+        <w:pStyle w:val="Bibliography"/>
+      </w:pPr>
+      <w:r>
+        <w:t xml:space="preserve">Van Hootegem, Arno, and Tijs Laenen. 2023.</w:t>
+      </w:r>
+      <w:r>
+        <w:t xml:space="preserve"> </w:t>
+      </w:r>
+      <w:r>
+        <w:t xml:space="preserve">“A Wave of Support?</w:t>
+      </w:r>
+      <w:r>
+        <w:t xml:space="preserve"> </w:t>
+      </w:r>
+      <w:r>
+        <w:t xml:space="preserve">A</w:t>
+      </w:r>
+      <w:r>
+        <w:t xml:space="preserve"> </w:t>
+      </w:r>
+      <w:r>
+        <w:t xml:space="preserve">Natural Experiment on How the</w:t>
+      </w:r>
+      <w:r>
+        <w:t xml:space="preserve"> </w:t>
+      </w:r>
+      <w:r>
+        <w:t xml:space="preserve">COVID</w:t>
+      </w:r>
+      <w:r>
+        <w:t xml:space="preserve">-19 Pandemic Affected the Popularity of a Basic Income.”</w:t>
+      </w:r>
+      <w:r>
+        <w:t xml:space="preserve"> </w:t>
+      </w:r>
+      <w:r>
+        <w:rPr>
+          <w:i/>
+          <w:iCs/>
+        </w:rPr>
+        <w:t xml:space="preserve">Acta Politica</w:t>
+      </w:r>
+      <w:r>
+        <w:t xml:space="preserve"> </w:t>
+      </w:r>
+      <w:r>
+        <w:t xml:space="preserve">58 (3): 695–713.</w:t>
+      </w:r>
+      <w:r>
+        <w:t xml:space="preserve"> </w:t>
+      </w:r>
+      <w:hyperlink r:id="rId154">
+        <w:r>
+          <w:rPr>
+            <w:rStyle w:val="Hyperlink"/>
+          </w:rPr>
+          <w:t xml:space="preserve">https://doi.org/10.1057/s41269-022-00260-9</w:t>
+        </w:r>
+      </w:hyperlink>
+      <w:r>
+        <w:t xml:space="preserve">.</w:t>
+      </w:r>
+    </w:p>
+    <w:bookmarkEnd w:id="155"/>
+    <w:bookmarkEnd w:id="156"/>
+    <w:bookmarkEnd w:id="157"/>
     <w:sectPr>
       <w:headerReference r:id="rId9" w:type="even"/>
       <w:headerReference r:id="rId10" w:type="default"/>
@@ -4524,6 +5829,9 @@
     <w:abstractNumId w:val="991"/>
   </w:num>
   <w:num w:numId="1002">
+    <w:abstractNumId w:val="991"/>
+  </w:num>
+  <w:num w:numId="1003">
     <w:abstractNumId w:val="991"/>
   </w:num>
 </w:numbering>

</xml_diff>

<commit_message>
add class time fig
</commit_message>
<xml_diff>
--- a/report.docx
+++ b/report.docx
@@ -353,6 +353,103 @@
             <w:rStyle w:val="Hyperlink"/>
           </w:rPr>
           <w:t xml:space="preserve">Figure 7</w:t>
+        </w:r>
+      </w:hyperlink>
+      <w:r>
+        <w:t xml:space="preserve">).</w:t>
+      </w:r>
+    </w:p>
+    <w:p>
+      <w:pPr>
+        <w:numPr>
+          <w:ilvl w:val="0"/>
+          <w:numId w:val="1002"/>
+        </w:numPr>
+      </w:pPr>
+      <w:r>
+        <w:t xml:space="preserve">In Ireland, perceptions of how unfairly high is the income of the rich is associated with support for redistribution as much as perceptions of how unfairly low is the income of the poor. In countries such as Norway and France, unfairly high incomes are more strongly associated with support for redistribution (</w:t>
+      </w:r>
+      <w:hyperlink w:anchor="fig-fairness">
+        <w:r>
+          <w:rPr>
+            <w:rStyle w:val="Hyperlink"/>
+          </w:rPr>
+          <w:t xml:space="preserve">Figure 10</w:t>
+        </w:r>
+      </w:hyperlink>
+      <w:r>
+        <w:t xml:space="preserve">).</w:t>
+      </w:r>
+    </w:p>
+    <w:p>
+      <w:pPr>
+        <w:numPr>
+          <w:ilvl w:val="0"/>
+          <w:numId w:val="1002"/>
+        </w:numPr>
+      </w:pPr>
+      <w:r>
+        <w:t xml:space="preserve">Support for redistribution among the working class in Ireland is now at the highest level since 2002 (</w:t>
+      </w:r>
+      <w:hyperlink w:anchor="fig-time-class">
+        <w:r>
+          <w:rPr>
+            <w:rStyle w:val="Hyperlink"/>
+          </w:rPr>
+          <w:t xml:space="preserve">Figure 12</w:t>
+        </w:r>
+      </w:hyperlink>
+      <w:r>
+        <w:t xml:space="preserve">).</w:t>
+      </w:r>
+    </w:p>
+    <w:p>
+      <w:pPr>
+        <w:numPr>
+          <w:ilvl w:val="0"/>
+          <w:numId w:val="1002"/>
+        </w:numPr>
+      </w:pPr>
+      <w:r>
+        <w:t xml:space="preserve">Events such as government campaigns and budget announcements have significant but short-lived impact on welfare attitudes (</w:t>
+      </w:r>
+      <w:r>
+        <w:rPr>
+          <w:b/>
+          <w:bCs/>
+        </w:rPr>
+        <w:t xml:space="preserve">?@fig-fig-dsp-model</w:t>
+      </w:r>
+      <w:r>
+        <w:t xml:space="preserve">) and support for redistribution (</w:t>
+      </w:r>
+      <w:r>
+        <w:rPr>
+          <w:b/>
+          <w:bCs/>
+        </w:rPr>
+        <w:t xml:space="preserve">?@fig-fig-budget-model</w:t>
+      </w:r>
+      <w:r>
+        <w:t xml:space="preserve">).</w:t>
+      </w:r>
+    </w:p>
+    <w:p>
+      <w:pPr>
+        <w:numPr>
+          <w:ilvl w:val="0"/>
+          <w:numId w:val="1002"/>
+        </w:numPr>
+      </w:pPr>
+      <w:r>
+        <w:t xml:space="preserve">Those who experienced job loss during the COVID19 pandemic are more supportive of redistribution, regardless of their financial situation (</w:t>
+      </w:r>
+      <w:hyperlink w:anchor="fig-covid">
+        <w:r>
+          <w:rPr>
+            <w:rStyle w:val="Hyperlink"/>
+          </w:rPr>
+          <w:t xml:space="preserve">Figure 20</w:t>
         </w:r>
       </w:hyperlink>
       <w:r>
@@ -1855,7 +1952,7 @@
         <w:t xml:space="preserve"> </w:t>
       </w:r>
       <w:r>
-        <w:t xml:space="preserve">below shows the coefficients of the logistic regression model detecting significant differences across groups. Older age groups are all expected to show higher support compared to the youngest group (18 to 24 years old), which is the opposite relationship found for the latest round in 2023, but also found in other participant countries such as the UK. Both SES variables (social class and financial situation) suggest that respondents in more precarious socio-economic situation are more likely to be favourable of the government reducing income differences.</w:t>
+        <w:t xml:space="preserve">below shows the estimates of the logistic regression model detecting significant differences across groups. Older age groups are all expected to show higher support compared to the youngest group (18 to 24 years old), which is the opposite relationship found for the latest round in 2023, but also found in other participant countries such as the UK. Both SES variables (social class and financial situation) suggest that respondents in more precarious socio-economic situation are more likely to be favourable of the government reducing income differences.</w:t>
       </w:r>
     </w:p>
     <w:p>
@@ -1916,7 +2013,7 @@
               <w:pStyle w:val="ImageCaption"/>
             </w:pPr>
             <w:r>
-              <w:t xml:space="preserve">Table 1: Logistic regression coefficients (odds-ratio) for</w:t>
+              <w:t xml:space="preserve">Table 1: Logistic regression estimates (odds-ratio) for</w:t>
             </w:r>
             <w:r>
               <w:t xml:space="preserve"> </w:t>
@@ -3289,7 +3386,7 @@
     </w:tbl>
     <w:bookmarkEnd w:id="89"/>
     <w:bookmarkEnd w:id="90"/>
-    <w:bookmarkStart w:id="132" w:name="sec-change"/>
+    <w:bookmarkStart w:id="136" w:name="sec-change"/>
     <w:p>
       <w:pPr>
         <w:pStyle w:val="Heading1"/>
@@ -3371,7 +3468,7 @@
               <w:t xml:space="preserve"> </w:t>
             </w:r>
             <w:r>
-              <w:t xml:space="preserve">by round</w:t>
+              <w:t xml:space="preserve">by year, 2002-2024</w:t>
             </w:r>
           </w:p>
           <w:p>
@@ -3431,24 +3528,148 @@
         <w:pStyle w:val="BodyText"/>
       </w:pPr>
       <w:r>
-        <w:t xml:space="preserve">The solid line in</w:t>
-      </w:r>
-      <w:r>
-        <w:t xml:space="preserve"> </w:t>
-      </w:r>
-      <w:hyperlink w:anchor="fig-unemp">
-        <w:r>
-          <w:rPr>
-            <w:rStyle w:val="Hyperlink"/>
-          </w:rPr>
-          <w:t xml:space="preserve">Figure 12</w:t>
-        </w:r>
-      </w:hyperlink>
-      <w:r>
-        <w:t xml:space="preserve"> </w:t>
-      </w:r>
-      <w:r>
-        <w:t xml:space="preserve">shows the seasonally adjusted monthly unemployment rate from Central Statistics Office (CS0) and the points represent the monthly proportion of respondents supporting income redistribution in Ireland, with size proportional to the number of respondents. The dotted line shows the 3-month moving average of the support for redistribution. The figure suggest an increase in support in anticipation of the unemployment rise (although based on limited number of observations). On the other hand, the sharp reduction in unemployment was not accompanied by a significant decrease in support, which has been stable since mid-2010’s.</w:t>
+        <w:t xml:space="preserve">However, the recovery from the economic recession initiated a different trajectory for different social classes. As shown in</w:t>
+      </w:r>
+      <w:r>
+        <w:t xml:space="preserve"> </w:t>
+      </w:r>
+      <w:r>
+        <w:rPr>
+          <w:b/>
+          <w:bCs/>
+        </w:rPr>
+        <w:t xml:space="preserve">?@fig-fig-time-class</w:t>
+      </w:r>
+      <w:r>
+        <w:t xml:space="preserve">, respondents in the service class had an overall reduction in the level of support for redistribution since the peak of the economic recession. On the other hand, respondents grouped into the working classes (skilled and unskilled) have a trajectory of stable or increasing support since then. In fact, 85% of unskilled workers indicated in latest round that the government should reduce differences in income, which is the highest proportion in the time series since 2002.</w:t>
+      </w:r>
+    </w:p>
+    <w:p>
+      <w:pPr>
+        <w:pStyle w:val="SourceCode"/>
+      </w:pPr>
+      <w:r>
+        <w:rPr>
+          <w:rStyle w:val="VerbatimChar"/>
+        </w:rPr>
+        <w:t xml:space="preserve"># A tibble: 11 × 2</w:t>
+      </w:r>
+      <w:r>
+        <w:br/>
+      </w:r>
+      <w:r>
+        <w:rPr>
+          <w:rStyle w:val="VerbatimChar"/>
+        </w:rPr>
+        <w:t xml:space="preserve">   essround  mean</w:t>
+      </w:r>
+      <w:r>
+        <w:br/>
+      </w:r>
+      <w:r>
+        <w:rPr>
+          <w:rStyle w:val="VerbatimChar"/>
+        </w:rPr>
+        <w:t xml:space="preserve">      &lt;dbl&gt; &lt;dbl&gt;</w:t>
+      </w:r>
+      <w:r>
+        <w:br/>
+      </w:r>
+      <w:r>
+        <w:rPr>
+          <w:rStyle w:val="VerbatimChar"/>
+        </w:rPr>
+        <w:t xml:space="preserve"> 1        1 0.791</w:t>
+      </w:r>
+      <w:r>
+        <w:br/>
+      </w:r>
+      <w:r>
+        <w:rPr>
+          <w:rStyle w:val="VerbatimChar"/>
+        </w:rPr>
+        <w:t xml:space="preserve"> 2        2 0.804</w:t>
+      </w:r>
+      <w:r>
+        <w:br/>
+      </w:r>
+      <w:r>
+        <w:rPr>
+          <w:rStyle w:val="VerbatimChar"/>
+        </w:rPr>
+        <w:t xml:space="preserve"> 3        3 0.776</w:t>
+      </w:r>
+      <w:r>
+        <w:br/>
+      </w:r>
+      <w:r>
+        <w:rPr>
+          <w:rStyle w:val="VerbatimChar"/>
+        </w:rPr>
+        <w:t xml:space="preserve"> 4        4 0.746</w:t>
+      </w:r>
+      <w:r>
+        <w:br/>
+      </w:r>
+      <w:r>
+        <w:rPr>
+          <w:rStyle w:val="VerbatimChar"/>
+        </w:rPr>
+        <w:t xml:space="preserve"> 5        5 0.826</w:t>
+      </w:r>
+      <w:r>
+        <w:br/>
+      </w:r>
+      <w:r>
+        <w:rPr>
+          <w:rStyle w:val="VerbatimChar"/>
+        </w:rPr>
+        <w:t xml:space="preserve"> 6        6 0.831</w:t>
+      </w:r>
+      <w:r>
+        <w:br/>
+      </w:r>
+      <w:r>
+        <w:rPr>
+          <w:rStyle w:val="VerbatimChar"/>
+        </w:rPr>
+        <w:t xml:space="preserve"> 7        7 0.810</w:t>
+      </w:r>
+      <w:r>
+        <w:br/>
+      </w:r>
+      <w:r>
+        <w:rPr>
+          <w:rStyle w:val="VerbatimChar"/>
+        </w:rPr>
+        <w:t xml:space="preserve"> 8        8 0.817</w:t>
+      </w:r>
+      <w:r>
+        <w:br/>
+      </w:r>
+      <w:r>
+        <w:rPr>
+          <w:rStyle w:val="VerbatimChar"/>
+        </w:rPr>
+        <w:t xml:space="preserve"> 9        9 0.840</w:t>
+      </w:r>
+      <w:r>
+        <w:br/>
+      </w:r>
+      <w:r>
+        <w:rPr>
+          <w:rStyle w:val="VerbatimChar"/>
+        </w:rPr>
+        <w:t xml:space="preserve">10       10 0.851</w:t>
+      </w:r>
+      <w:r>
+        <w:br/>
+      </w:r>
+      <w:r>
+        <w:rPr>
+          <w:rStyle w:val="VerbatimChar"/>
+        </w:rPr>
+        <w:t xml:space="preserve">11       11 0.854</w:t>
       </w:r>
     </w:p>
     <w:tbl>
@@ -3464,7 +3685,7 @@
       <w:tr>
         <w:tc>
           <w:tcPr/>
-          <w:bookmarkStart w:id="98" w:name="fig-unemp"/>
+          <w:bookmarkStart w:id="98" w:name="fig-time-class"/>
           <w:p>
             <w:pPr>
               <w:jc w:val="center"/>
@@ -3475,7 +3696,123 @@
               <w:pStyle w:val="ImageCaption"/>
             </w:pPr>
             <w:r>
-              <w:t xml:space="preserve">Figure 12: Monthly unemployment rate and moving average (3 months) of support for redistribution, Ireland, 2002-2023</w:t>
+              <w:t xml:space="preserve">Figure 12: Proportion agreeing that the</w:t>
+            </w:r>
+            <w:r>
+              <w:t xml:space="preserve"> </w:t>
+            </w:r>
+            <w:r>
+              <w:t xml:space="preserve">‘Government should reduce income differences’</w:t>
+            </w:r>
+            <w:r>
+              <w:t xml:space="preserve"> </w:t>
+            </w:r>
+            <w:r>
+              <w:t xml:space="preserve">by social class and year, Ireland, 2002-2024</w:t>
+            </w:r>
+          </w:p>
+          <w:p>
+            <w:pPr>
+              <w:pStyle w:val="Compact"/>
+              <w:jc w:val="center"/>
+            </w:pPr>
+            <w:r>
+              <w:drawing>
+                <wp:inline>
+                  <wp:extent cx="4160520" cy="2600325"/>
+                  <wp:effectExtent b="0" l="0" r="0" t="0"/>
+                  <wp:docPr descr="" title="" id="96" name="Picture"/>
+                  <a:graphic>
+                    <a:graphicData uri="http://schemas.openxmlformats.org/drawingml/2006/picture">
+                      <pic:pic>
+                        <pic:nvPicPr>
+                          <pic:cNvPr descr="img/fig_time_class.png" id="97" name="Picture"/>
+                          <pic:cNvPicPr>
+                            <a:picLocks noChangeArrowheads="1" noChangeAspect="1"/>
+                          </pic:cNvPicPr>
+                        </pic:nvPicPr>
+                        <pic:blipFill>
+                          <a:blip r:embed="rId95"/>
+                          <a:stretch>
+                            <a:fillRect/>
+                          </a:stretch>
+                        </pic:blipFill>
+                        <pic:spPr bwMode="auto">
+                          <a:xfrm>
+                            <a:off x="0" y="0"/>
+                            <a:ext cx="4160520" cy="2600325"/>
+                          </a:xfrm>
+                          <a:prstGeom prst="rect">
+                            <a:avLst/>
+                          </a:prstGeom>
+                          <a:noFill/>
+                          <a:ln w="9525">
+                            <a:noFill/>
+                            <a:headEnd/>
+                            <a:tailEnd/>
+                          </a:ln>
+                        </pic:spPr>
+                      </pic:pic>
+                    </a:graphicData>
+                  </a:graphic>
+                </wp:inline>
+              </w:drawing>
+            </w:r>
+          </w:p>
+          <w:bookmarkEnd w:id="98"/>
+        </w:tc>
+      </w:tr>
+    </w:tbl>
+    <w:p>
+      <w:pPr>
+        <w:pStyle w:val="BodyText"/>
+      </w:pPr>
+      <w:r>
+        <w:t xml:space="preserve">The solid line in</w:t>
+      </w:r>
+      <w:r>
+        <w:t xml:space="preserve"> </w:t>
+      </w:r>
+      <w:hyperlink w:anchor="fig-unemp">
+        <w:r>
+          <w:rPr>
+            <w:rStyle w:val="Hyperlink"/>
+          </w:rPr>
+          <w:t xml:space="preserve">Figure 13</w:t>
+        </w:r>
+      </w:hyperlink>
+      <w:r>
+        <w:t xml:space="preserve"> </w:t>
+      </w:r>
+      <w:r>
+        <w:t xml:space="preserve">shows the seasonally adjusted monthly unemployment rate from Central Statistics Office (CS0) and the points represent the monthly proportion of respondents supporting income redistribution in Ireland, with size proportional to the number of respondents. The dotted line shows the 3-month moving average of the support for redistribution. The figure suggest an increase in support in anticipation of the unemployment rise (although based on limited number of observations). On the other hand, the sharp reduction in unemployment was not accompanied by a significant decrease in support, which has been stable since mid-2010’s.</w:t>
+      </w:r>
+    </w:p>
+    <w:tbl>
+      <w:tblPr>
+        <w:tblStyle w:val="Table"/>
+        <w:tblW w:type="pct" w:w="5000"/>
+        <w:tblLayout w:type="fixed"/>
+        <w:tblLook w:firstRow="0" w:lastRow="0" w:firstColumn="0" w:lastColumn="0" w:noHBand="0" w:noVBand="0" w:val="0000"/>
+      </w:tblPr>
+      <w:tblGrid>
+        <w:gridCol w:w="7920"/>
+      </w:tblGrid>
+      <w:tr>
+        <w:tc>
+          <w:tcPr/>
+          <w:bookmarkStart w:id="102" w:name="fig-unemp"/>
+          <w:p>
+            <w:pPr>
+              <w:jc w:val="center"/>
+            </w:pPr>
+            <w:pPr>
+              <w:jc w:val="start"/>
+              <w:spacing w:before="200"/>
+              <w:pStyle w:val="ImageCaption"/>
+            </w:pPr>
+            <w:r>
+              <w:t xml:space="preserve">Figure 13: Monthly unemployment rate and moving average (3 months) of support for redistribution, Ireland, 2002-2023</w:t>
             </w:r>
           </w:p>
           <w:p>
@@ -3488,18 +3825,18 @@
                 <wp:inline>
                   <wp:extent cx="4160520" cy="2971800"/>
                   <wp:effectExtent b="0" l="0" r="0" t="0"/>
-                  <wp:docPr descr="" title="" id="96" name="Picture"/>
+                  <wp:docPr descr="" title="" id="100" name="Picture"/>
                   <a:graphic>
                     <a:graphicData uri="http://schemas.openxmlformats.org/drawingml/2006/picture">
                       <pic:pic>
                         <pic:nvPicPr>
-                          <pic:cNvPr descr="img/fig_unemp.png" id="97" name="Picture"/>
+                          <pic:cNvPr descr="img/fig_unemp.png" id="101" name="Picture"/>
                           <pic:cNvPicPr>
                             <a:picLocks noChangeArrowheads="1" noChangeAspect="1"/>
                           </pic:cNvPicPr>
                         </pic:nvPicPr>
                         <pic:blipFill>
-                          <a:blip r:embed="rId95"/>
+                          <a:blip r:embed="rId99"/>
                           <a:stretch>
                             <a:fillRect/>
                           </a:stretch>
@@ -3526,11 +3863,11 @@
               </w:drawing>
             </w:r>
           </w:p>
-          <w:bookmarkEnd w:id="98"/>
+          <w:bookmarkEnd w:id="102"/>
         </w:tc>
       </w:tr>
     </w:tbl>
-    <w:bookmarkStart w:id="107" w:name="age-and-gender"/>
+    <w:bookmarkStart w:id="111" w:name="age-and-gender"/>
     <w:p>
       <w:pPr>
         <w:pStyle w:val="Heading2"/>
@@ -3568,7 +3905,7 @@
           <w:rPr>
             <w:rStyle w:val="Hyperlink"/>
           </w:rPr>
-          <w:t xml:space="preserve">Figure 13</w:t>
+          <w:t xml:space="preserve">Figure 14</w:t>
         </w:r>
       </w:hyperlink>
       <w:r>
@@ -3605,7 +3942,7 @@
       <w:tr>
         <w:tc>
           <w:tcPr/>
-          <w:bookmarkStart w:id="102" w:name="fig-age-round"/>
+          <w:bookmarkStart w:id="106" w:name="fig-age-round"/>
           <w:p>
             <w:pPr>
               <w:jc w:val="center"/>
@@ -3616,7 +3953,7 @@
               <w:pStyle w:val="ImageCaption"/>
             </w:pPr>
             <w:r>
-              <w:t xml:space="preserve">Figure 13: Scatter plot for</w:t>
+              <w:t xml:space="preserve">Figure 14: Scatter plot for</w:t>
             </w:r>
             <w:r>
               <w:t xml:space="preserve"> </w:t>
@@ -3641,18 +3978,18 @@
                 <wp:inline>
                   <wp:extent cx="4160520" cy="4160520"/>
                   <wp:effectExtent b="0" l="0" r="0" t="0"/>
-                  <wp:docPr descr="" title="" id="100" name="Picture"/>
+                  <wp:docPr descr="" title="" id="104" name="Picture"/>
                   <a:graphic>
                     <a:graphicData uri="http://schemas.openxmlformats.org/drawingml/2006/picture">
                       <pic:pic>
                         <pic:nvPicPr>
-                          <pic:cNvPr descr="img/fig_age_round.png" id="101" name="Picture"/>
+                          <pic:cNvPr descr="img/fig_age_round.png" id="105" name="Picture"/>
                           <pic:cNvPicPr>
                             <a:picLocks noChangeArrowheads="1" noChangeAspect="1"/>
                           </pic:cNvPicPr>
                         </pic:nvPicPr>
                         <pic:blipFill>
-                          <a:blip r:embed="rId99"/>
+                          <a:blip r:embed="rId103"/>
                           <a:stretch>
                             <a:fillRect/>
                           </a:stretch>
@@ -3679,7 +4016,7 @@
               </w:drawing>
             </w:r>
           </w:p>
-          <w:bookmarkEnd w:id="102"/>
+          <w:bookmarkEnd w:id="106"/>
         </w:tc>
       </w:tr>
     </w:tbl>
@@ -3698,7 +4035,7 @@
           <w:rPr>
             <w:rStyle w:val="Hyperlink"/>
           </w:rPr>
-          <w:t xml:space="preserve">Figure 14</w:t>
+          <w:t xml:space="preserve">Figure 15</w:t>
         </w:r>
       </w:hyperlink>
       <w:r>
@@ -3721,7 +4058,7 @@
       <w:tr>
         <w:tc>
           <w:tcPr/>
-          <w:bookmarkStart w:id="106" w:name="fig-ess-cohort"/>
+          <w:bookmarkStart w:id="110" w:name="fig-ess-cohort"/>
           <w:p>
             <w:pPr>
               <w:jc w:val="center"/>
@@ -3732,7 +4069,7 @@
               <w:pStyle w:val="ImageCaption"/>
             </w:pPr>
             <w:r>
-              <w:t xml:space="preserve">Figure 14: Support for redistribution over time by pseudo-cohort and gender, Ireland</w:t>
+              <w:t xml:space="preserve">Figure 15: Support for redistribution over time by pseudo-cohort and gender, Ireland</w:t>
             </w:r>
           </w:p>
           <w:p>
@@ -3745,18 +4082,18 @@
                 <wp:inline>
                   <wp:extent cx="4160520" cy="4853940"/>
                   <wp:effectExtent b="0" l="0" r="0" t="0"/>
-                  <wp:docPr descr="" title="" id="104" name="Picture"/>
+                  <wp:docPr descr="" title="" id="108" name="Picture"/>
                   <a:graphic>
                     <a:graphicData uri="http://schemas.openxmlformats.org/drawingml/2006/picture">
                       <pic:pic>
                         <pic:nvPicPr>
-                          <pic:cNvPr descr="img/fig_cohort.png" id="105" name="Picture"/>
+                          <pic:cNvPr descr="img/fig_cohort.png" id="109" name="Picture"/>
                           <pic:cNvPicPr>
                             <a:picLocks noChangeArrowheads="1" noChangeAspect="1"/>
                           </pic:cNvPicPr>
                         </pic:nvPicPr>
                         <pic:blipFill>
-                          <a:blip r:embed="rId103"/>
+                          <a:blip r:embed="rId107"/>
                           <a:stretch>
                             <a:fillRect/>
                           </a:stretch>
@@ -3783,7 +4120,7 @@
               </w:drawing>
             </w:r>
           </w:p>
-          <w:bookmarkEnd w:id="106"/>
+          <w:bookmarkEnd w:id="110"/>
         </w:tc>
       </w:tr>
     </w:tbl>
@@ -3802,7 +4139,7 @@
           <w:rPr>
             <w:rStyle w:val="Hyperlink"/>
           </w:rPr>
-          <w:t xml:space="preserve">Figure 14</w:t>
+          <w:t xml:space="preserve">Figure 15</w:t>
         </w:r>
       </w:hyperlink>
       <w:r>
@@ -3812,8 +4149,8 @@
         <w:t xml:space="preserve">shows a common aspect between the youngest and the oldest cohort, which is the divergent gender trajectories from the 2nd to the 3rd round. In addition, the oldest cohort also experienced a similar gender divergence between the 9th and 10th rounds. These two periods are marked by the initial signs of the 2008 economic recession and the pre-post periods of the pandemic.</w:t>
       </w:r>
     </w:p>
-    <w:bookmarkEnd w:id="107"/>
-    <w:bookmarkStart w:id="131" w:name="relevant-events"/>
+    <w:bookmarkEnd w:id="111"/>
+    <w:bookmarkStart w:id="135" w:name="relevant-events"/>
     <w:p>
       <w:pPr>
         <w:pStyle w:val="Heading2"/>
@@ -3902,7 +4239,7 @@
         <w:t xml:space="preserve">to assess the impact of the event taking the respondents interviewed before the event as the control group in a quasi-experiment approach.</w:t>
       </w:r>
     </w:p>
-    <w:bookmarkStart w:id="116" w:name="Xab4cda7b716d90fb1d58464144f5c93ed739a2c"/>
+    <w:bookmarkStart w:id="120" w:name="Xab4cda7b716d90fb1d58464144f5c93ed739a2c"/>
     <w:p>
       <w:pPr>
         <w:pStyle w:val="Heading3"/>
@@ -3996,7 +4333,7 @@
           <w:rPr>
             <w:rStyle w:val="Hyperlink"/>
           </w:rPr>
-          <w:t xml:space="preserve">Figure 15</w:t>
+          <w:t xml:space="preserve">Figure 16</w:t>
         </w:r>
       </w:hyperlink>
       <w:r>
@@ -4019,7 +4356,7 @@
       <w:tr>
         <w:tc>
           <w:tcPr/>
-          <w:bookmarkStart w:id="111" w:name="fig-dsp-mean"/>
+          <w:bookmarkStart w:id="115" w:name="fig-dsp-mean"/>
           <w:p>
             <w:pPr>
               <w:jc w:val="center"/>
@@ -4030,7 +4367,7 @@
               <w:pStyle w:val="ImageCaption"/>
             </w:pPr>
             <w:r>
-              <w:t xml:space="preserve">Figure 15: 7-day moving average for three questions on welfare attitudes, Ireland, 2016-2017</w:t>
+              <w:t xml:space="preserve">Figure 16: 7-day moving average for three questions on welfare attitudes, Ireland, 2016-2017</w:t>
             </w:r>
           </w:p>
           <w:p>
@@ -4043,18 +4380,18 @@
                 <wp:inline>
                   <wp:extent cx="4160520" cy="5824727"/>
                   <wp:effectExtent b="0" l="0" r="0" t="0"/>
-                  <wp:docPr descr="" title="" id="109" name="Picture"/>
+                  <wp:docPr descr="" title="" id="113" name="Picture"/>
                   <a:graphic>
                     <a:graphicData uri="http://schemas.openxmlformats.org/drawingml/2006/picture">
                       <pic:pic>
                         <pic:nvPicPr>
-                          <pic:cNvPr descr="img/fig_dsp_mean.png" id="110" name="Picture"/>
+                          <pic:cNvPr descr="img/fig_dsp_mean.png" id="114" name="Picture"/>
                           <pic:cNvPicPr>
                             <a:picLocks noChangeArrowheads="1" noChangeAspect="1"/>
                           </pic:cNvPicPr>
                         </pic:nvPicPr>
                         <pic:blipFill>
-                          <a:blip r:embed="rId108"/>
+                          <a:blip r:embed="rId112"/>
                           <a:stretch>
                             <a:fillRect/>
                           </a:stretch>
@@ -4081,7 +4418,7 @@
               </w:drawing>
             </w:r>
           </w:p>
-          <w:bookmarkEnd w:id="111"/>
+          <w:bookmarkEnd w:id="115"/>
         </w:tc>
       </w:tr>
     </w:tbl>
@@ -4102,7 +4439,7 @@
           <w:rPr>
             <w:rStyle w:val="Hyperlink"/>
           </w:rPr>
-          <w:t xml:space="preserve">Figure 16</w:t>
+          <w:t xml:space="preserve">Figure 17</w:t>
         </w:r>
       </w:hyperlink>
       <w:r>
@@ -4125,7 +4462,7 @@
       <w:tr>
         <w:tc>
           <w:tcPr/>
-          <w:bookmarkStart w:id="115" w:name="fig-dsp-model"/>
+          <w:bookmarkStart w:id="119" w:name="fig-dsp-model"/>
           <w:p>
             <w:pPr>
               <w:jc w:val="center"/>
@@ -4136,7 +4473,7 @@
               <w:pStyle w:val="ImageCaption"/>
             </w:pPr>
             <w:r>
-              <w:t xml:space="preserve">Figure 16: Estimates (odds-ratio) for period of interview on welfare attitudes, Ireland, 2016-2017</w:t>
+              <w:t xml:space="preserve">Figure 17: Estimates (odds-ratio) for period of interview on welfare attitudes, Ireland, 2016-2017</w:t>
             </w:r>
           </w:p>
           <w:p>
@@ -4149,18 +4486,18 @@
                 <wp:inline>
                   <wp:extent cx="4160520" cy="3467100"/>
                   <wp:effectExtent b="0" l="0" r="0" t="0"/>
-                  <wp:docPr descr="" title="" id="113" name="Picture"/>
+                  <wp:docPr descr="" title="" id="117" name="Picture"/>
                   <a:graphic>
                     <a:graphicData uri="http://schemas.openxmlformats.org/drawingml/2006/picture">
                       <pic:pic>
                         <pic:nvPicPr>
-                          <pic:cNvPr descr="img/fig_dsp_model.png" id="114" name="Picture"/>
+                          <pic:cNvPr descr="img/fig_dsp_model.png" id="118" name="Picture"/>
                           <pic:cNvPicPr>
                             <a:picLocks noChangeArrowheads="1" noChangeAspect="1"/>
                           </pic:cNvPicPr>
                         </pic:nvPicPr>
                         <pic:blipFill>
-                          <a:blip r:embed="rId112"/>
+                          <a:blip r:embed="rId116"/>
                           <a:stretch>
                             <a:fillRect/>
                           </a:stretch>
@@ -4187,12 +4524,12 @@
               </w:drawing>
             </w:r>
           </w:p>
-          <w:bookmarkEnd w:id="115"/>
+          <w:bookmarkEnd w:id="119"/>
         </w:tc>
       </w:tr>
     </w:tbl>
-    <w:bookmarkEnd w:id="116"/>
-    <w:bookmarkStart w:id="125" w:name="budget-announcement"/>
+    <w:bookmarkEnd w:id="120"/>
+    <w:bookmarkStart w:id="129" w:name="budget-announcement"/>
     <w:p>
       <w:pPr>
         <w:pStyle w:val="Heading3"/>
@@ -4224,7 +4561,7 @@
           <w:rPr>
             <w:rStyle w:val="Hyperlink"/>
           </w:rPr>
-          <w:t xml:space="preserve">Figure 17</w:t>
+          <w:t xml:space="preserve">Figure 18</w:t>
         </w:r>
       </w:hyperlink>
       <w:r>
@@ -4247,7 +4584,7 @@
       <w:tr>
         <w:tc>
           <w:tcPr/>
-          <w:bookmarkStart w:id="120" w:name="fig-budget-mean"/>
+          <w:bookmarkStart w:id="124" w:name="fig-budget-mean"/>
           <w:p>
             <w:pPr>
               <w:jc w:val="center"/>
@@ -4258,159 +4595,7 @@
               <w:pStyle w:val="ImageCaption"/>
             </w:pPr>
             <w:r>
-              <w:t xml:space="preserve">Figure 17: 7-day moving average for support for redistribution within the 30-day period of the public budget announcement, Ireland</w:t>
-            </w:r>
-          </w:p>
-          <w:p>
-            <w:pPr>
-              <w:pStyle w:val="Compact"/>
-              <w:jc w:val="center"/>
-            </w:pPr>
-            <w:r>
-              <w:drawing>
-                <wp:inline>
-                  <wp:extent cx="4160520" cy="4160520"/>
-                  <wp:effectExtent b="0" l="0" r="0" t="0"/>
-                  <wp:docPr descr="" title="" id="118" name="Picture"/>
-                  <a:graphic>
-                    <a:graphicData uri="http://schemas.openxmlformats.org/drawingml/2006/picture">
-                      <pic:pic>
-                        <pic:nvPicPr>
-                          <pic:cNvPr descr="img/fig_budget_mean.png" id="119" name="Picture"/>
-                          <pic:cNvPicPr>
-                            <a:picLocks noChangeArrowheads="1" noChangeAspect="1"/>
-                          </pic:cNvPicPr>
-                        </pic:nvPicPr>
-                        <pic:blipFill>
-                          <a:blip r:embed="rId117"/>
-                          <a:stretch>
-                            <a:fillRect/>
-                          </a:stretch>
-                        </pic:blipFill>
-                        <pic:spPr bwMode="auto">
-                          <a:xfrm>
-                            <a:off x="0" y="0"/>
-                            <a:ext cx="4160520" cy="4160520"/>
-                          </a:xfrm>
-                          <a:prstGeom prst="rect">
-                            <a:avLst/>
-                          </a:prstGeom>
-                          <a:noFill/>
-                          <a:ln w="9525">
-                            <a:noFill/>
-                            <a:headEnd/>
-                            <a:tailEnd/>
-                          </a:ln>
-                        </pic:spPr>
-                      </pic:pic>
-                    </a:graphicData>
-                  </a:graphic>
-                </wp:inline>
-              </w:drawing>
-            </w:r>
-          </w:p>
-          <w:bookmarkEnd w:id="120"/>
-        </w:tc>
-      </w:tr>
-    </w:tbl>
-    <w:p>
-      <w:pPr>
-        <w:pStyle w:val="BodyText"/>
-      </w:pPr>
-      <w:r>
-        <w:t xml:space="preserve">To test the impact of the budget announcement, we adopted a similar approach to the one discussed in the previous section. The model includes the same variables to control for sistematic differences in the sample composition of those interviewed before and after the announcement. Using the same time window of 30 days, we do not find any statistically significant differences in the support for redistribution. However, the difference is statistically significant when we select a shorter time window for the analyses.</w:t>
-      </w:r>
-    </w:p>
-    <w:p>
-      <w:pPr>
-        <w:pStyle w:val="BodyText"/>
-      </w:pPr>
-      <w:r>
-        <w:t xml:space="preserve">As shown in</w:t>
-      </w:r>
-      <w:r>
-        <w:t xml:space="preserve"> </w:t>
-      </w:r>
-      <w:hyperlink w:anchor="fig-budget-model">
-        <w:r>
-          <w:rPr>
-            <w:rStyle w:val="Hyperlink"/>
-          </w:rPr>
-          <w:t xml:space="preserve">Figure 18</w:t>
-        </w:r>
-      </w:hyperlink>
-      <w:r>
-        <w:t xml:space="preserve">, when we consider only interviews conducted within a week or two-week period of the announcement, the differences are statistically significant. The direction of the effect is the opposite of what expected, with lower support for redistribution after the publication of the budget. One potential explanation is a higher salience of redistributive issues prior to the publication as a result of media speculation and campaigns from different organisation attempting to influence the public debate.</w:t>
-      </w:r>
-    </w:p>
-    <w:p>
-      <w:pPr>
-        <w:pStyle w:val="BodyText"/>
-      </w:pPr>
-      <w:r>
-        <w:t xml:space="preserve">This relatively weak and short-lived effect found in Ireland goes in the same direction of</w:t>
-      </w:r>
-      <w:r>
-        <w:t xml:space="preserve"> </w:t>
-      </w:r>
-      <w:r>
-        <w:t xml:space="preserve">Dunaiski and Tukiainen (</w:t>
-      </w:r>
-      <w:hyperlink w:anchor="ref-dunaiski_does_2025">
-        <w:r>
-          <w:rPr>
-            <w:rStyle w:val="Hyperlink"/>
-          </w:rPr>
-          <w:t xml:space="preserve">2025</w:t>
-        </w:r>
-      </w:hyperlink>
-      <w:r>
-        <w:t xml:space="preserve">)</w:t>
-      </w:r>
-      <w:r>
-        <w:t xml:space="preserve"> </w:t>
-      </w:r>
-      <w:r>
-        <w:t xml:space="preserve">conclusion that political events such as the</w:t>
-      </w:r>
-      <w:r>
-        <w:t xml:space="preserve"> </w:t>
-      </w:r>
-      <w:r>
-        <w:t xml:space="preserve">‘Tax Day’</w:t>
-      </w:r>
-      <w:r>
-        <w:t xml:space="preserve"> </w:t>
-      </w:r>
-      <w:r>
-        <w:t xml:space="preserve">in Finland have limited impact on attitudes.</w:t>
-      </w:r>
-    </w:p>
-    <w:tbl>
-      <w:tblPr>
-        <w:tblStyle w:val="Table"/>
-        <w:tblW w:type="pct" w:w="5000"/>
-        <w:tblLayout w:type="fixed"/>
-        <w:tblLook w:firstRow="0" w:lastRow="0" w:firstColumn="0" w:lastColumn="0" w:noHBand="0" w:noVBand="0" w:val="0000"/>
-      </w:tblPr>
-      <w:tblGrid>
-        <w:gridCol w:w="7920"/>
-      </w:tblGrid>
-      <w:tr>
-        <w:tc>
-          <w:tcPr/>
-          <w:bookmarkStart w:id="124" w:name="fig-budget-model"/>
-          <w:p>
-            <w:pPr>
-              <w:jc w:val="center"/>
-            </w:pPr>
-            <w:pPr>
-              <w:jc w:val="start"/>
-              <w:spacing w:before="200"/>
-              <w:pStyle w:val="ImageCaption"/>
-            </w:pPr>
-            <w:r>
-              <w:t xml:space="preserve">Figure 18: Estimates (odds-ratio) for period of interview on support for redistribution by time window, Ireland</w:t>
+              <w:t xml:space="preserve">Figure 18: 7-day moving average for support for redistribution within the 30-day period of the public budget announcement, Ireland</w:t>
             </w:r>
           </w:p>
           <w:p>
@@ -4428,7 +4613,7 @@
                     <a:graphicData uri="http://schemas.openxmlformats.org/drawingml/2006/picture">
                       <pic:pic>
                         <pic:nvPicPr>
-                          <pic:cNvPr descr="img/fig_budget_model.png" id="123" name="Picture"/>
+                          <pic:cNvPr descr="img/fig_budget_mean.png" id="123" name="Picture"/>
                           <pic:cNvPicPr>
                             <a:picLocks noChangeArrowheads="1" noChangeAspect="1"/>
                           </pic:cNvPicPr>
@@ -4465,87 +4650,12 @@
         </w:tc>
       </w:tr>
     </w:tbl>
-    <w:bookmarkEnd w:id="125"/>
-    <w:bookmarkStart w:id="130" w:name="pandemic"/>
-    <w:p>
-      <w:pPr>
-        <w:pStyle w:val="Heading3"/>
-      </w:pPr>
-      <w:r>
-        <w:t xml:space="preserve">4.2.3 Pandemic</w:t>
-      </w:r>
-    </w:p>
-    <w:p>
-      <w:pPr>
-        <w:pStyle w:val="FirstParagraph"/>
-      </w:pPr>
-      <w:r>
-        <w:t xml:space="preserve">A major event experienced during the ESS time series was the COVID19 pandemic. Evidence from a survey experiment in the United States show that participants were more willing to prioritize society’s problems when exposed to issues related to the pandemic</w:t>
-      </w:r>
-      <w:r>
-        <w:t xml:space="preserve"> </w:t>
-      </w:r>
-      <w:r>
-        <w:t xml:space="preserve">(</w:t>
-      </w:r>
-      <w:hyperlink w:anchor="ref-cappelen_solidarity_2021">
-        <w:r>
-          <w:rPr>
-            <w:rStyle w:val="Hyperlink"/>
-          </w:rPr>
-          <w:t xml:space="preserve">Cappelen et al. 2021</w:t>
-        </w:r>
-      </w:hyperlink>
-      <w:r>
-        <w:t xml:space="preserve">)</w:t>
-      </w:r>
-      <w:r>
-        <w:t xml:space="preserve">. Van Hootegem and Laenen</w:t>
-      </w:r>
-      <w:r>
-        <w:t xml:space="preserve"> </w:t>
-      </w:r>
-      <w:r>
-        <w:t xml:space="preserve">(</w:t>
-      </w:r>
-      <w:hyperlink w:anchor="ref-van_hootegem_wave_2023">
-        <w:r>
-          <w:rPr>
-            <w:rStyle w:val="Hyperlink"/>
-          </w:rPr>
-          <w:t xml:space="preserve">2023</w:t>
-        </w:r>
-      </w:hyperlink>
-      <w:r>
-        <w:t xml:space="preserve">)</w:t>
-      </w:r>
-      <w:r>
-        <w:t xml:space="preserve"> </w:t>
-      </w:r>
-      <w:r>
-        <w:t xml:space="preserve">show that the increase in support for a universal basic income increased with the pandemic but it was short lived.</w:t>
-      </w:r>
-    </w:p>
     <w:p>
       <w:pPr>
         <w:pStyle w:val="BodyText"/>
       </w:pPr>
       <w:r>
-        <w:t xml:space="preserve">The first ESS data collection after the pandemic in Ireland occurred between November 2021 and August 2022. By this time, as shown in</w:t>
-      </w:r>
-      <w:r>
-        <w:t xml:space="preserve"> </w:t>
-      </w:r>
-      <w:hyperlink w:anchor="fig-unemp">
-        <w:r>
-          <w:rPr>
-            <w:rStyle w:val="Hyperlink"/>
-          </w:rPr>
-          <w:t xml:space="preserve">Figure 12</w:t>
-        </w:r>
-      </w:hyperlink>
-      <w:r>
-        <w:t xml:space="preserve">, the unemployment rate was already returning to levels similar to the period before the start of the pandemic. The survey included a specific module on items related to respondents’ experiences during the pandemic. A sub-group of questions asked participants to indicate if any of the following happened to them as a result of the coronavirus pandemic:</w:t>
+        <w:t xml:space="preserve">To test the impact of the budget announcement, we adopted a similar approach to the one discussed in the previous section. The model includes the same variables to control for sistematic differences in the sample composition of those interviewed before and after the announcement. Using the same time window of 30 days, we do not find any statistically significant differences in the support for redistribution. However, the difference is statistically significant when we select a shorter time window for the analyses.</w:t>
       </w:r>
     </w:p>
     <w:p>
@@ -4553,90 +4663,12 @@
         <w:pStyle w:val="BodyText"/>
       </w:pPr>
       <w:r>
-        <w:rPr>
-          <w:i/>
-          <w:iCs/>
-        </w:rPr>
-        <w:t xml:space="preserve">I was made redundant/lost my job</w:t>
-      </w:r>
-    </w:p>
-    <w:p>
-      <w:pPr>
-        <w:pStyle w:val="BodyText"/>
-      </w:pPr>
-      <w:r>
-        <w:rPr>
-          <w:i/>
-          <w:iCs/>
-        </w:rPr>
-        <w:t xml:space="preserve">I have not been in work at any time since the start of the pandemic</w:t>
-      </w:r>
-    </w:p>
-    <w:p>
-      <w:pPr>
-        <w:pStyle w:val="BodyText"/>
-      </w:pPr>
-      <w:r>
-        <w:rPr>
-          <w:i/>
-          <w:iCs/>
-        </w:rPr>
-        <w:t xml:space="preserve">The income from my job was reduced</w:t>
-      </w:r>
-    </w:p>
-    <w:p>
-      <w:pPr>
-        <w:pStyle w:val="BodyText"/>
-      </w:pPr>
-      <w:r>
-        <w:rPr>
-          <w:i/>
-          <w:iCs/>
-        </w:rPr>
-        <w:t xml:space="preserve">My working hours were reduced</w:t>
-      </w:r>
-    </w:p>
-    <w:p>
-      <w:pPr>
-        <w:pStyle w:val="BodyText"/>
-      </w:pPr>
-      <w:r>
-        <w:rPr>
-          <w:i/>
-          <w:iCs/>
-        </w:rPr>
-        <w:t xml:space="preserve">I was furloughed</w:t>
-      </w:r>
-    </w:p>
-    <w:p>
-      <w:pPr>
-        <w:pStyle w:val="BodyText"/>
-      </w:pPr>
-      <w:r>
-        <w:rPr>
-          <w:i/>
-          <w:iCs/>
-        </w:rPr>
-        <w:t xml:space="preserve">I was forced to take unpaid leave/holiday</w:t>
-      </w:r>
-    </w:p>
-    <w:p>
-      <w:pPr>
-        <w:pStyle w:val="BodyText"/>
-      </w:pPr>
-      <w:r>
-        <w:rPr>
-          <w:i/>
-          <w:iCs/>
-        </w:rPr>
-        <w:t xml:space="preserve">None of these</w:t>
-      </w:r>
-    </w:p>
-    <w:p>
-      <w:pPr>
-        <w:pStyle w:val="BodyText"/>
-      </w:pPr>
-      <w:hyperlink w:anchor="fig-time-jobloss">
+        <w:t xml:space="preserve">As shown in</w:t>
+      </w:r>
+      <w:r>
+        <w:t xml:space="preserve"> </w:t>
+      </w:r>
+      <w:hyperlink w:anchor="fig-budget-model">
         <w:r>
           <w:rPr>
             <w:rStyle w:val="Hyperlink"/>
@@ -4645,10 +4677,50 @@
         </w:r>
       </w:hyperlink>
       <w:r>
-        <w:t xml:space="preserve"> </w:t>
-      </w:r>
-      <w:r>
-        <w:t xml:space="preserve">below shows the proportion of respondents who agree that the government should reduce differences in income by social class and personal impact of the pandemic. Overall the working class seem to be supportive of redistribution regardless of the pandemic experiences. On the other hand, the higher-grade service class seems to be more supportive among those who lost their jobs (82% support) compared to those who indicated that nothing happened (60% support).</w:t>
+        <w:t xml:space="preserve">, when we consider only interviews conducted within a week or two-week period of the announcement, the differences are statistically significant. The direction of the effect is the opposite of what expected, with lower support for redistribution after the publication of the budget. One potential explanation is a higher salience of redistributive issues prior to the publication as a result of media speculation and campaigns from different organisation attempting to influence the public debate.</w:t>
+      </w:r>
+    </w:p>
+    <w:p>
+      <w:pPr>
+        <w:pStyle w:val="BodyText"/>
+      </w:pPr>
+      <w:r>
+        <w:t xml:space="preserve">This relatively weak and short-lived effect found in Ireland goes in the same direction of</w:t>
+      </w:r>
+      <w:r>
+        <w:t xml:space="preserve"> </w:t>
+      </w:r>
+      <w:r>
+        <w:t xml:space="preserve">Dunaiski and Tukiainen (</w:t>
+      </w:r>
+      <w:hyperlink w:anchor="ref-dunaiski_does_2025">
+        <w:r>
+          <w:rPr>
+            <w:rStyle w:val="Hyperlink"/>
+          </w:rPr>
+          <w:t xml:space="preserve">2025</w:t>
+        </w:r>
+      </w:hyperlink>
+      <w:r>
+        <w:t xml:space="preserve">)</w:t>
+      </w:r>
+      <w:r>
+        <w:t xml:space="preserve"> </w:t>
+      </w:r>
+      <w:r>
+        <w:t xml:space="preserve">conclusion that political events such as the</w:t>
+      </w:r>
+      <w:r>
+        <w:t xml:space="preserve"> </w:t>
+      </w:r>
+      <w:r>
+        <w:t xml:space="preserve">‘Tax Day’</w:t>
+      </w:r>
+      <w:r>
+        <w:t xml:space="preserve"> </w:t>
+      </w:r>
+      <w:r>
+        <w:t xml:space="preserve">in Finland have limited impact on attitudes.</w:t>
       </w:r>
     </w:p>
     <w:tbl>
@@ -4664,7 +4736,7 @@
       <w:tr>
         <w:tc>
           <w:tcPr/>
-          <w:bookmarkStart w:id="129" w:name="fig-time-jobloss"/>
+          <w:bookmarkStart w:id="128" w:name="fig-budget-model"/>
           <w:p>
             <w:pPr>
               <w:jc w:val="center"/>
@@ -4675,7 +4747,272 @@
               <w:pStyle w:val="ImageCaption"/>
             </w:pPr>
             <w:r>
-              <w:t xml:space="preserve">Figure 19: Proportion of support for redistribution by social class and personal impact of the pandemic, Ireland, 2021</w:t>
+              <w:t xml:space="preserve">Figure 19: Estimates (odds-ratio) for period of interview on support for redistribution by time window, Ireland</w:t>
+            </w:r>
+          </w:p>
+          <w:p>
+            <w:pPr>
+              <w:pStyle w:val="Compact"/>
+              <w:jc w:val="center"/>
+            </w:pPr>
+            <w:r>
+              <w:drawing>
+                <wp:inline>
+                  <wp:extent cx="4160520" cy="4160520"/>
+                  <wp:effectExtent b="0" l="0" r="0" t="0"/>
+                  <wp:docPr descr="" title="" id="126" name="Picture"/>
+                  <a:graphic>
+                    <a:graphicData uri="http://schemas.openxmlformats.org/drawingml/2006/picture">
+                      <pic:pic>
+                        <pic:nvPicPr>
+                          <pic:cNvPr descr="img/fig_budget_model.png" id="127" name="Picture"/>
+                          <pic:cNvPicPr>
+                            <a:picLocks noChangeArrowheads="1" noChangeAspect="1"/>
+                          </pic:cNvPicPr>
+                        </pic:nvPicPr>
+                        <pic:blipFill>
+                          <a:blip r:embed="rId125"/>
+                          <a:stretch>
+                            <a:fillRect/>
+                          </a:stretch>
+                        </pic:blipFill>
+                        <pic:spPr bwMode="auto">
+                          <a:xfrm>
+                            <a:off x="0" y="0"/>
+                            <a:ext cx="4160520" cy="4160520"/>
+                          </a:xfrm>
+                          <a:prstGeom prst="rect">
+                            <a:avLst/>
+                          </a:prstGeom>
+                          <a:noFill/>
+                          <a:ln w="9525">
+                            <a:noFill/>
+                            <a:headEnd/>
+                            <a:tailEnd/>
+                          </a:ln>
+                        </pic:spPr>
+                      </pic:pic>
+                    </a:graphicData>
+                  </a:graphic>
+                </wp:inline>
+              </w:drawing>
+            </w:r>
+          </w:p>
+          <w:bookmarkEnd w:id="128"/>
+        </w:tc>
+      </w:tr>
+    </w:tbl>
+    <w:bookmarkEnd w:id="129"/>
+    <w:bookmarkStart w:id="134" w:name="pandemic"/>
+    <w:p>
+      <w:pPr>
+        <w:pStyle w:val="Heading3"/>
+      </w:pPr>
+      <w:r>
+        <w:t xml:space="preserve">4.2.3 Pandemic</w:t>
+      </w:r>
+    </w:p>
+    <w:p>
+      <w:pPr>
+        <w:pStyle w:val="FirstParagraph"/>
+      </w:pPr>
+      <w:r>
+        <w:t xml:space="preserve">A major event experienced during the ESS time series was the COVID19 pandemic. Evidence from a survey experiment in the United States show that participants were more willing to prioritize society’s problems when exposed to issues related to the pandemic</w:t>
+      </w:r>
+      <w:r>
+        <w:t xml:space="preserve"> </w:t>
+      </w:r>
+      <w:r>
+        <w:t xml:space="preserve">(</w:t>
+      </w:r>
+      <w:hyperlink w:anchor="ref-cappelen_solidarity_2021">
+        <w:r>
+          <w:rPr>
+            <w:rStyle w:val="Hyperlink"/>
+          </w:rPr>
+          <w:t xml:space="preserve">Cappelen et al. 2021</w:t>
+        </w:r>
+      </w:hyperlink>
+      <w:r>
+        <w:t xml:space="preserve">)</w:t>
+      </w:r>
+      <w:r>
+        <w:t xml:space="preserve">. Van Hootegem and Laenen</w:t>
+      </w:r>
+      <w:r>
+        <w:t xml:space="preserve"> </w:t>
+      </w:r>
+      <w:r>
+        <w:t xml:space="preserve">(</w:t>
+      </w:r>
+      <w:hyperlink w:anchor="ref-van_hootegem_wave_2023">
+        <w:r>
+          <w:rPr>
+            <w:rStyle w:val="Hyperlink"/>
+          </w:rPr>
+          <w:t xml:space="preserve">2023</w:t>
+        </w:r>
+      </w:hyperlink>
+      <w:r>
+        <w:t xml:space="preserve">)</w:t>
+      </w:r>
+      <w:r>
+        <w:t xml:space="preserve"> </w:t>
+      </w:r>
+      <w:r>
+        <w:t xml:space="preserve">show that the increase in support for a universal basic income increased with the pandemic but it was short lived.</w:t>
+      </w:r>
+    </w:p>
+    <w:p>
+      <w:pPr>
+        <w:pStyle w:val="BodyText"/>
+      </w:pPr>
+      <w:r>
+        <w:t xml:space="preserve">The first ESS data collection after the pandemic in Ireland occurred between November 2021 and August 2022. By this time, as shown in</w:t>
+      </w:r>
+      <w:r>
+        <w:t xml:space="preserve"> </w:t>
+      </w:r>
+      <w:hyperlink w:anchor="fig-unemp">
+        <w:r>
+          <w:rPr>
+            <w:rStyle w:val="Hyperlink"/>
+          </w:rPr>
+          <w:t xml:space="preserve">Figure 13</w:t>
+        </w:r>
+      </w:hyperlink>
+      <w:r>
+        <w:t xml:space="preserve">, the unemployment rate was already returning to levels similar to the period before the start of the pandemic. The survey included a specific module on items related to respondents’ experiences during the pandemic. A sub-group of questions asked participants to indicate if any of the following happened to them as a result of the coronavirus pandemic:</w:t>
+      </w:r>
+    </w:p>
+    <w:p>
+      <w:pPr>
+        <w:pStyle w:val="BodyText"/>
+      </w:pPr>
+      <w:r>
+        <w:rPr>
+          <w:i/>
+          <w:iCs/>
+        </w:rPr>
+        <w:t xml:space="preserve">I was made redundant/lost my job</w:t>
+      </w:r>
+    </w:p>
+    <w:p>
+      <w:pPr>
+        <w:pStyle w:val="BodyText"/>
+      </w:pPr>
+      <w:r>
+        <w:rPr>
+          <w:i/>
+          <w:iCs/>
+        </w:rPr>
+        <w:t xml:space="preserve">I have not been in work at any time since the start of the pandemic</w:t>
+      </w:r>
+    </w:p>
+    <w:p>
+      <w:pPr>
+        <w:pStyle w:val="BodyText"/>
+      </w:pPr>
+      <w:r>
+        <w:rPr>
+          <w:i/>
+          <w:iCs/>
+        </w:rPr>
+        <w:t xml:space="preserve">The income from my job was reduced</w:t>
+      </w:r>
+    </w:p>
+    <w:p>
+      <w:pPr>
+        <w:pStyle w:val="BodyText"/>
+      </w:pPr>
+      <w:r>
+        <w:rPr>
+          <w:i/>
+          <w:iCs/>
+        </w:rPr>
+        <w:t xml:space="preserve">My working hours were reduced</w:t>
+      </w:r>
+    </w:p>
+    <w:p>
+      <w:pPr>
+        <w:pStyle w:val="BodyText"/>
+      </w:pPr>
+      <w:r>
+        <w:rPr>
+          <w:i/>
+          <w:iCs/>
+        </w:rPr>
+        <w:t xml:space="preserve">I was furloughed</w:t>
+      </w:r>
+    </w:p>
+    <w:p>
+      <w:pPr>
+        <w:pStyle w:val="BodyText"/>
+      </w:pPr>
+      <w:r>
+        <w:rPr>
+          <w:i/>
+          <w:iCs/>
+        </w:rPr>
+        <w:t xml:space="preserve">I was forced to take unpaid leave/holiday</w:t>
+      </w:r>
+    </w:p>
+    <w:p>
+      <w:pPr>
+        <w:pStyle w:val="BodyText"/>
+      </w:pPr>
+      <w:r>
+        <w:rPr>
+          <w:i/>
+          <w:iCs/>
+        </w:rPr>
+        <w:t xml:space="preserve">None of these</w:t>
+      </w:r>
+    </w:p>
+    <w:p>
+      <w:pPr>
+        <w:pStyle w:val="BodyText"/>
+      </w:pPr>
+      <w:hyperlink w:anchor="fig-covid">
+        <w:r>
+          <w:rPr>
+            <w:rStyle w:val="Hyperlink"/>
+          </w:rPr>
+          <w:t xml:space="preserve">Figure 20</w:t>
+        </w:r>
+      </w:hyperlink>
+      <w:r>
+        <w:t xml:space="preserve"> </w:t>
+      </w:r>
+      <w:r>
+        <w:t xml:space="preserve">below shows the proportion of respondents who agree that the government should reduce differences in income by social class and personal impact of the pandemic. Overall the working class seem to be supportive of redistribution regardless of the pandemic experiences. On the other hand, the higher-grade service class seems to be more supportive among those who lost their jobs (82% support) compared to those who indicated that nothing happened (60% support).</w:t>
+      </w:r>
+    </w:p>
+    <w:tbl>
+      <w:tblPr>
+        <w:tblStyle w:val="Table"/>
+        <w:tblW w:type="pct" w:w="5000"/>
+        <w:tblLayout w:type="fixed"/>
+        <w:tblLook w:firstRow="0" w:lastRow="0" w:firstColumn="0" w:lastColumn="0" w:noHBand="0" w:noVBand="0" w:val="0000"/>
+      </w:tblPr>
+      <w:tblGrid>
+        <w:gridCol w:w="7920"/>
+      </w:tblGrid>
+      <w:tr>
+        <w:tc>
+          <w:tcPr/>
+          <w:bookmarkStart w:id="133" w:name="fig-covid"/>
+          <w:p>
+            <w:pPr>
+              <w:jc w:val="center"/>
+            </w:pPr>
+            <w:pPr>
+              <w:jc w:val="start"/>
+              <w:spacing w:before="200"/>
+              <w:pStyle w:val="ImageCaption"/>
+            </w:pPr>
+            <w:r>
+              <w:t xml:space="preserve">Figure 20: Proportion of support for redistribution by social class and personal impact of the pandemic, Ireland, 2021</w:t>
             </w:r>
           </w:p>
           <w:p>
@@ -4688,18 +5025,18 @@
                 <wp:inline>
                   <wp:extent cx="4160520" cy="2600325"/>
                   <wp:effectExtent b="0" l="0" r="0" t="0"/>
-                  <wp:docPr descr="" title="" id="127" name="Picture"/>
+                  <wp:docPr descr="" title="" id="131" name="Picture"/>
                   <a:graphic>
                     <a:graphicData uri="http://schemas.openxmlformats.org/drawingml/2006/picture">
                       <pic:pic>
                         <pic:nvPicPr>
-                          <pic:cNvPr descr="img/fig_covid.png" id="128" name="Picture"/>
+                          <pic:cNvPr descr="img/fig_covid.png" id="132" name="Picture"/>
                           <pic:cNvPicPr>
                             <a:picLocks noChangeArrowheads="1" noChangeAspect="1"/>
                           </pic:cNvPicPr>
                         </pic:nvPicPr>
                         <pic:blipFill>
-                          <a:blip r:embed="rId126"/>
+                          <a:blip r:embed="rId130"/>
                           <a:stretch>
                             <a:fillRect/>
                           </a:stretch>
@@ -4726,14 +5063,14 @@
               </w:drawing>
             </w:r>
           </w:p>
-          <w:bookmarkEnd w:id="129"/>
+          <w:bookmarkEnd w:id="133"/>
         </w:tc>
       </w:tr>
     </w:tbl>
-    <w:bookmarkEnd w:id="130"/>
-    <w:bookmarkEnd w:id="131"/>
-    <w:bookmarkEnd w:id="132"/>
-    <w:bookmarkStart w:id="186" w:name="references"/>
+    <w:bookmarkEnd w:id="134"/>
+    <w:bookmarkEnd w:id="135"/>
+    <w:bookmarkEnd w:id="136"/>
+    <w:bookmarkStart w:id="190" w:name="references"/>
     <w:p>
       <w:pPr>
         <w:pStyle w:val="Heading1"/>
@@ -4742,8 +5079,8 @@
         <w:t xml:space="preserve">References</w:t>
       </w:r>
     </w:p>
-    <w:bookmarkStart w:id="185" w:name="refs"/>
-    <w:bookmarkStart w:id="134" w:name="ref-attewell_deservingness_2021"/>
+    <w:bookmarkStart w:id="189" w:name="refs"/>
+    <w:bookmarkStart w:id="138" w:name="ref-attewell_deservingness_2021"/>
     <w:p>
       <w:pPr>
         <w:pStyle w:val="Bibliography"/>
@@ -4791,7 +5128,7 @@
       <w:r>
         <w:t xml:space="preserve"> </w:t>
       </w:r>
-      <w:hyperlink r:id="rId133">
+      <w:hyperlink r:id="rId137">
         <w:r>
           <w:rPr>
             <w:rStyle w:val="Hyperlink"/>
@@ -4803,8 +5140,8 @@
         <w:t xml:space="preserve">.</w:t>
       </w:r>
     </w:p>
-    <w:bookmarkEnd w:id="134"/>
-    <w:bookmarkStart w:id="136" w:name="ref-bonnet_what_2024"/>
+    <w:bookmarkEnd w:id="138"/>
+    <w:bookmarkStart w:id="140" w:name="ref-bonnet_what_2024"/>
     <w:p>
       <w:pPr>
         <w:pStyle w:val="Bibliography"/>
@@ -4839,7 +5176,7 @@
       <w:r>
         <w:t xml:space="preserve"> </w:t>
       </w:r>
-      <w:hyperlink r:id="rId135">
+      <w:hyperlink r:id="rId139">
         <w:r>
           <w:rPr>
             <w:rStyle w:val="Hyperlink"/>
@@ -4851,8 +5188,8 @@
         <w:t xml:space="preserve">.</w:t>
       </w:r>
     </w:p>
-    <w:bookmarkEnd w:id="136"/>
-    <w:bookmarkStart w:id="138" w:name="ref-breznau_moderating_2025"/>
+    <w:bookmarkEnd w:id="140"/>
+    <w:bookmarkStart w:id="142" w:name="ref-breznau_moderating_2025"/>
     <w:p>
       <w:pPr>
         <w:pStyle w:val="Bibliography"/>
@@ -4885,7 +5222,7 @@
       <w:r>
         <w:t xml:space="preserve"> </w:t>
       </w:r>
-      <w:hyperlink r:id="rId137">
+      <w:hyperlink r:id="rId141">
         <w:r>
           <w:rPr>
             <w:rStyle w:val="Hyperlink"/>
@@ -4897,8 +5234,8 @@
         <w:t xml:space="preserve">.</w:t>
       </w:r>
     </w:p>
-    <w:bookmarkEnd w:id="138"/>
-    <w:bookmarkStart w:id="140" w:name="ref-cappelen_solidarity_2021"/>
+    <w:bookmarkEnd w:id="142"/>
+    <w:bookmarkStart w:id="144" w:name="ref-cappelen_solidarity_2021"/>
     <w:p>
       <w:pPr>
         <w:pStyle w:val="Bibliography"/>
@@ -4931,7 +5268,7 @@
       <w:r>
         <w:t xml:space="preserve"> </w:t>
       </w:r>
-      <w:hyperlink r:id="rId139">
+      <w:hyperlink r:id="rId143">
         <w:r>
           <w:rPr>
             <w:rStyle w:val="Hyperlink"/>
@@ -4943,8 +5280,8 @@
         <w:t xml:space="preserve">.</w:t>
       </w:r>
     </w:p>
-    <w:bookmarkEnd w:id="140"/>
-    <w:bookmarkStart w:id="142" w:name="ref-cavaille_fair_2025"/>
+    <w:bookmarkEnd w:id="144"/>
+    <w:bookmarkStart w:id="146" w:name="ref-cavaille_fair_2025"/>
     <w:p>
       <w:pPr>
         <w:pStyle w:val="Bibliography"/>
@@ -5087,7 +5424,7 @@
       <w:r>
         <w:t xml:space="preserve"> </w:t>
       </w:r>
-      <w:hyperlink r:id="rId141">
+      <w:hyperlink r:id="rId145">
         <w:r>
           <w:rPr>
             <w:rStyle w:val="Hyperlink"/>
@@ -5099,8 +5436,8 @@
         <w:t xml:space="preserve">.</w:t>
       </w:r>
     </w:p>
-    <w:bookmarkEnd w:id="142"/>
-    <w:bookmarkStart w:id="144" w:name="ref-dallinger_ambivalence_2022"/>
+    <w:bookmarkEnd w:id="146"/>
+    <w:bookmarkStart w:id="148" w:name="ref-dallinger_ambivalence_2022"/>
     <w:p>
       <w:pPr>
         <w:pStyle w:val="Bibliography"/>
@@ -5145,7 +5482,7 @@
       <w:r>
         <w:t xml:space="preserve"> </w:t>
       </w:r>
-      <w:hyperlink r:id="rId143">
+      <w:hyperlink r:id="rId147">
         <w:r>
           <w:rPr>
             <w:rStyle w:val="Hyperlink"/>
@@ -5157,8 +5494,8 @@
         <w:t xml:space="preserve">.</w:t>
       </w:r>
     </w:p>
-    <w:bookmarkEnd w:id="144"/>
-    <w:bookmarkStart w:id="146" w:name="ref-devereux_fake_2019"/>
+    <w:bookmarkEnd w:id="148"/>
+    <w:bookmarkStart w:id="150" w:name="ref-devereux_fake_2019"/>
     <w:p>
       <w:pPr>
         <w:pStyle w:val="Bibliography"/>
@@ -5280,7 +5617,7 @@
       <w:r>
         <w:t xml:space="preserve"> </w:t>
       </w:r>
-      <w:hyperlink r:id="rId145">
+      <w:hyperlink r:id="rId149">
         <w:r>
           <w:rPr>
             <w:rStyle w:val="Hyperlink"/>
@@ -5292,8 +5629,8 @@
         <w:t xml:space="preserve">.</w:t>
       </w:r>
     </w:p>
-    <w:bookmarkEnd w:id="146"/>
-    <w:bookmarkStart w:id="148" w:name="ref-dunaiski_does_2025"/>
+    <w:bookmarkEnd w:id="150"/>
+    <w:bookmarkStart w:id="152" w:name="ref-dunaiski_does_2025"/>
     <w:p>
       <w:pPr>
         <w:pStyle w:val="Bibliography"/>
@@ -5401,7 +5738,7 @@
       <w:r>
         <w:t xml:space="preserve"> </w:t>
       </w:r>
-      <w:hyperlink r:id="rId147">
+      <w:hyperlink r:id="rId151">
         <w:r>
           <w:rPr>
             <w:rStyle w:val="Hyperlink"/>
@@ -5413,8 +5750,8 @@
         <w:t xml:space="preserve">.</w:t>
       </w:r>
     </w:p>
-    <w:bookmarkEnd w:id="148"/>
-    <w:bookmarkStart w:id="150" w:name="ref-finseraas_income_2009"/>
+    <w:bookmarkEnd w:id="152"/>
+    <w:bookmarkStart w:id="154" w:name="ref-finseraas_income_2009"/>
     <w:p>
       <w:pPr>
         <w:pStyle w:val="Bibliography"/>
@@ -5525,7 +5862,7 @@
       <w:r>
         <w:t xml:space="preserve"> </w:t>
       </w:r>
-      <w:hyperlink r:id="rId149">
+      <w:hyperlink r:id="rId153">
         <w:r>
           <w:rPr>
             <w:rStyle w:val="Hyperlink"/>
@@ -5537,8 +5874,8 @@
         <w:t xml:space="preserve">.</w:t>
       </w:r>
     </w:p>
-    <w:bookmarkEnd w:id="150"/>
-    <w:bookmarkStart w:id="152" w:name="ref-garritzmann_gender_2021"/>
+    <w:bookmarkEnd w:id="154"/>
+    <w:bookmarkStart w:id="156" w:name="ref-garritzmann_gender_2021"/>
     <w:p>
       <w:pPr>
         <w:pStyle w:val="Bibliography"/>
@@ -5583,7 +5920,7 @@
       <w:r>
         <w:t xml:space="preserve"> </w:t>
       </w:r>
-      <w:hyperlink r:id="rId151">
+      <w:hyperlink r:id="rId155">
         <w:r>
           <w:rPr>
             <w:rStyle w:val="Hyperlink"/>
@@ -5595,8 +5932,8 @@
         <w:t xml:space="preserve">.</w:t>
       </w:r>
     </w:p>
-    <w:bookmarkEnd w:id="152"/>
-    <w:bookmarkStart w:id="154" w:name="ref-goerres_can_2012"/>
+    <w:bookmarkEnd w:id="156"/>
+    <w:bookmarkStart w:id="158" w:name="ref-goerres_can_2012"/>
     <w:p>
       <w:pPr>
         <w:pStyle w:val="Bibliography"/>
@@ -5761,7 +6098,7 @@
       <w:r>
         <w:t xml:space="preserve"> </w:t>
       </w:r>
-      <w:hyperlink r:id="rId153">
+      <w:hyperlink r:id="rId157">
         <w:r>
           <w:rPr>
             <w:rStyle w:val="Hyperlink"/>
@@ -5773,8 +6110,8 @@
         <w:t xml:space="preserve">.</w:t>
       </w:r>
     </w:p>
-    <w:bookmarkEnd w:id="154"/>
-    <w:bookmarkStart w:id="156" w:name="ref-gonnot_cultural_2023"/>
+    <w:bookmarkEnd w:id="158"/>
+    <w:bookmarkStart w:id="160" w:name="ref-gonnot_cultural_2023"/>
     <w:p>
       <w:pPr>
         <w:pStyle w:val="Bibliography"/>
@@ -5881,7 +6218,7 @@
       <w:r>
         <w:t xml:space="preserve"> </w:t>
       </w:r>
-      <w:hyperlink r:id="rId155">
+      <w:hyperlink r:id="rId159">
         <w:r>
           <w:rPr>
             <w:rStyle w:val="Hyperlink"/>
@@ -5893,8 +6230,8 @@
         <w:t xml:space="preserve">.</w:t>
       </w:r>
     </w:p>
-    <w:bookmarkEnd w:id="156"/>
-    <w:bookmarkStart w:id="158" w:name="ref-hingre_gender_2024"/>
+    <w:bookmarkEnd w:id="160"/>
+    <w:bookmarkStart w:id="162" w:name="ref-hingre_gender_2024"/>
     <w:p>
       <w:pPr>
         <w:pStyle w:val="Bibliography"/>
@@ -5926,7 +6263,7 @@
       <w:r>
         <w:t xml:space="preserve"> </w:t>
       </w:r>
-      <w:hyperlink r:id="rId157">
+      <w:hyperlink r:id="rId161">
         <w:r>
           <w:rPr>
             <w:rStyle w:val="Hyperlink"/>
@@ -5938,8 +6275,8 @@
         <w:t xml:space="preserve">.</w:t>
       </w:r>
     </w:p>
-    <w:bookmarkEnd w:id="158"/>
-    <w:bookmarkStart w:id="160" w:name="ref-kulin_class_2013"/>
+    <w:bookmarkEnd w:id="162"/>
+    <w:bookmarkStart w:id="164" w:name="ref-kulin_class_2013"/>
     <w:p>
       <w:pPr>
         <w:pStyle w:val="Bibliography"/>
@@ -6023,7 +6360,7 @@
       <w:r>
         <w:t xml:space="preserve"> </w:t>
       </w:r>
-      <w:hyperlink r:id="rId159">
+      <w:hyperlink r:id="rId163">
         <w:r>
           <w:rPr>
             <w:rStyle w:val="Hyperlink"/>
@@ -6035,8 +6372,8 @@
         <w:t xml:space="preserve">.</w:t>
       </w:r>
     </w:p>
-    <w:bookmarkEnd w:id="160"/>
-    <w:bookmarkStart w:id="162" w:name="ref-langsaether_more_2020"/>
+    <w:bookmarkEnd w:id="164"/>
+    <w:bookmarkStart w:id="166" w:name="ref-langsaether_more_2020"/>
     <w:p>
       <w:pPr>
         <w:pStyle w:val="Bibliography"/>
@@ -6081,7 +6418,7 @@
       <w:r>
         <w:t xml:space="preserve"> </w:t>
       </w:r>
-      <w:hyperlink r:id="rId161">
+      <w:hyperlink r:id="rId165">
         <w:r>
           <w:rPr>
             <w:rStyle w:val="Hyperlink"/>
@@ -6093,8 +6430,8 @@
         <w:t xml:space="preserve">.</w:t>
       </w:r>
     </w:p>
-    <w:bookmarkEnd w:id="162"/>
-    <w:bookmarkStart w:id="164" w:name="ref-margalit_does_2024"/>
+    <w:bookmarkEnd w:id="166"/>
+    <w:bookmarkStart w:id="168" w:name="ref-margalit_does_2024"/>
     <w:p>
       <w:pPr>
         <w:pStyle w:val="Bibliography"/>
@@ -6127,7 +6464,7 @@
       <w:r>
         <w:t xml:space="preserve"> </w:t>
       </w:r>
-      <w:hyperlink r:id="rId163">
+      <w:hyperlink r:id="rId167">
         <w:r>
           <w:rPr>
             <w:rStyle w:val="Hyperlink"/>
@@ -6139,8 +6476,8 @@
         <w:t xml:space="preserve">.</w:t>
       </w:r>
     </w:p>
-    <w:bookmarkEnd w:id="164"/>
-    <w:bookmarkStart w:id="165" w:name="ref-meuleman_past_2018"/>
+    <w:bookmarkEnd w:id="168"/>
+    <w:bookmarkStart w:id="169" w:name="ref-meuleman_past_2018"/>
     <w:p>
       <w:pPr>
         <w:pStyle w:val="Bibliography"/>
@@ -6213,8 +6550,8 @@
         <w:t xml:space="preserve">.</w:t>
       </w:r>
     </w:p>
-    <w:bookmarkEnd w:id="165"/>
-    <w:bookmarkStart w:id="167" w:name="ref-munoz_unexpected_2020"/>
+    <w:bookmarkEnd w:id="169"/>
+    <w:bookmarkStart w:id="171" w:name="ref-munoz_unexpected_2020"/>
     <w:p>
       <w:pPr>
         <w:pStyle w:val="Bibliography"/>
@@ -6313,7 +6650,7 @@
       <w:r>
         <w:t xml:space="preserve"> </w:t>
       </w:r>
-      <w:hyperlink r:id="rId166">
+      <w:hyperlink r:id="rId170">
         <w:r>
           <w:rPr>
             <w:rStyle w:val="Hyperlink"/>
@@ -6325,8 +6662,8 @@
         <w:t xml:space="preserve">.</w:t>
       </w:r>
     </w:p>
-    <w:bookmarkEnd w:id="167"/>
-    <w:bookmarkStart w:id="169" w:name="ref-oesch_coming_2006"/>
+    <w:bookmarkEnd w:id="171"/>
+    <w:bookmarkStart w:id="173" w:name="ref-oesch_coming_2006"/>
     <w:p>
       <w:pPr>
         <w:pStyle w:val="Bibliography"/>
@@ -6467,7 +6804,7 @@
       <w:r>
         <w:t xml:space="preserve"> </w:t>
       </w:r>
-      <w:hyperlink r:id="rId168">
+      <w:hyperlink r:id="rId172">
         <w:r>
           <w:rPr>
             <w:rStyle w:val="Hyperlink"/>
@@ -6479,8 +6816,8 @@
         <w:t xml:space="preserve">.</w:t>
       </w:r>
     </w:p>
-    <w:bookmarkEnd w:id="169"/>
-    <w:bookmarkStart w:id="170" w:name="ref-van_oorschot_social_2017"/>
+    <w:bookmarkEnd w:id="173"/>
+    <w:bookmarkStart w:id="174" w:name="ref-van_oorschot_social_2017"/>
     <w:p>
       <w:pPr>
         <w:pStyle w:val="Bibliography"/>
@@ -6495,8 +6832,8 @@
         <w:t xml:space="preserve">“The Social Legitimacy of Differently Targeted Benefits.”</w:t>
       </w:r>
     </w:p>
-    <w:bookmarkEnd w:id="170"/>
-    <w:bookmarkStart w:id="172" w:name="ref-power_framing_2022"/>
+    <w:bookmarkEnd w:id="174"/>
+    <w:bookmarkStart w:id="176" w:name="ref-power_framing_2022"/>
     <w:p>
       <w:pPr>
         <w:pStyle w:val="Bibliography"/>
@@ -6592,7 +6929,7 @@
       <w:r>
         <w:t xml:space="preserve"> </w:t>
       </w:r>
-      <w:hyperlink r:id="rId171">
+      <w:hyperlink r:id="rId175">
         <w:r>
           <w:rPr>
             <w:rStyle w:val="Hyperlink"/>
@@ -6604,8 +6941,8 @@
         <w:t xml:space="preserve">.</w:t>
       </w:r>
     </w:p>
-    <w:bookmarkEnd w:id="172"/>
-    <w:bookmarkStart w:id="174" w:name="ref-roantree_poverty_2025"/>
+    <w:bookmarkEnd w:id="176"/>
+    <w:bookmarkStart w:id="178" w:name="ref-roantree_poverty_2025"/>
     <w:p>
       <w:pPr>
         <w:pStyle w:val="Bibliography"/>
@@ -6649,7 +6986,7 @@
       <w:r>
         <w:t xml:space="preserve"> </w:t>
       </w:r>
-      <w:hyperlink r:id="rId173">
+      <w:hyperlink r:id="rId177">
         <w:r>
           <w:rPr>
             <w:rStyle w:val="Hyperlink"/>
@@ -6661,8 +6998,8 @@
         <w:t xml:space="preserve">.</w:t>
       </w:r>
     </w:p>
-    <w:bookmarkEnd w:id="174"/>
-    <w:bookmarkStart w:id="176" w:name="ref-rosset_unevenly_2025"/>
+    <w:bookmarkEnd w:id="178"/>
+    <w:bookmarkStart w:id="180" w:name="ref-rosset_unevenly_2025"/>
     <w:p>
       <w:pPr>
         <w:pStyle w:val="Bibliography"/>
@@ -6776,7 +7113,7 @@
       <w:r>
         <w:t xml:space="preserve"> </w:t>
       </w:r>
-      <w:hyperlink r:id="rId175">
+      <w:hyperlink r:id="rId179">
         <w:r>
           <w:rPr>
             <w:rStyle w:val="Hyperlink"/>
@@ -6788,8 +7125,8 @@
         <w:t xml:space="preserve">.</w:t>
       </w:r>
     </w:p>
-    <w:bookmarkEnd w:id="176"/>
-    <w:bookmarkStart w:id="178" w:name="ref-steele_attitudes_2019"/>
+    <w:bookmarkEnd w:id="180"/>
+    <w:bookmarkStart w:id="182" w:name="ref-steele_attitudes_2019"/>
     <w:p>
       <w:pPr>
         <w:pStyle w:val="Bibliography"/>
@@ -6852,7 +7189,7 @@
       <w:r>
         <w:t xml:space="preserve"> </w:t>
       </w:r>
-      <w:hyperlink r:id="rId177">
+      <w:hyperlink r:id="rId181">
         <w:r>
           <w:rPr>
             <w:rStyle w:val="Hyperlink"/>
@@ -6864,8 +7201,8 @@
         <w:t xml:space="preserve">.</w:t>
       </w:r>
     </w:p>
-    <w:bookmarkEnd w:id="178"/>
-    <w:bookmarkStart w:id="180" w:name="ref-svallfors_contested_2012"/>
+    <w:bookmarkEnd w:id="182"/>
+    <w:bookmarkStart w:id="184" w:name="ref-svallfors_contested_2012"/>
     <w:p>
       <w:pPr>
         <w:pStyle w:val="Bibliography"/>
@@ -7008,7 +7345,7 @@
       <w:r>
         <w:t xml:space="preserve"> </w:t>
       </w:r>
-      <w:hyperlink r:id="rId179">
+      <w:hyperlink r:id="rId183">
         <w:r>
           <w:rPr>
             <w:rStyle w:val="Hyperlink"/>
@@ -7020,8 +7357,8 @@
         <w:t xml:space="preserve">.</w:t>
       </w:r>
     </w:p>
-    <w:bookmarkEnd w:id="180"/>
-    <w:bookmarkStart w:id="182" w:name="ref-tawfik_script_2020"/>
+    <w:bookmarkEnd w:id="184"/>
+    <w:bookmarkStart w:id="186" w:name="ref-tawfik_script_2020"/>
     <w:p>
       <w:pPr>
         <w:pStyle w:val="Bibliography"/>
@@ -7102,7 +7439,7 @@
       <w:r>
         <w:t xml:space="preserve"> </w:t>
       </w:r>
-      <w:hyperlink r:id="rId181">
+      <w:hyperlink r:id="rId185">
         <w:r>
           <w:rPr>
             <w:rStyle w:val="Hyperlink"/>
@@ -7114,8 +7451,8 @@
         <w:t xml:space="preserve">.</w:t>
       </w:r>
     </w:p>
-    <w:bookmarkEnd w:id="182"/>
-    <w:bookmarkStart w:id="184" w:name="ref-van_hootegem_wave_2023"/>
+    <w:bookmarkEnd w:id="186"/>
+    <w:bookmarkStart w:id="188" w:name="ref-van_hootegem_wave_2023"/>
     <w:p>
       <w:pPr>
         <w:pStyle w:val="Bibliography"/>
@@ -7169,7 +7506,7 @@
       <w:r>
         <w:t xml:space="preserve"> </w:t>
       </w:r>
-      <w:hyperlink r:id="rId183">
+      <w:hyperlink r:id="rId187">
         <w:r>
           <w:rPr>
             <w:rStyle w:val="Hyperlink"/>
@@ -7181,9 +7518,9 @@
         <w:t xml:space="preserve">.</w:t>
       </w:r>
     </w:p>
-    <w:bookmarkEnd w:id="184"/>
-    <w:bookmarkEnd w:id="185"/>
-    <w:bookmarkEnd w:id="186"/>
+    <w:bookmarkEnd w:id="188"/>
+    <w:bookmarkEnd w:id="189"/>
+    <w:bookmarkEnd w:id="190"/>
     <w:sectPr>
       <w:headerReference r:id="rId10" w:type="even"/>
       <w:headerReference r:id="rId9" w:type="default"/>

</xml_diff>